<commit_message>
sds-page analysis, protein standard curve, and mw of band calculations completed
</commit_message>
<xml_diff>
--- a/mini_results_protein_isolation_rubisco.docx
+++ b/mini_results_protein_isolation_rubisco.docx
@@ -355,142 +355,159 @@
     <w:p>
       <w:pPr>
         <w:rPr>
+          <w:rFonts w:ascii="Times New Roman" w:hAnsi="Times New Roman" w:cs="Times New Roman"/>
           <w:b/>
           <w:bCs/>
+          <w:sz w:val="24"/>
+          <w:szCs w:val="24"/>
+          <w:u w:val="single"/>
         </w:rPr>
       </w:pPr>
       <w:r>
         <w:rPr>
+          <w:rFonts w:ascii="Times New Roman" w:hAnsi="Times New Roman" w:cs="Times New Roman"/>
           <w:b/>
           <w:bCs/>
+          <w:sz w:val="24"/>
+          <w:szCs w:val="24"/>
+          <w:u w:val="single"/>
         </w:rPr>
         <w:lastRenderedPageBreak/>
-        <w:t>Table 1</w:t>
-      </w:r>
-      <w:r>
-        <w:rPr>
-          <w:b/>
-          <w:bCs/>
-        </w:rPr>
-        <w:t xml:space="preserve">. </w:t>
-      </w:r>
-      <w:r>
-        <w:rPr>
-          <w:rFonts w:ascii="Times New Roman" w:hAnsi="Times New Roman" w:cs="Times New Roman"/>
-          <w:b/>
-          <w:bCs/>
-          <w:sz w:val="24"/>
-          <w:szCs w:val="24"/>
-        </w:rPr>
-        <w:t>A</w:t>
-      </w:r>
-      <w:r>
-        <w:rPr>
-          <w:rFonts w:ascii="Times New Roman" w:hAnsi="Times New Roman" w:cs="Times New Roman"/>
-          <w:b/>
-          <w:bCs/>
-          <w:sz w:val="24"/>
-          <w:szCs w:val="24"/>
-        </w:rPr>
-        <w:t xml:space="preserve">bsorbance </w:t>
-      </w:r>
-      <w:r>
-        <w:rPr>
-          <w:rFonts w:ascii="Times New Roman" w:hAnsi="Times New Roman" w:cs="Times New Roman"/>
-          <w:b/>
-          <w:bCs/>
-          <w:sz w:val="24"/>
-          <w:szCs w:val="24"/>
-        </w:rPr>
-        <w:t>S</w:t>
-      </w:r>
-      <w:r>
-        <w:rPr>
-          <w:rFonts w:ascii="Times New Roman" w:hAnsi="Times New Roman" w:cs="Times New Roman"/>
-          <w:b/>
-          <w:bCs/>
-          <w:sz w:val="24"/>
-          <w:szCs w:val="24"/>
-        </w:rPr>
-        <w:t xml:space="preserve">pectral </w:t>
-      </w:r>
-      <w:r>
-        <w:rPr>
-          <w:rFonts w:ascii="Times New Roman" w:hAnsi="Times New Roman" w:cs="Times New Roman"/>
-          <w:b/>
-          <w:bCs/>
-          <w:sz w:val="24"/>
-          <w:szCs w:val="24"/>
-        </w:rPr>
-        <w:t>A</w:t>
-      </w:r>
-      <w:r>
-        <w:rPr>
-          <w:rFonts w:ascii="Times New Roman" w:hAnsi="Times New Roman" w:cs="Times New Roman"/>
-          <w:b/>
-          <w:bCs/>
-          <w:sz w:val="24"/>
-          <w:szCs w:val="24"/>
-        </w:rPr>
-        <w:t>nalysis</w:t>
-      </w:r>
-      <w:r>
-        <w:rPr>
-          <w:rFonts w:ascii="Times New Roman" w:hAnsi="Times New Roman" w:cs="Times New Roman"/>
-          <w:b/>
-          <w:bCs/>
-          <w:sz w:val="24"/>
-          <w:szCs w:val="24"/>
-        </w:rPr>
-        <w:t xml:space="preserve"> Data</w:t>
+        <w:t xml:space="preserve">Results </w:t>
       </w:r>
     </w:p>
     <w:p>
       <w:pPr>
         <w:rPr>
-          <w:rFonts w:ascii="Times New Roman" w:hAnsi="Times New Roman" w:cs="Times New Roman"/>
-          <w:sz w:val="24"/>
-          <w:szCs w:val="24"/>
+          <w:b/>
+          <w:bCs/>
         </w:rPr>
       </w:pPr>
       <w:r>
         <w:rPr>
-          <w:rFonts w:ascii="Times New Roman" w:hAnsi="Times New Roman" w:cs="Times New Roman"/>
-          <w:sz w:val="24"/>
-          <w:szCs w:val="24"/>
-        </w:rPr>
-        <w:t xml:space="preserve">The wavelength ranging from 200 to 400 (nm) and absorbance data for Rubisco protein samples were obtained </w:t>
-      </w:r>
-      <w:r>
-        <w:rPr>
-          <w:rFonts w:ascii="Times New Roman" w:hAnsi="Times New Roman" w:cs="Times New Roman"/>
-          <w:sz w:val="24"/>
-          <w:szCs w:val="24"/>
-        </w:rPr>
-        <w:t>via absorbance spectral analysis of ion exchange column chromatography fractions</w:t>
-      </w:r>
-      <w:r>
-        <w:rPr>
-          <w:rFonts w:ascii="Times New Roman" w:hAnsi="Times New Roman" w:cs="Times New Roman"/>
-          <w:sz w:val="24"/>
-          <w:szCs w:val="24"/>
-        </w:rPr>
-        <w:t xml:space="preserve"> and ammonium sulfate precipitation</w:t>
-      </w:r>
-      <w:r>
-        <w:rPr>
-          <w:rFonts w:ascii="Times New Roman" w:hAnsi="Times New Roman" w:cs="Times New Roman"/>
-          <w:sz w:val="24"/>
-          <w:szCs w:val="24"/>
-        </w:rPr>
-        <w:t xml:space="preserve">.  </w:t>
+          <w:b/>
+          <w:bCs/>
+        </w:rPr>
+        <w:t>Table 1</w:t>
+      </w:r>
+      <w:r>
+        <w:rPr>
+          <w:b/>
+          <w:bCs/>
+        </w:rPr>
+        <w:t xml:space="preserve">. </w:t>
+      </w:r>
+      <w:r>
+        <w:rPr>
+          <w:rFonts w:ascii="Times New Roman" w:hAnsi="Times New Roman" w:cs="Times New Roman"/>
+          <w:b/>
+          <w:bCs/>
+          <w:sz w:val="24"/>
+          <w:szCs w:val="24"/>
+        </w:rPr>
+        <w:t>A</w:t>
+      </w:r>
+      <w:r>
+        <w:rPr>
+          <w:rFonts w:ascii="Times New Roman" w:hAnsi="Times New Roman" w:cs="Times New Roman"/>
+          <w:b/>
+          <w:bCs/>
+          <w:sz w:val="24"/>
+          <w:szCs w:val="24"/>
+        </w:rPr>
+        <w:t xml:space="preserve">bsorbance </w:t>
+      </w:r>
+      <w:r>
+        <w:rPr>
+          <w:rFonts w:ascii="Times New Roman" w:hAnsi="Times New Roman" w:cs="Times New Roman"/>
+          <w:b/>
+          <w:bCs/>
+          <w:sz w:val="24"/>
+          <w:szCs w:val="24"/>
+        </w:rPr>
+        <w:t>S</w:t>
+      </w:r>
+      <w:r>
+        <w:rPr>
+          <w:rFonts w:ascii="Times New Roman" w:hAnsi="Times New Roman" w:cs="Times New Roman"/>
+          <w:b/>
+          <w:bCs/>
+          <w:sz w:val="24"/>
+          <w:szCs w:val="24"/>
+        </w:rPr>
+        <w:t xml:space="preserve">pectral </w:t>
+      </w:r>
+      <w:r>
+        <w:rPr>
+          <w:rFonts w:ascii="Times New Roman" w:hAnsi="Times New Roman" w:cs="Times New Roman"/>
+          <w:b/>
+          <w:bCs/>
+          <w:sz w:val="24"/>
+          <w:szCs w:val="24"/>
+        </w:rPr>
+        <w:t>A</w:t>
+      </w:r>
+      <w:r>
+        <w:rPr>
+          <w:rFonts w:ascii="Times New Roman" w:hAnsi="Times New Roman" w:cs="Times New Roman"/>
+          <w:b/>
+          <w:bCs/>
+          <w:sz w:val="24"/>
+          <w:szCs w:val="24"/>
+        </w:rPr>
+        <w:t>nalysis</w:t>
+      </w:r>
+      <w:r>
+        <w:rPr>
+          <w:rFonts w:ascii="Times New Roman" w:hAnsi="Times New Roman" w:cs="Times New Roman"/>
+          <w:b/>
+          <w:bCs/>
+          <w:sz w:val="24"/>
+          <w:szCs w:val="24"/>
+        </w:rPr>
+        <w:t xml:space="preserve"> Data</w:t>
       </w:r>
     </w:p>
     <w:p>
       <w:r>
+        <w:rPr>
+          <w:rFonts w:ascii="Times New Roman" w:hAnsi="Times New Roman" w:cs="Times New Roman"/>
+          <w:sz w:val="24"/>
+          <w:szCs w:val="24"/>
+        </w:rPr>
+        <w:t xml:space="preserve">The wavelength ranging from 200 to 400 (nm) and absorbance data for Rubisco protein samples were obtained </w:t>
+      </w:r>
+      <w:r>
+        <w:rPr>
+          <w:rFonts w:ascii="Times New Roman" w:hAnsi="Times New Roman" w:cs="Times New Roman"/>
+          <w:sz w:val="24"/>
+          <w:szCs w:val="24"/>
+        </w:rPr>
+        <w:t>via absorbance spectral analysis of ion exchange column chromatography fractions</w:t>
+      </w:r>
+      <w:r>
+        <w:rPr>
+          <w:rFonts w:ascii="Times New Roman" w:hAnsi="Times New Roman" w:cs="Times New Roman"/>
+          <w:sz w:val="24"/>
+          <w:szCs w:val="24"/>
+        </w:rPr>
+        <w:t xml:space="preserve"> and ammonium sulfate precipitation</w:t>
+      </w:r>
+      <w:r>
+        <w:rPr>
+          <w:rFonts w:ascii="Times New Roman" w:hAnsi="Times New Roman" w:cs="Times New Roman"/>
+          <w:sz w:val="24"/>
+          <w:szCs w:val="24"/>
+        </w:rPr>
+        <w:t xml:space="preserve">.  </w:t>
+      </w:r>
+      <w:r>
+        <w:rPr>
+          <w:noProof/>
+        </w:rPr>
         <w:drawing>
-          <wp:inline distT="0" distB="0" distL="0" distR="0" wp14:anchorId="182C80A8" wp14:editId="73118EF8">
-            <wp:extent cx="5013960" cy="5131840"/>
+          <wp:inline distT="0" distB="0" distL="0" distR="0" wp14:anchorId="182C80A8" wp14:editId="7E5048A2">
+            <wp:extent cx="4693920" cy="4804275"/>
             <wp:effectExtent l="0" t="0" r="0" b="0"/>
             <wp:docPr id="1" name="Picture 1"/>
             <wp:cNvGraphicFramePr>
@@ -512,7 +529,7 @@
                   <pic:spPr>
                     <a:xfrm>
                       <a:off x="0" y="0"/>
-                      <a:ext cx="5027757" cy="5145961"/>
+                      <a:ext cx="4711205" cy="4821967"/>
                     </a:xfrm>
                     <a:prstGeom prst="rect">
                       <a:avLst/>
@@ -726,7 +743,3064 @@
     <w:p/>
     <w:p/>
     <w:p/>
-    <w:p/>
+    <w:p>
+      <w:r>
+        <w:lastRenderedPageBreak/>
+        <w:drawing>
+          <wp:inline distT="0" distB="0" distL="0" distR="0" wp14:anchorId="4F82A5DB" wp14:editId="2B6EC658">
+            <wp:extent cx="4183847" cy="3147060"/>
+            <wp:effectExtent l="0" t="0" r="7620" b="0"/>
+            <wp:docPr id="7" name="Picture 7"/>
+            <wp:cNvGraphicFramePr>
+              <a:graphicFrameLocks xmlns:a="http://schemas.openxmlformats.org/drawingml/2006/main" noChangeAspect="1"/>
+            </wp:cNvGraphicFramePr>
+            <a:graphic xmlns:a="http://schemas.openxmlformats.org/drawingml/2006/main">
+              <a:graphicData uri="http://schemas.openxmlformats.org/drawingml/2006/picture">
+                <pic:pic xmlns:pic="http://schemas.openxmlformats.org/drawingml/2006/picture">
+                  <pic:nvPicPr>
+                    <pic:cNvPr id="1" name=""/>
+                    <pic:cNvPicPr/>
+                  </pic:nvPicPr>
+                  <pic:blipFill>
+                    <a:blip r:embed="rId6"/>
+                    <a:stretch>
+                      <a:fillRect/>
+                    </a:stretch>
+                  </pic:blipFill>
+                  <pic:spPr>
+                    <a:xfrm>
+                      <a:off x="0" y="0"/>
+                      <a:ext cx="4205368" cy="3163248"/>
+                    </a:xfrm>
+                    <a:prstGeom prst="rect">
+                      <a:avLst/>
+                    </a:prstGeom>
+                  </pic:spPr>
+                </pic:pic>
+              </a:graphicData>
+            </a:graphic>
+          </wp:inline>
+        </w:drawing>
+      </w:r>
+    </w:p>
+    <w:p>
+      <w:pPr>
+        <w:rPr>
+          <w:rFonts w:ascii="Times New Roman" w:hAnsi="Times New Roman" w:cs="Times New Roman"/>
+          <w:b/>
+          <w:bCs/>
+          <w:sz w:val="24"/>
+          <w:szCs w:val="24"/>
+        </w:rPr>
+      </w:pPr>
+      <w:r>
+        <w:rPr>
+          <w:rFonts w:ascii="Times New Roman" w:hAnsi="Times New Roman" w:cs="Times New Roman"/>
+          <w:b/>
+          <w:bCs/>
+          <w:sz w:val="24"/>
+          <w:szCs w:val="24"/>
+        </w:rPr>
+        <w:t>Figure 2. Western Blot Membrane</w:t>
+      </w:r>
+    </w:p>
+    <w:p>
+      <w:pPr>
+        <w:rPr>
+          <w:rFonts w:ascii="Times New Roman" w:hAnsi="Times New Roman" w:cs="Times New Roman"/>
+          <w:sz w:val="24"/>
+          <w:szCs w:val="24"/>
+        </w:rPr>
+      </w:pPr>
+      <w:r>
+        <w:rPr>
+          <w:rFonts w:ascii="Times New Roman" w:hAnsi="Times New Roman" w:cs="Times New Roman"/>
+          <w:sz w:val="24"/>
+          <w:szCs w:val="24"/>
+        </w:rPr>
+        <w:t xml:space="preserve">Only four bands </w:t>
+      </w:r>
+      <w:r>
+        <w:rPr>
+          <w:rFonts w:ascii="Times New Roman" w:hAnsi="Times New Roman" w:cs="Times New Roman"/>
+          <w:sz w:val="24"/>
+          <w:szCs w:val="24"/>
+        </w:rPr>
+        <w:t xml:space="preserve">are </w:t>
+      </w:r>
+      <w:r>
+        <w:rPr>
+          <w:rFonts w:ascii="Times New Roman" w:hAnsi="Times New Roman" w:cs="Times New Roman"/>
+          <w:sz w:val="24"/>
+          <w:szCs w:val="24"/>
+        </w:rPr>
+        <w:t>clearly visible on the Western Blot membrane</w:t>
+      </w:r>
+      <w:r>
+        <w:rPr>
+          <w:rFonts w:ascii="Times New Roman" w:hAnsi="Times New Roman" w:cs="Times New Roman"/>
+          <w:sz w:val="24"/>
+          <w:szCs w:val="24"/>
+        </w:rPr>
+        <w:t>. The first set of bands are</w:t>
+      </w:r>
+      <w:r>
+        <w:rPr>
+          <w:rFonts w:ascii="Times New Roman" w:hAnsi="Times New Roman" w:cs="Times New Roman"/>
+          <w:sz w:val="24"/>
+          <w:szCs w:val="24"/>
+        </w:rPr>
+        <w:t xml:space="preserve"> located in well 8 containing sample (P2) </w:t>
+      </w:r>
+      <w:r>
+        <w:rPr>
+          <w:rFonts w:ascii="Times New Roman" w:hAnsi="Times New Roman" w:cs="Times New Roman"/>
+          <w:sz w:val="24"/>
+          <w:szCs w:val="24"/>
+        </w:rPr>
+        <w:t>with the top of the bands corresponding to the distance of 0.838 cm and 4.267 cm respectively. The second set of bands are located in well 10, containing sample (P2H), the high salt fraction of sample (P2).</w:t>
+      </w:r>
+      <w:r>
+        <w:rPr>
+          <w:rFonts w:ascii="Times New Roman" w:hAnsi="Times New Roman" w:cs="Times New Roman"/>
+          <w:sz w:val="24"/>
+          <w:szCs w:val="24"/>
+        </w:rPr>
+        <w:t xml:space="preserve">  The distance of the (P2H) bands are 0.762 cm and 4.267 pm respectively. The </w:t>
+      </w:r>
+      <w:r>
+        <w:rPr>
+          <w:rFonts w:ascii="Times New Roman" w:hAnsi="Times New Roman" w:cs="Times New Roman"/>
+          <w:sz w:val="24"/>
+          <w:szCs w:val="24"/>
+        </w:rPr>
+        <w:t>f</w:t>
+      </w:r>
+      <w:r>
+        <w:rPr>
+          <w:rFonts w:ascii="Times New Roman" w:hAnsi="Times New Roman" w:cs="Times New Roman"/>
+          <w:sz w:val="24"/>
+          <w:szCs w:val="24"/>
+        </w:rPr>
+        <w:t>iltrate (F)</w:t>
+      </w:r>
+      <w:r>
+        <w:rPr>
+          <w:rFonts w:ascii="Times New Roman" w:hAnsi="Times New Roman" w:cs="Times New Roman"/>
+          <w:sz w:val="24"/>
+          <w:szCs w:val="24"/>
+        </w:rPr>
+        <w:t xml:space="preserve">, first supernatant (S1), first pellet (P1) samples should have had bands corresponding to Rubisco protein in the approximate range of 55 </w:t>
+      </w:r>
+      <w:proofErr w:type="spellStart"/>
+      <w:r>
+        <w:rPr>
+          <w:rFonts w:ascii="Times New Roman" w:hAnsi="Times New Roman" w:cs="Times New Roman"/>
+          <w:sz w:val="24"/>
+          <w:szCs w:val="24"/>
+        </w:rPr>
+        <w:t>kDa</w:t>
+      </w:r>
+      <w:proofErr w:type="spellEnd"/>
+      <w:r>
+        <w:rPr>
+          <w:rFonts w:ascii="Times New Roman" w:hAnsi="Times New Roman" w:cs="Times New Roman"/>
+          <w:sz w:val="24"/>
+          <w:szCs w:val="24"/>
+        </w:rPr>
+        <w:t>, but the protein was likely degraded. The vis</w:t>
+      </w:r>
+      <w:r>
+        <w:rPr>
+          <w:rFonts w:ascii="Times New Roman" w:hAnsi="Times New Roman" w:cs="Times New Roman"/>
+          <w:sz w:val="24"/>
+          <w:szCs w:val="24"/>
+        </w:rPr>
+        <w:t xml:space="preserve">ible are also unlikely to be </w:t>
+      </w:r>
+      <w:proofErr w:type="spellStart"/>
+      <w:r>
+        <w:rPr>
+          <w:rFonts w:ascii="Times New Roman" w:hAnsi="Times New Roman" w:cs="Times New Roman"/>
+          <w:sz w:val="24"/>
+          <w:szCs w:val="24"/>
+        </w:rPr>
+        <w:t>RuBisCo</w:t>
+      </w:r>
+      <w:proofErr w:type="spellEnd"/>
+      <w:r>
+        <w:rPr>
+          <w:rFonts w:ascii="Times New Roman" w:hAnsi="Times New Roman" w:cs="Times New Roman"/>
+          <w:sz w:val="24"/>
+          <w:szCs w:val="24"/>
+        </w:rPr>
+        <w:t xml:space="preserve"> protein, as they did not travel to the 55 </w:t>
+      </w:r>
+      <w:proofErr w:type="spellStart"/>
+      <w:r>
+        <w:rPr>
+          <w:rFonts w:ascii="Times New Roman" w:hAnsi="Times New Roman" w:cs="Times New Roman"/>
+          <w:sz w:val="24"/>
+          <w:szCs w:val="24"/>
+        </w:rPr>
+        <w:t>kDa</w:t>
+      </w:r>
+      <w:proofErr w:type="spellEnd"/>
+      <w:r>
+        <w:rPr>
+          <w:rFonts w:ascii="Times New Roman" w:hAnsi="Times New Roman" w:cs="Times New Roman"/>
+          <w:sz w:val="24"/>
+          <w:szCs w:val="24"/>
+        </w:rPr>
+        <w:t xml:space="preserve"> in distance, corresponding to the size of the large subunit of </w:t>
+      </w:r>
+      <w:proofErr w:type="spellStart"/>
+      <w:r>
+        <w:rPr>
+          <w:rFonts w:ascii="Times New Roman" w:hAnsi="Times New Roman" w:cs="Times New Roman"/>
+          <w:sz w:val="24"/>
+          <w:szCs w:val="24"/>
+        </w:rPr>
+        <w:t>RuBisCo</w:t>
+      </w:r>
+      <w:proofErr w:type="spellEnd"/>
+      <w:r>
+        <w:rPr>
+          <w:rFonts w:ascii="Times New Roman" w:hAnsi="Times New Roman" w:cs="Times New Roman"/>
+          <w:sz w:val="24"/>
+          <w:szCs w:val="24"/>
+        </w:rPr>
+        <w:t xml:space="preserve"> and a possible indicator of its presence.  </w:t>
+      </w:r>
+      <w:r>
+        <w:rPr>
+          <w:rFonts w:ascii="Times New Roman" w:hAnsi="Times New Roman" w:cs="Times New Roman"/>
+          <w:sz w:val="24"/>
+          <w:szCs w:val="24"/>
+        </w:rPr>
+        <w:t xml:space="preserve">   </w:t>
+      </w:r>
+    </w:p>
+    <w:p>
+      <w:pPr>
+        <w:rPr>
+          <w:rFonts w:ascii="Times New Roman" w:hAnsi="Times New Roman" w:cs="Times New Roman"/>
+          <w:sz w:val="24"/>
+          <w:szCs w:val="24"/>
+        </w:rPr>
+      </w:pPr>
+    </w:p>
+    <w:p>
+      <w:pPr>
+        <w:rPr>
+          <w:rFonts w:ascii="Times New Roman" w:hAnsi="Times New Roman" w:cs="Times New Roman"/>
+          <w:sz w:val="24"/>
+          <w:szCs w:val="24"/>
+        </w:rPr>
+      </w:pPr>
+    </w:p>
+    <w:p>
+      <w:pPr>
+        <w:rPr>
+          <w:rFonts w:ascii="Times New Roman" w:hAnsi="Times New Roman" w:cs="Times New Roman"/>
+          <w:sz w:val="24"/>
+          <w:szCs w:val="24"/>
+        </w:rPr>
+      </w:pPr>
+    </w:p>
+    <w:p>
+      <w:pPr>
+        <w:rPr>
+          <w:rFonts w:ascii="Times New Roman" w:hAnsi="Times New Roman" w:cs="Times New Roman"/>
+          <w:b/>
+          <w:bCs/>
+          <w:sz w:val="24"/>
+          <w:szCs w:val="24"/>
+        </w:rPr>
+      </w:pPr>
+      <w:r>
+        <w:rPr>
+          <w:rFonts w:ascii="Times New Roman" w:hAnsi="Times New Roman" w:cs="Times New Roman"/>
+          <w:b/>
+          <w:bCs/>
+          <w:sz w:val="24"/>
+          <w:szCs w:val="24"/>
+        </w:rPr>
+        <w:lastRenderedPageBreak/>
+        <w:t>Table 2. SDS-Page Analysis</w:t>
+      </w:r>
+    </w:p>
+    <w:p>
+      <w:pPr>
+        <w:rPr>
+          <w:rFonts w:ascii="Times New Roman" w:hAnsi="Times New Roman" w:cs="Times New Roman"/>
+          <w:sz w:val="24"/>
+          <w:szCs w:val="24"/>
+        </w:rPr>
+      </w:pPr>
+      <w:r>
+        <w:rPr>
+          <w:rFonts w:ascii="Times New Roman" w:hAnsi="Times New Roman" w:cs="Times New Roman"/>
+          <w:sz w:val="24"/>
+          <w:szCs w:val="24"/>
+        </w:rPr>
+        <w:t>The m</w:t>
+      </w:r>
+      <w:r>
+        <w:rPr>
+          <w:rFonts w:ascii="Times New Roman" w:hAnsi="Times New Roman" w:cs="Times New Roman"/>
+          <w:sz w:val="24"/>
+          <w:szCs w:val="24"/>
+        </w:rPr>
+        <w:t>igration distance (cm) of standard protein from molecular ladder</w:t>
+      </w:r>
+      <w:r>
+        <w:rPr>
+          <w:rFonts w:ascii="Times New Roman" w:hAnsi="Times New Roman" w:cs="Times New Roman"/>
+          <w:sz w:val="24"/>
+          <w:szCs w:val="24"/>
+        </w:rPr>
+        <w:t xml:space="preserve"> as the x-axis values</w:t>
+      </w:r>
+      <w:r>
+        <w:rPr>
+          <w:rFonts w:ascii="Times New Roman" w:hAnsi="Times New Roman" w:cs="Times New Roman"/>
+          <w:sz w:val="24"/>
+          <w:szCs w:val="24"/>
+        </w:rPr>
+        <w:t xml:space="preserve"> and the log</w:t>
+      </w:r>
+      <w:r>
+        <w:rPr>
+          <w:rFonts w:ascii="Times New Roman" w:hAnsi="Times New Roman" w:cs="Times New Roman"/>
+          <w:sz w:val="24"/>
+          <w:szCs w:val="24"/>
+          <w:vertAlign w:val="subscript"/>
+        </w:rPr>
+        <w:t>10</w:t>
+      </w:r>
+      <w:r>
+        <w:rPr>
+          <w:rFonts w:ascii="Times New Roman" w:hAnsi="Times New Roman" w:cs="Times New Roman"/>
+          <w:sz w:val="24"/>
+          <w:szCs w:val="24"/>
+        </w:rPr>
+        <w:t xml:space="preserve"> </w:t>
+      </w:r>
+      <w:r>
+        <w:rPr>
+          <w:rFonts w:ascii="Times New Roman" w:hAnsi="Times New Roman" w:cs="Times New Roman"/>
+          <w:sz w:val="24"/>
+          <w:szCs w:val="24"/>
+        </w:rPr>
+        <w:t>of molecular weight (</w:t>
+      </w:r>
+      <w:proofErr w:type="spellStart"/>
+      <w:r>
+        <w:rPr>
+          <w:rFonts w:ascii="Times New Roman" w:hAnsi="Times New Roman" w:cs="Times New Roman"/>
+          <w:sz w:val="24"/>
+          <w:szCs w:val="24"/>
+        </w:rPr>
+        <w:t>kDa</w:t>
+      </w:r>
+      <w:proofErr w:type="spellEnd"/>
+      <w:r>
+        <w:rPr>
+          <w:rFonts w:ascii="Times New Roman" w:hAnsi="Times New Roman" w:cs="Times New Roman"/>
+          <w:sz w:val="24"/>
+          <w:szCs w:val="24"/>
+        </w:rPr>
+        <w:t>)</w:t>
+      </w:r>
+      <w:r>
+        <w:rPr>
+          <w:rFonts w:ascii="Times New Roman" w:hAnsi="Times New Roman" w:cs="Times New Roman"/>
+          <w:sz w:val="24"/>
+          <w:szCs w:val="24"/>
+        </w:rPr>
+        <w:t xml:space="preserve"> as the y-axis values</w:t>
+      </w:r>
+      <w:r>
+        <w:rPr>
+          <w:rFonts w:ascii="Times New Roman" w:hAnsi="Times New Roman" w:cs="Times New Roman"/>
+          <w:sz w:val="24"/>
+          <w:szCs w:val="24"/>
+        </w:rPr>
+        <w:t xml:space="preserve"> obtained from SDS-Page </w:t>
+      </w:r>
+      <w:r>
+        <w:rPr>
+          <w:rFonts w:ascii="Times New Roman" w:hAnsi="Times New Roman" w:cs="Times New Roman"/>
+          <w:sz w:val="24"/>
+          <w:szCs w:val="24"/>
+        </w:rPr>
+        <w:t xml:space="preserve">analysis and used to generate a standard curve and equation used in calculation of the molecular weight of protein bands on western blot membrane.  </w:t>
+      </w:r>
+    </w:p>
+    <w:tbl>
+      <w:tblPr>
+        <w:tblW w:w="8340" w:type="dxa"/>
+        <w:tblLook w:val="04A0" w:firstRow="1" w:lastRow="0" w:firstColumn="1" w:lastColumn="0" w:noHBand="0" w:noVBand="1"/>
+      </w:tblPr>
+      <w:tblGrid>
+        <w:gridCol w:w="2564"/>
+        <w:gridCol w:w="2541"/>
+        <w:gridCol w:w="3235"/>
+      </w:tblGrid>
+      <w:tr>
+        <w:trPr>
+          <w:trHeight w:val="288"/>
+        </w:trPr>
+        <w:tc>
+          <w:tcPr>
+            <w:tcW w:w="8340" w:type="dxa"/>
+            <w:gridSpan w:val="3"/>
+            <w:tcBorders>
+              <w:top w:val="single" w:sz="4" w:space="0" w:color="auto"/>
+              <w:left w:val="single" w:sz="4" w:space="0" w:color="auto"/>
+              <w:bottom w:val="single" w:sz="4" w:space="0" w:color="auto"/>
+              <w:right w:val="single" w:sz="4" w:space="0" w:color="auto"/>
+            </w:tcBorders>
+            <w:shd w:val="clear" w:color="auto" w:fill="auto"/>
+            <w:noWrap/>
+            <w:vAlign w:val="center"/>
+            <w:hideMark/>
+          </w:tcPr>
+          <w:p>
+            <w:pPr>
+              <w:spacing w:after="0" w:line="240" w:lineRule="auto"/>
+              <w:jc w:val="center"/>
+              <w:rPr>
+                <w:rFonts w:ascii="Calibri" w:eastAsia="Times New Roman" w:hAnsi="Calibri" w:cs="Calibri"/>
+                <w:b/>
+                <w:bCs/>
+                <w:color w:val="000000"/>
+              </w:rPr>
+            </w:pPr>
+            <w:r>
+              <w:rPr>
+                <w:rFonts w:ascii="Calibri" w:eastAsia="Times New Roman" w:hAnsi="Calibri" w:cs="Calibri"/>
+                <w:b/>
+                <w:bCs/>
+                <w:color w:val="000000"/>
+              </w:rPr>
+              <w:t xml:space="preserve">SDS-Page Analysis </w:t>
+            </w:r>
+          </w:p>
+        </w:tc>
+      </w:tr>
+      <w:tr>
+        <w:trPr>
+          <w:trHeight w:val="288"/>
+        </w:trPr>
+        <w:tc>
+          <w:tcPr>
+            <w:tcW w:w="2564" w:type="dxa"/>
+            <w:tcBorders>
+              <w:top w:val="nil"/>
+              <w:left w:val="single" w:sz="4" w:space="0" w:color="auto"/>
+              <w:bottom w:val="single" w:sz="4" w:space="0" w:color="auto"/>
+              <w:right w:val="single" w:sz="4" w:space="0" w:color="auto"/>
+            </w:tcBorders>
+            <w:shd w:val="clear" w:color="auto" w:fill="auto"/>
+            <w:noWrap/>
+            <w:vAlign w:val="center"/>
+            <w:hideMark/>
+          </w:tcPr>
+          <w:p>
+            <w:pPr>
+              <w:spacing w:after="0" w:line="240" w:lineRule="auto"/>
+              <w:jc w:val="center"/>
+              <w:rPr>
+                <w:rFonts w:ascii="Calibri" w:eastAsia="Times New Roman" w:hAnsi="Calibri" w:cs="Calibri"/>
+                <w:b/>
+                <w:bCs/>
+                <w:color w:val="000000"/>
+              </w:rPr>
+            </w:pPr>
+            <w:r>
+              <w:rPr>
+                <w:rFonts w:ascii="Calibri" w:eastAsia="Times New Roman" w:hAnsi="Calibri" w:cs="Calibri"/>
+                <w:b/>
+                <w:bCs/>
+                <w:color w:val="000000"/>
+              </w:rPr>
+              <w:t>Migration Distance (cm)</w:t>
+            </w:r>
+          </w:p>
+        </w:tc>
+        <w:tc>
+          <w:tcPr>
+            <w:tcW w:w="2541" w:type="dxa"/>
+            <w:tcBorders>
+              <w:top w:val="nil"/>
+              <w:left w:val="nil"/>
+              <w:bottom w:val="single" w:sz="4" w:space="0" w:color="auto"/>
+              <w:right w:val="single" w:sz="4" w:space="0" w:color="auto"/>
+            </w:tcBorders>
+            <w:shd w:val="clear" w:color="auto" w:fill="auto"/>
+            <w:noWrap/>
+            <w:vAlign w:val="center"/>
+            <w:hideMark/>
+          </w:tcPr>
+          <w:p>
+            <w:pPr>
+              <w:spacing w:after="0" w:line="240" w:lineRule="auto"/>
+              <w:jc w:val="center"/>
+              <w:rPr>
+                <w:rFonts w:ascii="Calibri" w:eastAsia="Times New Roman" w:hAnsi="Calibri" w:cs="Calibri"/>
+                <w:b/>
+                <w:bCs/>
+                <w:color w:val="000000"/>
+              </w:rPr>
+            </w:pPr>
+            <w:r>
+              <w:rPr>
+                <w:rFonts w:ascii="Calibri" w:eastAsia="Times New Roman" w:hAnsi="Calibri" w:cs="Calibri"/>
+                <w:b/>
+                <w:bCs/>
+                <w:color w:val="000000"/>
+              </w:rPr>
+              <w:t>Molecular Weight (</w:t>
+            </w:r>
+            <w:proofErr w:type="spellStart"/>
+            <w:r>
+              <w:rPr>
+                <w:rFonts w:ascii="Calibri" w:eastAsia="Times New Roman" w:hAnsi="Calibri" w:cs="Calibri"/>
+                <w:b/>
+                <w:bCs/>
+                <w:color w:val="000000"/>
+              </w:rPr>
+              <w:t>kDa</w:t>
+            </w:r>
+            <w:proofErr w:type="spellEnd"/>
+            <w:r>
+              <w:rPr>
+                <w:rFonts w:ascii="Calibri" w:eastAsia="Times New Roman" w:hAnsi="Calibri" w:cs="Calibri"/>
+                <w:b/>
+                <w:bCs/>
+                <w:color w:val="000000"/>
+              </w:rPr>
+              <w:t>)</w:t>
+            </w:r>
+          </w:p>
+        </w:tc>
+        <w:tc>
+          <w:tcPr>
+            <w:tcW w:w="3235" w:type="dxa"/>
+            <w:tcBorders>
+              <w:top w:val="nil"/>
+              <w:left w:val="nil"/>
+              <w:bottom w:val="single" w:sz="4" w:space="0" w:color="auto"/>
+              <w:right w:val="single" w:sz="4" w:space="0" w:color="auto"/>
+            </w:tcBorders>
+            <w:shd w:val="clear" w:color="auto" w:fill="auto"/>
+            <w:noWrap/>
+            <w:vAlign w:val="center"/>
+            <w:hideMark/>
+          </w:tcPr>
+          <w:p>
+            <w:pPr>
+              <w:spacing w:after="0" w:line="240" w:lineRule="auto"/>
+              <w:jc w:val="center"/>
+              <w:rPr>
+                <w:rFonts w:ascii="Calibri" w:eastAsia="Times New Roman" w:hAnsi="Calibri" w:cs="Calibri"/>
+                <w:b/>
+                <w:bCs/>
+                <w:color w:val="000000"/>
+              </w:rPr>
+            </w:pPr>
+            <w:r>
+              <w:rPr>
+                <w:rFonts w:ascii="Calibri" w:eastAsia="Times New Roman" w:hAnsi="Calibri" w:cs="Calibri"/>
+                <w:b/>
+                <w:bCs/>
+                <w:color w:val="000000"/>
+              </w:rPr>
+              <w:t>Log of Molecular Weight (</w:t>
+            </w:r>
+            <w:proofErr w:type="spellStart"/>
+            <w:r>
+              <w:rPr>
+                <w:rFonts w:ascii="Calibri" w:eastAsia="Times New Roman" w:hAnsi="Calibri" w:cs="Calibri"/>
+                <w:b/>
+                <w:bCs/>
+                <w:color w:val="000000"/>
+              </w:rPr>
+              <w:t>kDa</w:t>
+            </w:r>
+            <w:proofErr w:type="spellEnd"/>
+            <w:r>
+              <w:rPr>
+                <w:rFonts w:ascii="Calibri" w:eastAsia="Times New Roman" w:hAnsi="Calibri" w:cs="Calibri"/>
+                <w:b/>
+                <w:bCs/>
+                <w:color w:val="000000"/>
+              </w:rPr>
+              <w:t>)</w:t>
+            </w:r>
+          </w:p>
+        </w:tc>
+      </w:tr>
+      <w:tr>
+        <w:trPr>
+          <w:trHeight w:val="288"/>
+        </w:trPr>
+        <w:tc>
+          <w:tcPr>
+            <w:tcW w:w="2564" w:type="dxa"/>
+            <w:tcBorders>
+              <w:top w:val="nil"/>
+              <w:left w:val="single" w:sz="4" w:space="0" w:color="auto"/>
+              <w:bottom w:val="single" w:sz="4" w:space="0" w:color="auto"/>
+              <w:right w:val="single" w:sz="4" w:space="0" w:color="auto"/>
+            </w:tcBorders>
+            <w:shd w:val="clear" w:color="auto" w:fill="auto"/>
+            <w:noWrap/>
+            <w:vAlign w:val="center"/>
+            <w:hideMark/>
+          </w:tcPr>
+          <w:p>
+            <w:pPr>
+              <w:spacing w:after="0" w:line="240" w:lineRule="auto"/>
+              <w:jc w:val="center"/>
+              <w:rPr>
+                <w:rFonts w:ascii="Calibri" w:eastAsia="Times New Roman" w:hAnsi="Calibri" w:cs="Calibri"/>
+                <w:color w:val="000000"/>
+              </w:rPr>
+            </w:pPr>
+            <w:r>
+              <w:rPr>
+                <w:rFonts w:ascii="Calibri" w:eastAsia="Times New Roman" w:hAnsi="Calibri" w:cs="Calibri"/>
+                <w:color w:val="000000"/>
+              </w:rPr>
+              <w:t>0.635</w:t>
+            </w:r>
+          </w:p>
+        </w:tc>
+        <w:tc>
+          <w:tcPr>
+            <w:tcW w:w="2541" w:type="dxa"/>
+            <w:tcBorders>
+              <w:top w:val="nil"/>
+              <w:left w:val="nil"/>
+              <w:bottom w:val="single" w:sz="4" w:space="0" w:color="auto"/>
+              <w:right w:val="single" w:sz="4" w:space="0" w:color="auto"/>
+            </w:tcBorders>
+            <w:shd w:val="clear" w:color="auto" w:fill="auto"/>
+            <w:noWrap/>
+            <w:vAlign w:val="center"/>
+            <w:hideMark/>
+          </w:tcPr>
+          <w:p>
+            <w:pPr>
+              <w:spacing w:after="0" w:line="240" w:lineRule="auto"/>
+              <w:jc w:val="center"/>
+              <w:rPr>
+                <w:rFonts w:ascii="Calibri" w:eastAsia="Times New Roman" w:hAnsi="Calibri" w:cs="Calibri"/>
+                <w:color w:val="000000"/>
+              </w:rPr>
+            </w:pPr>
+            <w:r>
+              <w:rPr>
+                <w:rFonts w:ascii="Calibri" w:eastAsia="Times New Roman" w:hAnsi="Calibri" w:cs="Calibri"/>
+                <w:color w:val="000000"/>
+              </w:rPr>
+              <w:t>250</w:t>
+            </w:r>
+          </w:p>
+        </w:tc>
+        <w:tc>
+          <w:tcPr>
+            <w:tcW w:w="3235" w:type="dxa"/>
+            <w:tcBorders>
+              <w:top w:val="nil"/>
+              <w:left w:val="nil"/>
+              <w:bottom w:val="single" w:sz="4" w:space="0" w:color="auto"/>
+              <w:right w:val="single" w:sz="4" w:space="0" w:color="auto"/>
+            </w:tcBorders>
+            <w:shd w:val="clear" w:color="auto" w:fill="auto"/>
+            <w:noWrap/>
+            <w:vAlign w:val="center"/>
+            <w:hideMark/>
+          </w:tcPr>
+          <w:p>
+            <w:pPr>
+              <w:spacing w:after="0" w:line="240" w:lineRule="auto"/>
+              <w:jc w:val="center"/>
+              <w:rPr>
+                <w:rFonts w:ascii="Calibri" w:eastAsia="Times New Roman" w:hAnsi="Calibri" w:cs="Calibri"/>
+                <w:color w:val="000000"/>
+              </w:rPr>
+            </w:pPr>
+            <w:r>
+              <w:rPr>
+                <w:rFonts w:ascii="Calibri" w:eastAsia="Times New Roman" w:hAnsi="Calibri" w:cs="Calibri"/>
+                <w:color w:val="000000"/>
+              </w:rPr>
+              <w:t>2.397940009</w:t>
+            </w:r>
+          </w:p>
+        </w:tc>
+      </w:tr>
+      <w:tr>
+        <w:trPr>
+          <w:trHeight w:val="288"/>
+        </w:trPr>
+        <w:tc>
+          <w:tcPr>
+            <w:tcW w:w="2564" w:type="dxa"/>
+            <w:tcBorders>
+              <w:top w:val="nil"/>
+              <w:left w:val="single" w:sz="4" w:space="0" w:color="auto"/>
+              <w:bottom w:val="single" w:sz="4" w:space="0" w:color="auto"/>
+              <w:right w:val="single" w:sz="4" w:space="0" w:color="auto"/>
+            </w:tcBorders>
+            <w:shd w:val="clear" w:color="auto" w:fill="auto"/>
+            <w:noWrap/>
+            <w:vAlign w:val="center"/>
+            <w:hideMark/>
+          </w:tcPr>
+          <w:p>
+            <w:pPr>
+              <w:spacing w:after="0" w:line="240" w:lineRule="auto"/>
+              <w:jc w:val="center"/>
+              <w:rPr>
+                <w:rFonts w:ascii="Calibri" w:eastAsia="Times New Roman" w:hAnsi="Calibri" w:cs="Calibri"/>
+                <w:color w:val="000000"/>
+              </w:rPr>
+            </w:pPr>
+            <w:r>
+              <w:rPr>
+                <w:rFonts w:ascii="Calibri" w:eastAsia="Times New Roman" w:hAnsi="Calibri" w:cs="Calibri"/>
+                <w:color w:val="000000"/>
+              </w:rPr>
+              <w:t>1.8542</w:t>
+            </w:r>
+          </w:p>
+        </w:tc>
+        <w:tc>
+          <w:tcPr>
+            <w:tcW w:w="2541" w:type="dxa"/>
+            <w:tcBorders>
+              <w:top w:val="nil"/>
+              <w:left w:val="nil"/>
+              <w:bottom w:val="single" w:sz="4" w:space="0" w:color="auto"/>
+              <w:right w:val="single" w:sz="4" w:space="0" w:color="auto"/>
+            </w:tcBorders>
+            <w:shd w:val="clear" w:color="auto" w:fill="auto"/>
+            <w:noWrap/>
+            <w:vAlign w:val="center"/>
+            <w:hideMark/>
+          </w:tcPr>
+          <w:p>
+            <w:pPr>
+              <w:spacing w:after="0" w:line="240" w:lineRule="auto"/>
+              <w:jc w:val="center"/>
+              <w:rPr>
+                <w:rFonts w:ascii="Calibri" w:eastAsia="Times New Roman" w:hAnsi="Calibri" w:cs="Calibri"/>
+                <w:color w:val="000000"/>
+              </w:rPr>
+            </w:pPr>
+            <w:r>
+              <w:rPr>
+                <w:rFonts w:ascii="Calibri" w:eastAsia="Times New Roman" w:hAnsi="Calibri" w:cs="Calibri"/>
+                <w:color w:val="000000"/>
+              </w:rPr>
+              <w:t>150</w:t>
+            </w:r>
+          </w:p>
+        </w:tc>
+        <w:tc>
+          <w:tcPr>
+            <w:tcW w:w="3235" w:type="dxa"/>
+            <w:tcBorders>
+              <w:top w:val="nil"/>
+              <w:left w:val="nil"/>
+              <w:bottom w:val="single" w:sz="4" w:space="0" w:color="auto"/>
+              <w:right w:val="single" w:sz="4" w:space="0" w:color="auto"/>
+            </w:tcBorders>
+            <w:shd w:val="clear" w:color="auto" w:fill="auto"/>
+            <w:noWrap/>
+            <w:vAlign w:val="center"/>
+            <w:hideMark/>
+          </w:tcPr>
+          <w:p>
+            <w:pPr>
+              <w:spacing w:after="0" w:line="240" w:lineRule="auto"/>
+              <w:jc w:val="center"/>
+              <w:rPr>
+                <w:rFonts w:ascii="Calibri" w:eastAsia="Times New Roman" w:hAnsi="Calibri" w:cs="Calibri"/>
+                <w:color w:val="000000"/>
+              </w:rPr>
+            </w:pPr>
+            <w:r>
+              <w:rPr>
+                <w:rFonts w:ascii="Calibri" w:eastAsia="Times New Roman" w:hAnsi="Calibri" w:cs="Calibri"/>
+                <w:color w:val="000000"/>
+              </w:rPr>
+              <w:t>2.176091259</w:t>
+            </w:r>
+          </w:p>
+        </w:tc>
+      </w:tr>
+      <w:tr>
+        <w:trPr>
+          <w:trHeight w:val="288"/>
+        </w:trPr>
+        <w:tc>
+          <w:tcPr>
+            <w:tcW w:w="2564" w:type="dxa"/>
+            <w:tcBorders>
+              <w:top w:val="nil"/>
+              <w:left w:val="single" w:sz="4" w:space="0" w:color="auto"/>
+              <w:bottom w:val="single" w:sz="4" w:space="0" w:color="auto"/>
+              <w:right w:val="single" w:sz="4" w:space="0" w:color="auto"/>
+            </w:tcBorders>
+            <w:shd w:val="clear" w:color="auto" w:fill="auto"/>
+            <w:noWrap/>
+            <w:vAlign w:val="center"/>
+            <w:hideMark/>
+          </w:tcPr>
+          <w:p>
+            <w:pPr>
+              <w:spacing w:after="0" w:line="240" w:lineRule="auto"/>
+              <w:jc w:val="center"/>
+              <w:rPr>
+                <w:rFonts w:ascii="Calibri" w:eastAsia="Times New Roman" w:hAnsi="Calibri" w:cs="Calibri"/>
+                <w:color w:val="000000"/>
+              </w:rPr>
+            </w:pPr>
+            <w:r>
+              <w:rPr>
+                <w:rFonts w:ascii="Calibri" w:eastAsia="Times New Roman" w:hAnsi="Calibri" w:cs="Calibri"/>
+                <w:color w:val="000000"/>
+              </w:rPr>
+              <w:t>2.54</w:t>
+            </w:r>
+          </w:p>
+        </w:tc>
+        <w:tc>
+          <w:tcPr>
+            <w:tcW w:w="2541" w:type="dxa"/>
+            <w:tcBorders>
+              <w:top w:val="nil"/>
+              <w:left w:val="nil"/>
+              <w:bottom w:val="single" w:sz="4" w:space="0" w:color="auto"/>
+              <w:right w:val="single" w:sz="4" w:space="0" w:color="auto"/>
+            </w:tcBorders>
+            <w:shd w:val="clear" w:color="auto" w:fill="auto"/>
+            <w:noWrap/>
+            <w:vAlign w:val="center"/>
+            <w:hideMark/>
+          </w:tcPr>
+          <w:p>
+            <w:pPr>
+              <w:spacing w:after="0" w:line="240" w:lineRule="auto"/>
+              <w:jc w:val="center"/>
+              <w:rPr>
+                <w:rFonts w:ascii="Calibri" w:eastAsia="Times New Roman" w:hAnsi="Calibri" w:cs="Calibri"/>
+                <w:color w:val="000000"/>
+              </w:rPr>
+            </w:pPr>
+            <w:r>
+              <w:rPr>
+                <w:rFonts w:ascii="Calibri" w:eastAsia="Times New Roman" w:hAnsi="Calibri" w:cs="Calibri"/>
+                <w:color w:val="000000"/>
+              </w:rPr>
+              <w:t>100</w:t>
+            </w:r>
+          </w:p>
+        </w:tc>
+        <w:tc>
+          <w:tcPr>
+            <w:tcW w:w="3235" w:type="dxa"/>
+            <w:tcBorders>
+              <w:top w:val="nil"/>
+              <w:left w:val="nil"/>
+              <w:bottom w:val="single" w:sz="4" w:space="0" w:color="auto"/>
+              <w:right w:val="single" w:sz="4" w:space="0" w:color="auto"/>
+            </w:tcBorders>
+            <w:shd w:val="clear" w:color="auto" w:fill="auto"/>
+            <w:noWrap/>
+            <w:vAlign w:val="center"/>
+            <w:hideMark/>
+          </w:tcPr>
+          <w:p>
+            <w:pPr>
+              <w:spacing w:after="0" w:line="240" w:lineRule="auto"/>
+              <w:jc w:val="center"/>
+              <w:rPr>
+                <w:rFonts w:ascii="Calibri" w:eastAsia="Times New Roman" w:hAnsi="Calibri" w:cs="Calibri"/>
+                <w:color w:val="000000"/>
+              </w:rPr>
+            </w:pPr>
+            <w:r>
+              <w:rPr>
+                <w:rFonts w:ascii="Calibri" w:eastAsia="Times New Roman" w:hAnsi="Calibri" w:cs="Calibri"/>
+                <w:color w:val="000000"/>
+              </w:rPr>
+              <w:t>2</w:t>
+            </w:r>
+          </w:p>
+        </w:tc>
+      </w:tr>
+      <w:tr>
+        <w:trPr>
+          <w:trHeight w:val="288"/>
+        </w:trPr>
+        <w:tc>
+          <w:tcPr>
+            <w:tcW w:w="2564" w:type="dxa"/>
+            <w:tcBorders>
+              <w:top w:val="nil"/>
+              <w:left w:val="single" w:sz="4" w:space="0" w:color="auto"/>
+              <w:bottom w:val="single" w:sz="4" w:space="0" w:color="auto"/>
+              <w:right w:val="single" w:sz="4" w:space="0" w:color="auto"/>
+            </w:tcBorders>
+            <w:shd w:val="clear" w:color="auto" w:fill="auto"/>
+            <w:noWrap/>
+            <w:vAlign w:val="center"/>
+            <w:hideMark/>
+          </w:tcPr>
+          <w:p>
+            <w:pPr>
+              <w:spacing w:after="0" w:line="240" w:lineRule="auto"/>
+              <w:jc w:val="center"/>
+              <w:rPr>
+                <w:rFonts w:ascii="Calibri" w:eastAsia="Times New Roman" w:hAnsi="Calibri" w:cs="Calibri"/>
+                <w:color w:val="000000"/>
+              </w:rPr>
+            </w:pPr>
+            <w:r>
+              <w:rPr>
+                <w:rFonts w:ascii="Calibri" w:eastAsia="Times New Roman" w:hAnsi="Calibri" w:cs="Calibri"/>
+                <w:color w:val="000000"/>
+              </w:rPr>
+              <w:t>4.2418</w:t>
+            </w:r>
+          </w:p>
+        </w:tc>
+        <w:tc>
+          <w:tcPr>
+            <w:tcW w:w="2541" w:type="dxa"/>
+            <w:tcBorders>
+              <w:top w:val="nil"/>
+              <w:left w:val="nil"/>
+              <w:bottom w:val="single" w:sz="4" w:space="0" w:color="auto"/>
+              <w:right w:val="single" w:sz="4" w:space="0" w:color="auto"/>
+            </w:tcBorders>
+            <w:shd w:val="clear" w:color="auto" w:fill="auto"/>
+            <w:noWrap/>
+            <w:vAlign w:val="center"/>
+            <w:hideMark/>
+          </w:tcPr>
+          <w:p>
+            <w:pPr>
+              <w:spacing w:after="0" w:line="240" w:lineRule="auto"/>
+              <w:jc w:val="center"/>
+              <w:rPr>
+                <w:rFonts w:ascii="Calibri" w:eastAsia="Times New Roman" w:hAnsi="Calibri" w:cs="Calibri"/>
+                <w:color w:val="000000"/>
+              </w:rPr>
+            </w:pPr>
+            <w:r>
+              <w:rPr>
+                <w:rFonts w:ascii="Calibri" w:eastAsia="Times New Roman" w:hAnsi="Calibri" w:cs="Calibri"/>
+                <w:color w:val="000000"/>
+              </w:rPr>
+              <w:t>75</w:t>
+            </w:r>
+          </w:p>
+        </w:tc>
+        <w:tc>
+          <w:tcPr>
+            <w:tcW w:w="3235" w:type="dxa"/>
+            <w:tcBorders>
+              <w:top w:val="nil"/>
+              <w:left w:val="nil"/>
+              <w:bottom w:val="single" w:sz="4" w:space="0" w:color="auto"/>
+              <w:right w:val="single" w:sz="4" w:space="0" w:color="auto"/>
+            </w:tcBorders>
+            <w:shd w:val="clear" w:color="auto" w:fill="auto"/>
+            <w:noWrap/>
+            <w:vAlign w:val="center"/>
+            <w:hideMark/>
+          </w:tcPr>
+          <w:p>
+            <w:pPr>
+              <w:spacing w:after="0" w:line="240" w:lineRule="auto"/>
+              <w:jc w:val="center"/>
+              <w:rPr>
+                <w:rFonts w:ascii="Calibri" w:eastAsia="Times New Roman" w:hAnsi="Calibri" w:cs="Calibri"/>
+                <w:color w:val="000000"/>
+              </w:rPr>
+            </w:pPr>
+            <w:r>
+              <w:rPr>
+                <w:rFonts w:ascii="Calibri" w:eastAsia="Times New Roman" w:hAnsi="Calibri" w:cs="Calibri"/>
+                <w:color w:val="000000"/>
+              </w:rPr>
+              <w:t>1.875061263</w:t>
+            </w:r>
+          </w:p>
+        </w:tc>
+      </w:tr>
+      <w:tr>
+        <w:trPr>
+          <w:trHeight w:val="288"/>
+        </w:trPr>
+        <w:tc>
+          <w:tcPr>
+            <w:tcW w:w="2564" w:type="dxa"/>
+            <w:tcBorders>
+              <w:top w:val="nil"/>
+              <w:left w:val="single" w:sz="4" w:space="0" w:color="auto"/>
+              <w:bottom w:val="single" w:sz="4" w:space="0" w:color="auto"/>
+              <w:right w:val="single" w:sz="4" w:space="0" w:color="auto"/>
+            </w:tcBorders>
+            <w:shd w:val="clear" w:color="auto" w:fill="auto"/>
+            <w:noWrap/>
+            <w:vAlign w:val="center"/>
+            <w:hideMark/>
+          </w:tcPr>
+          <w:p>
+            <w:pPr>
+              <w:spacing w:after="0" w:line="240" w:lineRule="auto"/>
+              <w:jc w:val="center"/>
+              <w:rPr>
+                <w:rFonts w:ascii="Calibri" w:eastAsia="Times New Roman" w:hAnsi="Calibri" w:cs="Calibri"/>
+                <w:color w:val="000000"/>
+              </w:rPr>
+            </w:pPr>
+            <w:r>
+              <w:rPr>
+                <w:rFonts w:ascii="Calibri" w:eastAsia="Times New Roman" w:hAnsi="Calibri" w:cs="Calibri"/>
+                <w:color w:val="000000"/>
+              </w:rPr>
+              <w:t>5.9944</w:t>
+            </w:r>
+          </w:p>
+        </w:tc>
+        <w:tc>
+          <w:tcPr>
+            <w:tcW w:w="2541" w:type="dxa"/>
+            <w:tcBorders>
+              <w:top w:val="nil"/>
+              <w:left w:val="nil"/>
+              <w:bottom w:val="single" w:sz="4" w:space="0" w:color="auto"/>
+              <w:right w:val="single" w:sz="4" w:space="0" w:color="auto"/>
+            </w:tcBorders>
+            <w:shd w:val="clear" w:color="auto" w:fill="auto"/>
+            <w:noWrap/>
+            <w:vAlign w:val="center"/>
+            <w:hideMark/>
+          </w:tcPr>
+          <w:p>
+            <w:pPr>
+              <w:spacing w:after="0" w:line="240" w:lineRule="auto"/>
+              <w:jc w:val="center"/>
+              <w:rPr>
+                <w:rFonts w:ascii="Calibri" w:eastAsia="Times New Roman" w:hAnsi="Calibri" w:cs="Calibri"/>
+                <w:color w:val="000000"/>
+              </w:rPr>
+            </w:pPr>
+            <w:r>
+              <w:rPr>
+                <w:rFonts w:ascii="Calibri" w:eastAsia="Times New Roman" w:hAnsi="Calibri" w:cs="Calibri"/>
+                <w:color w:val="000000"/>
+              </w:rPr>
+              <w:t>50</w:t>
+            </w:r>
+          </w:p>
+        </w:tc>
+        <w:tc>
+          <w:tcPr>
+            <w:tcW w:w="3235" w:type="dxa"/>
+            <w:tcBorders>
+              <w:top w:val="nil"/>
+              <w:left w:val="nil"/>
+              <w:bottom w:val="single" w:sz="4" w:space="0" w:color="auto"/>
+              <w:right w:val="single" w:sz="4" w:space="0" w:color="auto"/>
+            </w:tcBorders>
+            <w:shd w:val="clear" w:color="auto" w:fill="auto"/>
+            <w:noWrap/>
+            <w:vAlign w:val="center"/>
+            <w:hideMark/>
+          </w:tcPr>
+          <w:p>
+            <w:pPr>
+              <w:spacing w:after="0" w:line="240" w:lineRule="auto"/>
+              <w:jc w:val="center"/>
+              <w:rPr>
+                <w:rFonts w:ascii="Calibri" w:eastAsia="Times New Roman" w:hAnsi="Calibri" w:cs="Calibri"/>
+                <w:color w:val="000000"/>
+              </w:rPr>
+            </w:pPr>
+            <w:r>
+              <w:rPr>
+                <w:rFonts w:ascii="Calibri" w:eastAsia="Times New Roman" w:hAnsi="Calibri" w:cs="Calibri"/>
+                <w:color w:val="000000"/>
+              </w:rPr>
+              <w:t>1.698970004</w:t>
+            </w:r>
+          </w:p>
+        </w:tc>
+      </w:tr>
+      <w:tr>
+        <w:trPr>
+          <w:trHeight w:val="288"/>
+        </w:trPr>
+        <w:tc>
+          <w:tcPr>
+            <w:tcW w:w="2564" w:type="dxa"/>
+            <w:tcBorders>
+              <w:top w:val="nil"/>
+              <w:left w:val="single" w:sz="4" w:space="0" w:color="auto"/>
+              <w:bottom w:val="single" w:sz="4" w:space="0" w:color="auto"/>
+              <w:right w:val="single" w:sz="4" w:space="0" w:color="auto"/>
+            </w:tcBorders>
+            <w:shd w:val="clear" w:color="auto" w:fill="auto"/>
+            <w:noWrap/>
+            <w:vAlign w:val="center"/>
+            <w:hideMark/>
+          </w:tcPr>
+          <w:p>
+            <w:pPr>
+              <w:spacing w:after="0" w:line="240" w:lineRule="auto"/>
+              <w:jc w:val="center"/>
+              <w:rPr>
+                <w:rFonts w:ascii="Calibri" w:eastAsia="Times New Roman" w:hAnsi="Calibri" w:cs="Calibri"/>
+                <w:color w:val="000000"/>
+              </w:rPr>
+            </w:pPr>
+            <w:r>
+              <w:rPr>
+                <w:rFonts w:ascii="Calibri" w:eastAsia="Times New Roman" w:hAnsi="Calibri" w:cs="Calibri"/>
+                <w:color w:val="000000"/>
+              </w:rPr>
+              <w:t>8.128</w:t>
+            </w:r>
+          </w:p>
+        </w:tc>
+        <w:tc>
+          <w:tcPr>
+            <w:tcW w:w="2541" w:type="dxa"/>
+            <w:tcBorders>
+              <w:top w:val="nil"/>
+              <w:left w:val="nil"/>
+              <w:bottom w:val="single" w:sz="4" w:space="0" w:color="auto"/>
+              <w:right w:val="single" w:sz="4" w:space="0" w:color="auto"/>
+            </w:tcBorders>
+            <w:shd w:val="clear" w:color="auto" w:fill="auto"/>
+            <w:noWrap/>
+            <w:vAlign w:val="center"/>
+            <w:hideMark/>
+          </w:tcPr>
+          <w:p>
+            <w:pPr>
+              <w:spacing w:after="0" w:line="240" w:lineRule="auto"/>
+              <w:jc w:val="center"/>
+              <w:rPr>
+                <w:rFonts w:ascii="Calibri" w:eastAsia="Times New Roman" w:hAnsi="Calibri" w:cs="Calibri"/>
+                <w:color w:val="000000"/>
+              </w:rPr>
+            </w:pPr>
+            <w:r>
+              <w:rPr>
+                <w:rFonts w:ascii="Calibri" w:eastAsia="Times New Roman" w:hAnsi="Calibri" w:cs="Calibri"/>
+                <w:color w:val="000000"/>
+              </w:rPr>
+              <w:t>37</w:t>
+            </w:r>
+          </w:p>
+        </w:tc>
+        <w:tc>
+          <w:tcPr>
+            <w:tcW w:w="3235" w:type="dxa"/>
+            <w:tcBorders>
+              <w:top w:val="nil"/>
+              <w:left w:val="nil"/>
+              <w:bottom w:val="single" w:sz="4" w:space="0" w:color="auto"/>
+              <w:right w:val="single" w:sz="4" w:space="0" w:color="auto"/>
+            </w:tcBorders>
+            <w:shd w:val="clear" w:color="auto" w:fill="auto"/>
+            <w:noWrap/>
+            <w:vAlign w:val="center"/>
+            <w:hideMark/>
+          </w:tcPr>
+          <w:p>
+            <w:pPr>
+              <w:spacing w:after="0" w:line="240" w:lineRule="auto"/>
+              <w:jc w:val="center"/>
+              <w:rPr>
+                <w:rFonts w:ascii="Calibri" w:eastAsia="Times New Roman" w:hAnsi="Calibri" w:cs="Calibri"/>
+                <w:color w:val="000000"/>
+              </w:rPr>
+            </w:pPr>
+            <w:r>
+              <w:rPr>
+                <w:rFonts w:ascii="Calibri" w:eastAsia="Times New Roman" w:hAnsi="Calibri" w:cs="Calibri"/>
+                <w:color w:val="000000"/>
+              </w:rPr>
+              <w:t>1.568201724</w:t>
+            </w:r>
+          </w:p>
+        </w:tc>
+      </w:tr>
+      <w:tr>
+        <w:trPr>
+          <w:trHeight w:val="288"/>
+        </w:trPr>
+        <w:tc>
+          <w:tcPr>
+            <w:tcW w:w="2564" w:type="dxa"/>
+            <w:tcBorders>
+              <w:top w:val="nil"/>
+              <w:left w:val="single" w:sz="4" w:space="0" w:color="auto"/>
+              <w:bottom w:val="single" w:sz="4" w:space="0" w:color="auto"/>
+              <w:right w:val="single" w:sz="4" w:space="0" w:color="auto"/>
+            </w:tcBorders>
+            <w:shd w:val="clear" w:color="auto" w:fill="auto"/>
+            <w:noWrap/>
+            <w:vAlign w:val="center"/>
+            <w:hideMark/>
+          </w:tcPr>
+          <w:p>
+            <w:pPr>
+              <w:spacing w:after="0" w:line="240" w:lineRule="auto"/>
+              <w:jc w:val="center"/>
+              <w:rPr>
+                <w:rFonts w:ascii="Calibri" w:eastAsia="Times New Roman" w:hAnsi="Calibri" w:cs="Calibri"/>
+                <w:color w:val="000000"/>
+              </w:rPr>
+            </w:pPr>
+            <w:r>
+              <w:rPr>
+                <w:rFonts w:ascii="Calibri" w:eastAsia="Times New Roman" w:hAnsi="Calibri" w:cs="Calibri"/>
+                <w:color w:val="000000"/>
+              </w:rPr>
+              <w:t>10.0076</w:t>
+            </w:r>
+          </w:p>
+        </w:tc>
+        <w:tc>
+          <w:tcPr>
+            <w:tcW w:w="2541" w:type="dxa"/>
+            <w:tcBorders>
+              <w:top w:val="nil"/>
+              <w:left w:val="nil"/>
+              <w:bottom w:val="single" w:sz="4" w:space="0" w:color="auto"/>
+              <w:right w:val="single" w:sz="4" w:space="0" w:color="auto"/>
+            </w:tcBorders>
+            <w:shd w:val="clear" w:color="auto" w:fill="auto"/>
+            <w:noWrap/>
+            <w:vAlign w:val="center"/>
+            <w:hideMark/>
+          </w:tcPr>
+          <w:p>
+            <w:pPr>
+              <w:spacing w:after="0" w:line="240" w:lineRule="auto"/>
+              <w:jc w:val="center"/>
+              <w:rPr>
+                <w:rFonts w:ascii="Calibri" w:eastAsia="Times New Roman" w:hAnsi="Calibri" w:cs="Calibri"/>
+                <w:color w:val="000000"/>
+              </w:rPr>
+            </w:pPr>
+            <w:r>
+              <w:rPr>
+                <w:rFonts w:ascii="Calibri" w:eastAsia="Times New Roman" w:hAnsi="Calibri" w:cs="Calibri"/>
+                <w:color w:val="000000"/>
+              </w:rPr>
+              <w:t>25</w:t>
+            </w:r>
+          </w:p>
+        </w:tc>
+        <w:tc>
+          <w:tcPr>
+            <w:tcW w:w="3235" w:type="dxa"/>
+            <w:tcBorders>
+              <w:top w:val="nil"/>
+              <w:left w:val="nil"/>
+              <w:bottom w:val="single" w:sz="4" w:space="0" w:color="auto"/>
+              <w:right w:val="single" w:sz="4" w:space="0" w:color="auto"/>
+            </w:tcBorders>
+            <w:shd w:val="clear" w:color="auto" w:fill="auto"/>
+            <w:noWrap/>
+            <w:vAlign w:val="center"/>
+            <w:hideMark/>
+          </w:tcPr>
+          <w:p>
+            <w:pPr>
+              <w:spacing w:after="0" w:line="240" w:lineRule="auto"/>
+              <w:jc w:val="center"/>
+              <w:rPr>
+                <w:rFonts w:ascii="Calibri" w:eastAsia="Times New Roman" w:hAnsi="Calibri" w:cs="Calibri"/>
+                <w:color w:val="000000"/>
+              </w:rPr>
+            </w:pPr>
+            <w:r>
+              <w:rPr>
+                <w:rFonts w:ascii="Calibri" w:eastAsia="Times New Roman" w:hAnsi="Calibri" w:cs="Calibri"/>
+                <w:color w:val="000000"/>
+              </w:rPr>
+              <w:t>1.397940009</w:t>
+            </w:r>
+          </w:p>
+        </w:tc>
+      </w:tr>
+      <w:tr>
+        <w:trPr>
+          <w:trHeight w:val="288"/>
+        </w:trPr>
+        <w:tc>
+          <w:tcPr>
+            <w:tcW w:w="2564" w:type="dxa"/>
+            <w:tcBorders>
+              <w:top w:val="nil"/>
+              <w:left w:val="single" w:sz="4" w:space="0" w:color="auto"/>
+              <w:bottom w:val="single" w:sz="4" w:space="0" w:color="auto"/>
+              <w:right w:val="single" w:sz="4" w:space="0" w:color="auto"/>
+            </w:tcBorders>
+            <w:shd w:val="clear" w:color="auto" w:fill="auto"/>
+            <w:noWrap/>
+            <w:vAlign w:val="center"/>
+            <w:hideMark/>
+          </w:tcPr>
+          <w:p>
+            <w:pPr>
+              <w:spacing w:after="0" w:line="240" w:lineRule="auto"/>
+              <w:jc w:val="center"/>
+              <w:rPr>
+                <w:rFonts w:ascii="Calibri" w:eastAsia="Times New Roman" w:hAnsi="Calibri" w:cs="Calibri"/>
+                <w:color w:val="000000"/>
+              </w:rPr>
+            </w:pPr>
+            <w:r>
+              <w:rPr>
+                <w:rFonts w:ascii="Calibri" w:eastAsia="Times New Roman" w:hAnsi="Calibri" w:cs="Calibri"/>
+                <w:color w:val="000000"/>
+              </w:rPr>
+              <w:t>12.2174</w:t>
+            </w:r>
+          </w:p>
+        </w:tc>
+        <w:tc>
+          <w:tcPr>
+            <w:tcW w:w="2541" w:type="dxa"/>
+            <w:tcBorders>
+              <w:top w:val="nil"/>
+              <w:left w:val="nil"/>
+              <w:bottom w:val="single" w:sz="4" w:space="0" w:color="auto"/>
+              <w:right w:val="single" w:sz="4" w:space="0" w:color="auto"/>
+            </w:tcBorders>
+            <w:shd w:val="clear" w:color="auto" w:fill="auto"/>
+            <w:noWrap/>
+            <w:vAlign w:val="center"/>
+            <w:hideMark/>
+          </w:tcPr>
+          <w:p>
+            <w:pPr>
+              <w:spacing w:after="0" w:line="240" w:lineRule="auto"/>
+              <w:jc w:val="center"/>
+              <w:rPr>
+                <w:rFonts w:ascii="Calibri" w:eastAsia="Times New Roman" w:hAnsi="Calibri" w:cs="Calibri"/>
+                <w:color w:val="000000"/>
+              </w:rPr>
+            </w:pPr>
+            <w:r>
+              <w:rPr>
+                <w:rFonts w:ascii="Calibri" w:eastAsia="Times New Roman" w:hAnsi="Calibri" w:cs="Calibri"/>
+                <w:color w:val="000000"/>
+              </w:rPr>
+              <w:t>20</w:t>
+            </w:r>
+          </w:p>
+        </w:tc>
+        <w:tc>
+          <w:tcPr>
+            <w:tcW w:w="3235" w:type="dxa"/>
+            <w:tcBorders>
+              <w:top w:val="nil"/>
+              <w:left w:val="nil"/>
+              <w:bottom w:val="single" w:sz="4" w:space="0" w:color="auto"/>
+              <w:right w:val="single" w:sz="4" w:space="0" w:color="auto"/>
+            </w:tcBorders>
+            <w:shd w:val="clear" w:color="auto" w:fill="auto"/>
+            <w:noWrap/>
+            <w:vAlign w:val="center"/>
+            <w:hideMark/>
+          </w:tcPr>
+          <w:p>
+            <w:pPr>
+              <w:spacing w:after="0" w:line="240" w:lineRule="auto"/>
+              <w:jc w:val="center"/>
+              <w:rPr>
+                <w:rFonts w:ascii="Calibri" w:eastAsia="Times New Roman" w:hAnsi="Calibri" w:cs="Calibri"/>
+                <w:color w:val="000000"/>
+              </w:rPr>
+            </w:pPr>
+            <w:r>
+              <w:rPr>
+                <w:rFonts w:ascii="Calibri" w:eastAsia="Times New Roman" w:hAnsi="Calibri" w:cs="Calibri"/>
+                <w:color w:val="000000"/>
+              </w:rPr>
+              <w:t>1.301029996</w:t>
+            </w:r>
+          </w:p>
+        </w:tc>
+      </w:tr>
+      <w:tr>
+        <w:trPr>
+          <w:trHeight w:val="288"/>
+        </w:trPr>
+        <w:tc>
+          <w:tcPr>
+            <w:tcW w:w="2564" w:type="dxa"/>
+            <w:tcBorders>
+              <w:top w:val="nil"/>
+              <w:left w:val="single" w:sz="4" w:space="0" w:color="auto"/>
+              <w:bottom w:val="single" w:sz="4" w:space="0" w:color="auto"/>
+              <w:right w:val="single" w:sz="4" w:space="0" w:color="auto"/>
+            </w:tcBorders>
+            <w:shd w:val="clear" w:color="auto" w:fill="auto"/>
+            <w:noWrap/>
+            <w:vAlign w:val="center"/>
+            <w:hideMark/>
+          </w:tcPr>
+          <w:p>
+            <w:pPr>
+              <w:spacing w:after="0" w:line="240" w:lineRule="auto"/>
+              <w:jc w:val="center"/>
+              <w:rPr>
+                <w:rFonts w:ascii="Calibri" w:eastAsia="Times New Roman" w:hAnsi="Calibri" w:cs="Calibri"/>
+                <w:color w:val="000000"/>
+              </w:rPr>
+            </w:pPr>
+            <w:r>
+              <w:rPr>
+                <w:rFonts w:ascii="Calibri" w:eastAsia="Times New Roman" w:hAnsi="Calibri" w:cs="Calibri"/>
+                <w:color w:val="000000"/>
+              </w:rPr>
+              <w:t>13.7668</w:t>
+            </w:r>
+          </w:p>
+        </w:tc>
+        <w:tc>
+          <w:tcPr>
+            <w:tcW w:w="2541" w:type="dxa"/>
+            <w:tcBorders>
+              <w:top w:val="nil"/>
+              <w:left w:val="nil"/>
+              <w:bottom w:val="single" w:sz="4" w:space="0" w:color="auto"/>
+              <w:right w:val="single" w:sz="4" w:space="0" w:color="auto"/>
+            </w:tcBorders>
+            <w:shd w:val="clear" w:color="auto" w:fill="auto"/>
+            <w:noWrap/>
+            <w:vAlign w:val="center"/>
+            <w:hideMark/>
+          </w:tcPr>
+          <w:p>
+            <w:pPr>
+              <w:spacing w:after="0" w:line="240" w:lineRule="auto"/>
+              <w:jc w:val="center"/>
+              <w:rPr>
+                <w:rFonts w:ascii="Calibri" w:eastAsia="Times New Roman" w:hAnsi="Calibri" w:cs="Calibri"/>
+                <w:color w:val="000000"/>
+              </w:rPr>
+            </w:pPr>
+            <w:r>
+              <w:rPr>
+                <w:rFonts w:ascii="Calibri" w:eastAsia="Times New Roman" w:hAnsi="Calibri" w:cs="Calibri"/>
+                <w:color w:val="000000"/>
+              </w:rPr>
+              <w:t>15</w:t>
+            </w:r>
+          </w:p>
+        </w:tc>
+        <w:tc>
+          <w:tcPr>
+            <w:tcW w:w="3235" w:type="dxa"/>
+            <w:tcBorders>
+              <w:top w:val="nil"/>
+              <w:left w:val="nil"/>
+              <w:bottom w:val="single" w:sz="4" w:space="0" w:color="auto"/>
+              <w:right w:val="single" w:sz="4" w:space="0" w:color="auto"/>
+            </w:tcBorders>
+            <w:shd w:val="clear" w:color="auto" w:fill="auto"/>
+            <w:noWrap/>
+            <w:vAlign w:val="center"/>
+            <w:hideMark/>
+          </w:tcPr>
+          <w:p>
+            <w:pPr>
+              <w:spacing w:after="0" w:line="240" w:lineRule="auto"/>
+              <w:jc w:val="center"/>
+              <w:rPr>
+                <w:rFonts w:ascii="Calibri" w:eastAsia="Times New Roman" w:hAnsi="Calibri" w:cs="Calibri"/>
+                <w:color w:val="000000"/>
+              </w:rPr>
+            </w:pPr>
+            <w:r>
+              <w:rPr>
+                <w:rFonts w:ascii="Calibri" w:eastAsia="Times New Roman" w:hAnsi="Calibri" w:cs="Calibri"/>
+                <w:color w:val="000000"/>
+              </w:rPr>
+              <w:t>1.176091259</w:t>
+            </w:r>
+          </w:p>
+        </w:tc>
+      </w:tr>
+      <w:tr>
+        <w:trPr>
+          <w:trHeight w:val="288"/>
+        </w:trPr>
+        <w:tc>
+          <w:tcPr>
+            <w:tcW w:w="2564" w:type="dxa"/>
+            <w:tcBorders>
+              <w:top w:val="nil"/>
+              <w:left w:val="single" w:sz="4" w:space="0" w:color="auto"/>
+              <w:bottom w:val="single" w:sz="4" w:space="0" w:color="auto"/>
+              <w:right w:val="single" w:sz="4" w:space="0" w:color="auto"/>
+            </w:tcBorders>
+            <w:shd w:val="clear" w:color="auto" w:fill="auto"/>
+            <w:noWrap/>
+            <w:vAlign w:val="center"/>
+            <w:hideMark/>
+          </w:tcPr>
+          <w:p>
+            <w:pPr>
+              <w:spacing w:after="0" w:line="240" w:lineRule="auto"/>
+              <w:jc w:val="center"/>
+              <w:rPr>
+                <w:rFonts w:ascii="Calibri" w:eastAsia="Times New Roman" w:hAnsi="Calibri" w:cs="Calibri"/>
+                <w:color w:val="000000"/>
+              </w:rPr>
+            </w:pPr>
+            <w:proofErr w:type="spellStart"/>
+            <w:r>
+              <w:rPr>
+                <w:rFonts w:ascii="Calibri" w:eastAsia="Times New Roman" w:hAnsi="Calibri" w:cs="Calibri"/>
+                <w:color w:val="000000"/>
+              </w:rPr>
+              <w:t>NaN</w:t>
+            </w:r>
+            <w:proofErr w:type="spellEnd"/>
+          </w:p>
+        </w:tc>
+        <w:tc>
+          <w:tcPr>
+            <w:tcW w:w="2541" w:type="dxa"/>
+            <w:tcBorders>
+              <w:top w:val="nil"/>
+              <w:left w:val="nil"/>
+              <w:bottom w:val="single" w:sz="4" w:space="0" w:color="auto"/>
+              <w:right w:val="single" w:sz="4" w:space="0" w:color="auto"/>
+            </w:tcBorders>
+            <w:shd w:val="clear" w:color="auto" w:fill="auto"/>
+            <w:noWrap/>
+            <w:vAlign w:val="center"/>
+            <w:hideMark/>
+          </w:tcPr>
+          <w:p>
+            <w:pPr>
+              <w:spacing w:after="0" w:line="240" w:lineRule="auto"/>
+              <w:jc w:val="center"/>
+              <w:rPr>
+                <w:rFonts w:ascii="Calibri" w:eastAsia="Times New Roman" w:hAnsi="Calibri" w:cs="Calibri"/>
+                <w:color w:val="000000"/>
+              </w:rPr>
+            </w:pPr>
+            <w:r>
+              <w:rPr>
+                <w:rFonts w:ascii="Calibri" w:eastAsia="Times New Roman" w:hAnsi="Calibri" w:cs="Calibri"/>
+                <w:color w:val="000000"/>
+              </w:rPr>
+              <w:t>10</w:t>
+            </w:r>
+          </w:p>
+        </w:tc>
+        <w:tc>
+          <w:tcPr>
+            <w:tcW w:w="3235" w:type="dxa"/>
+            <w:tcBorders>
+              <w:top w:val="nil"/>
+              <w:left w:val="nil"/>
+              <w:bottom w:val="single" w:sz="4" w:space="0" w:color="auto"/>
+              <w:right w:val="single" w:sz="4" w:space="0" w:color="auto"/>
+            </w:tcBorders>
+            <w:shd w:val="clear" w:color="auto" w:fill="auto"/>
+            <w:noWrap/>
+            <w:vAlign w:val="center"/>
+            <w:hideMark/>
+          </w:tcPr>
+          <w:p>
+            <w:pPr>
+              <w:spacing w:after="0" w:line="240" w:lineRule="auto"/>
+              <w:jc w:val="center"/>
+              <w:rPr>
+                <w:rFonts w:ascii="Calibri" w:eastAsia="Times New Roman" w:hAnsi="Calibri" w:cs="Calibri"/>
+                <w:color w:val="000000"/>
+              </w:rPr>
+            </w:pPr>
+            <w:r>
+              <w:rPr>
+                <w:rFonts w:ascii="Calibri" w:eastAsia="Times New Roman" w:hAnsi="Calibri" w:cs="Calibri"/>
+                <w:color w:val="000000"/>
+              </w:rPr>
+              <w:t>1</w:t>
+            </w:r>
+          </w:p>
+        </w:tc>
+      </w:tr>
+    </w:tbl>
+    <w:p>
+      <w:pPr>
+        <w:rPr>
+          <w:rFonts w:ascii="Times New Roman" w:hAnsi="Times New Roman" w:cs="Times New Roman"/>
+          <w:b/>
+          <w:bCs/>
+          <w:sz w:val="24"/>
+          <w:szCs w:val="24"/>
+        </w:rPr>
+      </w:pPr>
+    </w:p>
+    <w:p>
+      <w:pPr>
+        <w:rPr>
+          <w:rFonts w:ascii="Times New Roman" w:hAnsi="Times New Roman" w:cs="Times New Roman"/>
+          <w:b/>
+          <w:bCs/>
+          <w:sz w:val="24"/>
+          <w:szCs w:val="24"/>
+        </w:rPr>
+      </w:pPr>
+      <w:r>
+        <w:rPr>
+          <w:noProof/>
+        </w:rPr>
+        <w:lastRenderedPageBreak/>
+        <w:drawing>
+          <wp:inline distT="0" distB="0" distL="0" distR="0" wp14:anchorId="3464155D" wp14:editId="34FC48E8">
+            <wp:extent cx="4503420" cy="2705100"/>
+            <wp:effectExtent l="0" t="0" r="11430" b="0"/>
+            <wp:docPr id="6" name="Chart 6">
+              <a:extLst xmlns:a="http://schemas.openxmlformats.org/drawingml/2006/main">
+                <a:ext uri="{FF2B5EF4-FFF2-40B4-BE49-F238E27FC236}">
+                  <a16:creationId xmlns:a16="http://schemas.microsoft.com/office/drawing/2014/main" id="{C9FD27DD-2106-4E1C-937A-1F6D8EA990B7}"/>
+                </a:ext>
+              </a:extLst>
+            </wp:docPr>
+            <wp:cNvGraphicFramePr/>
+            <a:graphic xmlns:a="http://schemas.openxmlformats.org/drawingml/2006/main">
+              <a:graphicData uri="http://schemas.openxmlformats.org/drawingml/2006/chart">
+                <c:chart xmlns:c="http://schemas.openxmlformats.org/drawingml/2006/chart" xmlns:r="http://schemas.openxmlformats.org/officeDocument/2006/relationships" r:id="rId7"/>
+              </a:graphicData>
+            </a:graphic>
+          </wp:inline>
+        </w:drawing>
+      </w:r>
+    </w:p>
+    <w:p>
+      <w:pPr>
+        <w:rPr>
+          <w:rFonts w:ascii="Times New Roman" w:hAnsi="Times New Roman" w:cs="Times New Roman"/>
+          <w:b/>
+          <w:bCs/>
+          <w:sz w:val="24"/>
+          <w:szCs w:val="24"/>
+        </w:rPr>
+      </w:pPr>
+      <w:r>
+        <w:rPr>
+          <w:rFonts w:ascii="Times New Roman" w:hAnsi="Times New Roman" w:cs="Times New Roman"/>
+          <w:b/>
+          <w:bCs/>
+          <w:sz w:val="24"/>
+          <w:szCs w:val="24"/>
+        </w:rPr>
+        <w:t>Figure 3. Standard Curve</w:t>
+      </w:r>
+    </w:p>
+    <w:p>
+      <w:pPr>
+        <w:rPr>
+          <w:rFonts w:ascii="Times New Roman" w:hAnsi="Times New Roman" w:cs="Times New Roman"/>
+          <w:sz w:val="24"/>
+          <w:szCs w:val="24"/>
+        </w:rPr>
+      </w:pPr>
+      <w:r>
+        <w:rPr>
+          <w:rFonts w:ascii="Times New Roman" w:hAnsi="Times New Roman" w:cs="Times New Roman"/>
+          <w:sz w:val="24"/>
+          <w:szCs w:val="24"/>
+        </w:rPr>
+        <w:t>The standard curve generated from the measurement of distance migrated (cm) for each protein standard in the molecular ladder and graphed against the log of the corresponding molecular weights (</w:t>
+      </w:r>
+      <w:proofErr w:type="spellStart"/>
+      <w:r>
+        <w:rPr>
+          <w:rFonts w:ascii="Times New Roman" w:hAnsi="Times New Roman" w:cs="Times New Roman"/>
+          <w:sz w:val="24"/>
+          <w:szCs w:val="24"/>
+        </w:rPr>
+        <w:t>kDa</w:t>
+      </w:r>
+      <w:proofErr w:type="spellEnd"/>
+      <w:r>
+        <w:rPr>
+          <w:rFonts w:ascii="Times New Roman" w:hAnsi="Times New Roman" w:cs="Times New Roman"/>
+          <w:sz w:val="24"/>
+          <w:szCs w:val="24"/>
+        </w:rPr>
+        <w:t xml:space="preserve">) </w:t>
+      </w:r>
+      <w:r>
+        <w:rPr>
+          <w:rFonts w:ascii="Times New Roman" w:hAnsi="Times New Roman" w:cs="Times New Roman"/>
+          <w:sz w:val="24"/>
+          <w:szCs w:val="24"/>
+        </w:rPr>
+        <w:t xml:space="preserve">resulted in the standard curve equation of -0.1493 x + 2.4804.  </w:t>
+      </w:r>
+    </w:p>
+    <w:p>
+      <w:pPr>
+        <w:rPr>
+          <w:rFonts w:ascii="Times New Roman" w:hAnsi="Times New Roman" w:cs="Times New Roman"/>
+          <w:sz w:val="24"/>
+          <w:szCs w:val="24"/>
+        </w:rPr>
+      </w:pPr>
+    </w:p>
+    <w:p>
+      <w:pPr>
+        <w:rPr>
+          <w:rFonts w:ascii="Times New Roman" w:hAnsi="Times New Roman" w:cs="Times New Roman"/>
+          <w:sz w:val="24"/>
+          <w:szCs w:val="24"/>
+        </w:rPr>
+      </w:pPr>
+    </w:p>
+    <w:p>
+      <w:pPr>
+        <w:rPr>
+          <w:rFonts w:ascii="Times New Roman" w:hAnsi="Times New Roman" w:cs="Times New Roman"/>
+          <w:sz w:val="24"/>
+          <w:szCs w:val="24"/>
+        </w:rPr>
+      </w:pPr>
+    </w:p>
+    <w:p>
+      <w:pPr>
+        <w:rPr>
+          <w:rFonts w:ascii="Times New Roman" w:hAnsi="Times New Roman" w:cs="Times New Roman"/>
+          <w:sz w:val="24"/>
+          <w:szCs w:val="24"/>
+        </w:rPr>
+      </w:pPr>
+    </w:p>
+    <w:p>
+      <w:pPr>
+        <w:rPr>
+          <w:rFonts w:ascii="Times New Roman" w:hAnsi="Times New Roman" w:cs="Times New Roman"/>
+          <w:sz w:val="24"/>
+          <w:szCs w:val="24"/>
+        </w:rPr>
+      </w:pPr>
+    </w:p>
+    <w:p>
+      <w:pPr>
+        <w:rPr>
+          <w:rFonts w:ascii="Times New Roman" w:hAnsi="Times New Roman" w:cs="Times New Roman"/>
+          <w:sz w:val="24"/>
+          <w:szCs w:val="24"/>
+        </w:rPr>
+      </w:pPr>
+    </w:p>
+    <w:p>
+      <w:pPr>
+        <w:rPr>
+          <w:rFonts w:ascii="Times New Roman" w:hAnsi="Times New Roman" w:cs="Times New Roman"/>
+          <w:sz w:val="24"/>
+          <w:szCs w:val="24"/>
+        </w:rPr>
+      </w:pPr>
+    </w:p>
+    <w:p>
+      <w:pPr>
+        <w:rPr>
+          <w:rFonts w:ascii="Times New Roman" w:hAnsi="Times New Roman" w:cs="Times New Roman"/>
+          <w:sz w:val="24"/>
+          <w:szCs w:val="24"/>
+        </w:rPr>
+      </w:pPr>
+    </w:p>
+    <w:p>
+      <w:pPr>
+        <w:rPr>
+          <w:rFonts w:ascii="Times New Roman" w:hAnsi="Times New Roman" w:cs="Times New Roman"/>
+          <w:b/>
+          <w:bCs/>
+          <w:sz w:val="24"/>
+          <w:szCs w:val="24"/>
+        </w:rPr>
+      </w:pPr>
+      <w:r>
+        <w:rPr>
+          <w:rFonts w:ascii="Times New Roman" w:hAnsi="Times New Roman" w:cs="Times New Roman"/>
+          <w:b/>
+          <w:bCs/>
+          <w:sz w:val="24"/>
+          <w:szCs w:val="24"/>
+        </w:rPr>
+        <w:lastRenderedPageBreak/>
+        <w:t>Table 3. Tabular Data for Migration Distance (cm) and Molecular Size (</w:t>
+      </w:r>
+      <w:proofErr w:type="spellStart"/>
+      <w:r>
+        <w:rPr>
+          <w:rFonts w:ascii="Times New Roman" w:hAnsi="Times New Roman" w:cs="Times New Roman"/>
+          <w:b/>
+          <w:bCs/>
+          <w:sz w:val="24"/>
+          <w:szCs w:val="24"/>
+        </w:rPr>
+        <w:t>kDa</w:t>
+      </w:r>
+      <w:proofErr w:type="spellEnd"/>
+      <w:r>
+        <w:rPr>
+          <w:rFonts w:ascii="Times New Roman" w:hAnsi="Times New Roman" w:cs="Times New Roman"/>
+          <w:b/>
+          <w:bCs/>
+          <w:sz w:val="24"/>
+          <w:szCs w:val="24"/>
+        </w:rPr>
+        <w:t xml:space="preserve">) Calculated </w:t>
+      </w:r>
+    </w:p>
+    <w:p>
+      <w:pPr>
+        <w:rPr>
+          <w:rFonts w:ascii="Times New Roman" w:hAnsi="Times New Roman" w:cs="Times New Roman"/>
+          <w:sz w:val="24"/>
+          <w:szCs w:val="24"/>
+        </w:rPr>
+      </w:pPr>
+      <w:r>
+        <w:rPr>
+          <w:rFonts w:ascii="Times New Roman" w:hAnsi="Times New Roman" w:cs="Times New Roman"/>
+          <w:b/>
+          <w:bCs/>
+          <w:sz w:val="24"/>
+          <w:szCs w:val="24"/>
+        </w:rPr>
+        <w:t xml:space="preserve"> </w:t>
+      </w:r>
+      <w:r>
+        <w:rPr>
+          <w:rFonts w:ascii="Times New Roman" w:hAnsi="Times New Roman" w:cs="Times New Roman"/>
+          <w:sz w:val="24"/>
+          <w:szCs w:val="24"/>
+        </w:rPr>
+        <w:t xml:space="preserve">A total of four protein bands were observed on the western blot membrane, measured for distance, and resulted in protein sizes of 264 </w:t>
+      </w:r>
+      <w:proofErr w:type="spellStart"/>
+      <w:r>
+        <w:rPr>
+          <w:rFonts w:ascii="Times New Roman" w:hAnsi="Times New Roman" w:cs="Times New Roman"/>
+          <w:sz w:val="24"/>
+          <w:szCs w:val="24"/>
+        </w:rPr>
+        <w:t>kDa</w:t>
+      </w:r>
+      <w:proofErr w:type="spellEnd"/>
+      <w:r>
+        <w:rPr>
+          <w:rFonts w:ascii="Times New Roman" w:hAnsi="Times New Roman" w:cs="Times New Roman"/>
+          <w:sz w:val="24"/>
+          <w:szCs w:val="24"/>
+        </w:rPr>
+        <w:t xml:space="preserve">, 70 </w:t>
+      </w:r>
+      <w:proofErr w:type="spellStart"/>
+      <w:r>
+        <w:rPr>
+          <w:rFonts w:ascii="Times New Roman" w:hAnsi="Times New Roman" w:cs="Times New Roman"/>
+          <w:sz w:val="24"/>
+          <w:szCs w:val="24"/>
+        </w:rPr>
+        <w:t>kDa</w:t>
+      </w:r>
+      <w:proofErr w:type="spellEnd"/>
+      <w:r>
+        <w:rPr>
+          <w:rFonts w:ascii="Times New Roman" w:hAnsi="Times New Roman" w:cs="Times New Roman"/>
+          <w:sz w:val="24"/>
+          <w:szCs w:val="24"/>
+        </w:rPr>
+        <w:t xml:space="preserve">, 70, </w:t>
+      </w:r>
+      <w:proofErr w:type="spellStart"/>
+      <w:r>
+        <w:rPr>
+          <w:rFonts w:ascii="Times New Roman" w:hAnsi="Times New Roman" w:cs="Times New Roman"/>
+          <w:sz w:val="24"/>
+          <w:szCs w:val="24"/>
+        </w:rPr>
+        <w:t>kDa</w:t>
+      </w:r>
+      <w:proofErr w:type="spellEnd"/>
+      <w:r>
+        <w:rPr>
+          <w:rFonts w:ascii="Times New Roman" w:hAnsi="Times New Roman" w:cs="Times New Roman"/>
+          <w:sz w:val="24"/>
+          <w:szCs w:val="24"/>
+        </w:rPr>
+        <w:t xml:space="preserve">, and 233 </w:t>
+      </w:r>
+      <w:proofErr w:type="spellStart"/>
+      <w:r>
+        <w:rPr>
+          <w:rFonts w:ascii="Times New Roman" w:hAnsi="Times New Roman" w:cs="Times New Roman"/>
+          <w:sz w:val="24"/>
+          <w:szCs w:val="24"/>
+        </w:rPr>
+        <w:t>kDa</w:t>
+      </w:r>
+      <w:proofErr w:type="spellEnd"/>
+      <w:r>
+        <w:rPr>
+          <w:rFonts w:ascii="Times New Roman" w:hAnsi="Times New Roman" w:cs="Times New Roman"/>
+          <w:sz w:val="24"/>
+          <w:szCs w:val="24"/>
+        </w:rPr>
+        <w:t xml:space="preserve">, which are unlikely to be protein, </w:t>
+      </w:r>
+      <w:proofErr w:type="spellStart"/>
+      <w:r>
+        <w:rPr>
+          <w:rFonts w:ascii="Times New Roman" w:hAnsi="Times New Roman" w:cs="Times New Roman"/>
+          <w:sz w:val="24"/>
+          <w:szCs w:val="24"/>
+        </w:rPr>
+        <w:t>RuBisCo</w:t>
+      </w:r>
+      <w:proofErr w:type="spellEnd"/>
+      <w:r>
+        <w:rPr>
+          <w:rFonts w:ascii="Times New Roman" w:hAnsi="Times New Roman" w:cs="Times New Roman"/>
+          <w:sz w:val="24"/>
+          <w:szCs w:val="24"/>
+        </w:rPr>
+        <w:t xml:space="preserve"> ~55 </w:t>
+      </w:r>
+      <w:proofErr w:type="spellStart"/>
+      <w:r>
+        <w:rPr>
+          <w:rFonts w:ascii="Times New Roman" w:hAnsi="Times New Roman" w:cs="Times New Roman"/>
+          <w:sz w:val="24"/>
+          <w:szCs w:val="24"/>
+        </w:rPr>
+        <w:t>kDa</w:t>
+      </w:r>
+      <w:proofErr w:type="spellEnd"/>
+      <w:r>
+        <w:rPr>
+          <w:rFonts w:ascii="Times New Roman" w:hAnsi="Times New Roman" w:cs="Times New Roman"/>
+          <w:sz w:val="24"/>
+          <w:szCs w:val="24"/>
+        </w:rPr>
+        <w:t xml:space="preserve">. </w:t>
+      </w:r>
+    </w:p>
+    <w:tbl>
+      <w:tblPr>
+        <w:tblW w:w="9581" w:type="dxa"/>
+        <w:tblLook w:val="04A0" w:firstRow="1" w:lastRow="0" w:firstColumn="1" w:lastColumn="0" w:noHBand="0" w:noVBand="1"/>
+      </w:tblPr>
+      <w:tblGrid>
+        <w:gridCol w:w="764"/>
+        <w:gridCol w:w="706"/>
+        <w:gridCol w:w="1794"/>
+        <w:gridCol w:w="2585"/>
+        <w:gridCol w:w="3732"/>
+      </w:tblGrid>
+      <w:tr>
+        <w:trPr>
+          <w:trHeight w:val="288"/>
+        </w:trPr>
+        <w:tc>
+          <w:tcPr>
+            <w:tcW w:w="9581" w:type="dxa"/>
+            <w:gridSpan w:val="5"/>
+            <w:tcBorders>
+              <w:top w:val="single" w:sz="4" w:space="0" w:color="auto"/>
+              <w:left w:val="single" w:sz="4" w:space="0" w:color="auto"/>
+              <w:bottom w:val="single" w:sz="4" w:space="0" w:color="auto"/>
+              <w:right w:val="single" w:sz="4" w:space="0" w:color="auto"/>
+            </w:tcBorders>
+            <w:shd w:val="clear" w:color="auto" w:fill="auto"/>
+            <w:noWrap/>
+            <w:vAlign w:val="center"/>
+            <w:hideMark/>
+          </w:tcPr>
+          <w:p>
+            <w:pPr>
+              <w:spacing w:after="0" w:line="240" w:lineRule="auto"/>
+              <w:jc w:val="center"/>
+              <w:rPr>
+                <w:rFonts w:ascii="Calibri" w:eastAsia="Times New Roman" w:hAnsi="Calibri" w:cs="Calibri"/>
+                <w:b/>
+                <w:bCs/>
+                <w:color w:val="000000"/>
+              </w:rPr>
+            </w:pPr>
+            <w:r>
+              <w:rPr>
+                <w:rFonts w:ascii="Calibri" w:eastAsia="Times New Roman" w:hAnsi="Calibri" w:cs="Calibri"/>
+                <w:b/>
+                <w:bCs/>
+                <w:color w:val="000000"/>
+              </w:rPr>
+              <w:t>Calculated Molecular Weights for Observed Protein Bands</w:t>
+            </w:r>
+          </w:p>
+        </w:tc>
+      </w:tr>
+      <w:tr>
+        <w:trPr>
+          <w:trHeight w:val="288"/>
+        </w:trPr>
+        <w:tc>
+          <w:tcPr>
+            <w:tcW w:w="764" w:type="dxa"/>
+            <w:tcBorders>
+              <w:top w:val="nil"/>
+              <w:left w:val="single" w:sz="4" w:space="0" w:color="auto"/>
+              <w:bottom w:val="single" w:sz="4" w:space="0" w:color="auto"/>
+              <w:right w:val="single" w:sz="4" w:space="0" w:color="auto"/>
+            </w:tcBorders>
+            <w:shd w:val="clear" w:color="auto" w:fill="auto"/>
+            <w:noWrap/>
+            <w:vAlign w:val="center"/>
+            <w:hideMark/>
+          </w:tcPr>
+          <w:p>
+            <w:pPr>
+              <w:spacing w:after="0" w:line="240" w:lineRule="auto"/>
+              <w:jc w:val="center"/>
+              <w:rPr>
+                <w:rFonts w:ascii="Calibri" w:eastAsia="Times New Roman" w:hAnsi="Calibri" w:cs="Calibri"/>
+                <w:b/>
+                <w:bCs/>
+                <w:color w:val="000000"/>
+              </w:rPr>
+            </w:pPr>
+            <w:r>
+              <w:rPr>
+                <w:rFonts w:ascii="Calibri" w:eastAsia="Times New Roman" w:hAnsi="Calibri" w:cs="Calibri"/>
+                <w:b/>
+                <w:bCs/>
+                <w:color w:val="000000"/>
+              </w:rPr>
+              <w:t>Band #</w:t>
+            </w:r>
+          </w:p>
+        </w:tc>
+        <w:tc>
+          <w:tcPr>
+            <w:tcW w:w="706" w:type="dxa"/>
+            <w:tcBorders>
+              <w:top w:val="nil"/>
+              <w:left w:val="nil"/>
+              <w:bottom w:val="single" w:sz="4" w:space="0" w:color="auto"/>
+              <w:right w:val="single" w:sz="4" w:space="0" w:color="auto"/>
+            </w:tcBorders>
+            <w:shd w:val="clear" w:color="auto" w:fill="auto"/>
+            <w:noWrap/>
+            <w:vAlign w:val="center"/>
+            <w:hideMark/>
+          </w:tcPr>
+          <w:p>
+            <w:pPr>
+              <w:spacing w:after="0" w:line="240" w:lineRule="auto"/>
+              <w:jc w:val="center"/>
+              <w:rPr>
+                <w:rFonts w:ascii="Calibri" w:eastAsia="Times New Roman" w:hAnsi="Calibri" w:cs="Calibri"/>
+                <w:b/>
+                <w:bCs/>
+                <w:color w:val="000000"/>
+              </w:rPr>
+            </w:pPr>
+            <w:proofErr w:type="gramStart"/>
+            <w:r>
+              <w:rPr>
+                <w:rFonts w:ascii="Calibri" w:eastAsia="Times New Roman" w:hAnsi="Calibri" w:cs="Calibri"/>
+                <w:b/>
+                <w:bCs/>
+                <w:color w:val="000000"/>
+              </w:rPr>
+              <w:t>Well</w:t>
+            </w:r>
+            <w:proofErr w:type="gramEnd"/>
+            <w:r>
+              <w:rPr>
+                <w:rFonts w:ascii="Calibri" w:eastAsia="Times New Roman" w:hAnsi="Calibri" w:cs="Calibri"/>
+                <w:b/>
+                <w:bCs/>
+                <w:color w:val="000000"/>
+              </w:rPr>
+              <w:t xml:space="preserve"> #</w:t>
+            </w:r>
+          </w:p>
+        </w:tc>
+        <w:tc>
+          <w:tcPr>
+            <w:tcW w:w="1794" w:type="dxa"/>
+            <w:tcBorders>
+              <w:top w:val="nil"/>
+              <w:left w:val="nil"/>
+              <w:bottom w:val="single" w:sz="4" w:space="0" w:color="auto"/>
+              <w:right w:val="single" w:sz="4" w:space="0" w:color="auto"/>
+            </w:tcBorders>
+            <w:shd w:val="clear" w:color="auto" w:fill="auto"/>
+            <w:noWrap/>
+            <w:vAlign w:val="center"/>
+            <w:hideMark/>
+          </w:tcPr>
+          <w:p>
+            <w:pPr>
+              <w:spacing w:after="0" w:line="240" w:lineRule="auto"/>
+              <w:jc w:val="center"/>
+              <w:rPr>
+                <w:rFonts w:ascii="Calibri" w:eastAsia="Times New Roman" w:hAnsi="Calibri" w:cs="Calibri"/>
+                <w:b/>
+                <w:bCs/>
+                <w:color w:val="000000"/>
+              </w:rPr>
+            </w:pPr>
+            <w:r>
+              <w:rPr>
+                <w:rFonts w:ascii="Calibri" w:eastAsia="Times New Roman" w:hAnsi="Calibri" w:cs="Calibri"/>
+                <w:b/>
+                <w:bCs/>
+                <w:color w:val="000000"/>
+              </w:rPr>
+              <w:t>Sample/Fraction</w:t>
+            </w:r>
+          </w:p>
+        </w:tc>
+        <w:tc>
+          <w:tcPr>
+            <w:tcW w:w="2585" w:type="dxa"/>
+            <w:tcBorders>
+              <w:top w:val="nil"/>
+              <w:left w:val="nil"/>
+              <w:bottom w:val="single" w:sz="4" w:space="0" w:color="auto"/>
+              <w:right w:val="single" w:sz="4" w:space="0" w:color="auto"/>
+            </w:tcBorders>
+            <w:shd w:val="clear" w:color="auto" w:fill="auto"/>
+            <w:noWrap/>
+            <w:vAlign w:val="center"/>
+            <w:hideMark/>
+          </w:tcPr>
+          <w:p>
+            <w:pPr>
+              <w:spacing w:after="0" w:line="240" w:lineRule="auto"/>
+              <w:jc w:val="center"/>
+              <w:rPr>
+                <w:rFonts w:ascii="Calibri" w:eastAsia="Times New Roman" w:hAnsi="Calibri" w:cs="Calibri"/>
+                <w:b/>
+                <w:bCs/>
+                <w:color w:val="000000"/>
+              </w:rPr>
+            </w:pPr>
+            <w:r>
+              <w:rPr>
+                <w:rFonts w:ascii="Calibri" w:eastAsia="Times New Roman" w:hAnsi="Calibri" w:cs="Calibri"/>
+                <w:b/>
+                <w:bCs/>
+                <w:color w:val="000000"/>
+              </w:rPr>
+              <w:t>Migration Distance (cm)</w:t>
+            </w:r>
+          </w:p>
+        </w:tc>
+        <w:tc>
+          <w:tcPr>
+            <w:tcW w:w="3732" w:type="dxa"/>
+            <w:tcBorders>
+              <w:top w:val="nil"/>
+              <w:left w:val="nil"/>
+              <w:bottom w:val="single" w:sz="4" w:space="0" w:color="auto"/>
+              <w:right w:val="single" w:sz="4" w:space="0" w:color="auto"/>
+            </w:tcBorders>
+            <w:shd w:val="clear" w:color="auto" w:fill="auto"/>
+            <w:noWrap/>
+            <w:vAlign w:val="center"/>
+            <w:hideMark/>
+          </w:tcPr>
+          <w:p>
+            <w:pPr>
+              <w:spacing w:after="0" w:line="240" w:lineRule="auto"/>
+              <w:jc w:val="center"/>
+              <w:rPr>
+                <w:rFonts w:ascii="Calibri" w:eastAsia="Times New Roman" w:hAnsi="Calibri" w:cs="Calibri"/>
+                <w:b/>
+                <w:bCs/>
+                <w:color w:val="000000"/>
+              </w:rPr>
+            </w:pPr>
+            <w:r>
+              <w:rPr>
+                <w:rFonts w:ascii="Calibri" w:eastAsia="Times New Roman" w:hAnsi="Calibri" w:cs="Calibri"/>
+                <w:b/>
+                <w:bCs/>
+                <w:color w:val="000000"/>
+              </w:rPr>
+              <w:t>Calculated Molecular Weight (</w:t>
+            </w:r>
+            <w:proofErr w:type="spellStart"/>
+            <w:r>
+              <w:rPr>
+                <w:rFonts w:ascii="Calibri" w:eastAsia="Times New Roman" w:hAnsi="Calibri" w:cs="Calibri"/>
+                <w:b/>
+                <w:bCs/>
+                <w:color w:val="000000"/>
+              </w:rPr>
+              <w:t>kDa</w:t>
+            </w:r>
+            <w:proofErr w:type="spellEnd"/>
+            <w:r>
+              <w:rPr>
+                <w:rFonts w:ascii="Calibri" w:eastAsia="Times New Roman" w:hAnsi="Calibri" w:cs="Calibri"/>
+                <w:b/>
+                <w:bCs/>
+                <w:color w:val="000000"/>
+              </w:rPr>
+              <w:t>)</w:t>
+            </w:r>
+          </w:p>
+        </w:tc>
+      </w:tr>
+      <w:tr>
+        <w:trPr>
+          <w:trHeight w:val="288"/>
+        </w:trPr>
+        <w:tc>
+          <w:tcPr>
+            <w:tcW w:w="764" w:type="dxa"/>
+            <w:tcBorders>
+              <w:top w:val="nil"/>
+              <w:left w:val="single" w:sz="4" w:space="0" w:color="auto"/>
+              <w:bottom w:val="single" w:sz="4" w:space="0" w:color="auto"/>
+              <w:right w:val="single" w:sz="4" w:space="0" w:color="auto"/>
+            </w:tcBorders>
+            <w:shd w:val="clear" w:color="auto" w:fill="auto"/>
+            <w:noWrap/>
+            <w:vAlign w:val="center"/>
+            <w:hideMark/>
+          </w:tcPr>
+          <w:p>
+            <w:pPr>
+              <w:spacing w:after="0" w:line="240" w:lineRule="auto"/>
+              <w:jc w:val="center"/>
+              <w:rPr>
+                <w:rFonts w:ascii="Calibri" w:eastAsia="Times New Roman" w:hAnsi="Calibri" w:cs="Calibri"/>
+                <w:color w:val="000000"/>
+              </w:rPr>
+            </w:pPr>
+            <w:r>
+              <w:rPr>
+                <w:rFonts w:ascii="Calibri" w:eastAsia="Times New Roman" w:hAnsi="Calibri" w:cs="Calibri"/>
+                <w:color w:val="000000"/>
+              </w:rPr>
+              <w:t>1</w:t>
+            </w:r>
+          </w:p>
+        </w:tc>
+        <w:tc>
+          <w:tcPr>
+            <w:tcW w:w="706" w:type="dxa"/>
+            <w:tcBorders>
+              <w:top w:val="nil"/>
+              <w:left w:val="nil"/>
+              <w:bottom w:val="single" w:sz="4" w:space="0" w:color="auto"/>
+              <w:right w:val="single" w:sz="4" w:space="0" w:color="auto"/>
+            </w:tcBorders>
+            <w:shd w:val="clear" w:color="auto" w:fill="auto"/>
+            <w:noWrap/>
+            <w:vAlign w:val="center"/>
+            <w:hideMark/>
+          </w:tcPr>
+          <w:p>
+            <w:pPr>
+              <w:spacing w:after="0" w:line="240" w:lineRule="auto"/>
+              <w:jc w:val="center"/>
+              <w:rPr>
+                <w:rFonts w:ascii="Calibri" w:eastAsia="Times New Roman" w:hAnsi="Calibri" w:cs="Calibri"/>
+                <w:color w:val="000000"/>
+              </w:rPr>
+            </w:pPr>
+            <w:r>
+              <w:rPr>
+                <w:rFonts w:ascii="Calibri" w:eastAsia="Times New Roman" w:hAnsi="Calibri" w:cs="Calibri"/>
+                <w:color w:val="000000"/>
+              </w:rPr>
+              <w:t>8</w:t>
+            </w:r>
+          </w:p>
+        </w:tc>
+        <w:tc>
+          <w:tcPr>
+            <w:tcW w:w="1794" w:type="dxa"/>
+            <w:tcBorders>
+              <w:top w:val="nil"/>
+              <w:left w:val="nil"/>
+              <w:bottom w:val="single" w:sz="4" w:space="0" w:color="auto"/>
+              <w:right w:val="single" w:sz="4" w:space="0" w:color="auto"/>
+            </w:tcBorders>
+            <w:shd w:val="clear" w:color="auto" w:fill="auto"/>
+            <w:noWrap/>
+            <w:vAlign w:val="center"/>
+            <w:hideMark/>
+          </w:tcPr>
+          <w:p>
+            <w:pPr>
+              <w:spacing w:after="0" w:line="240" w:lineRule="auto"/>
+              <w:jc w:val="center"/>
+              <w:rPr>
+                <w:rFonts w:ascii="Calibri" w:eastAsia="Times New Roman" w:hAnsi="Calibri" w:cs="Calibri"/>
+                <w:color w:val="000000"/>
+              </w:rPr>
+            </w:pPr>
+            <w:r>
+              <w:rPr>
+                <w:rFonts w:ascii="Calibri" w:eastAsia="Times New Roman" w:hAnsi="Calibri" w:cs="Calibri"/>
+                <w:color w:val="000000"/>
+              </w:rPr>
+              <w:t>P2</w:t>
+            </w:r>
+          </w:p>
+        </w:tc>
+        <w:tc>
+          <w:tcPr>
+            <w:tcW w:w="2585" w:type="dxa"/>
+            <w:tcBorders>
+              <w:top w:val="nil"/>
+              <w:left w:val="nil"/>
+              <w:bottom w:val="single" w:sz="4" w:space="0" w:color="auto"/>
+              <w:right w:val="single" w:sz="4" w:space="0" w:color="auto"/>
+            </w:tcBorders>
+            <w:shd w:val="clear" w:color="auto" w:fill="auto"/>
+            <w:noWrap/>
+            <w:vAlign w:val="center"/>
+            <w:hideMark/>
+          </w:tcPr>
+          <w:p>
+            <w:pPr>
+              <w:spacing w:after="0" w:line="240" w:lineRule="auto"/>
+              <w:jc w:val="center"/>
+              <w:rPr>
+                <w:rFonts w:ascii="Calibri" w:eastAsia="Times New Roman" w:hAnsi="Calibri" w:cs="Calibri"/>
+                <w:color w:val="000000"/>
+              </w:rPr>
+            </w:pPr>
+            <w:r>
+              <w:rPr>
+                <w:rFonts w:ascii="Calibri" w:eastAsia="Times New Roman" w:hAnsi="Calibri" w:cs="Calibri"/>
+                <w:color w:val="000000"/>
+              </w:rPr>
+              <w:t>0.3882</w:t>
+            </w:r>
+          </w:p>
+        </w:tc>
+        <w:tc>
+          <w:tcPr>
+            <w:tcW w:w="3732" w:type="dxa"/>
+            <w:tcBorders>
+              <w:top w:val="nil"/>
+              <w:left w:val="nil"/>
+              <w:bottom w:val="single" w:sz="4" w:space="0" w:color="auto"/>
+              <w:right w:val="single" w:sz="4" w:space="0" w:color="auto"/>
+            </w:tcBorders>
+            <w:shd w:val="clear" w:color="auto" w:fill="auto"/>
+            <w:noWrap/>
+            <w:vAlign w:val="center"/>
+            <w:hideMark/>
+          </w:tcPr>
+          <w:p>
+            <w:pPr>
+              <w:spacing w:after="0" w:line="240" w:lineRule="auto"/>
+              <w:jc w:val="center"/>
+              <w:rPr>
+                <w:rFonts w:ascii="Calibri" w:eastAsia="Times New Roman" w:hAnsi="Calibri" w:cs="Calibri"/>
+                <w:color w:val="000000"/>
+              </w:rPr>
+            </w:pPr>
+            <w:r>
+              <w:rPr>
+                <w:rFonts w:ascii="Calibri" w:eastAsia="Times New Roman" w:hAnsi="Calibri" w:cs="Calibri"/>
+                <w:color w:val="000000"/>
+              </w:rPr>
+              <w:t>264</w:t>
+            </w:r>
+          </w:p>
+        </w:tc>
+      </w:tr>
+      <w:tr>
+        <w:trPr>
+          <w:trHeight w:val="288"/>
+        </w:trPr>
+        <w:tc>
+          <w:tcPr>
+            <w:tcW w:w="764" w:type="dxa"/>
+            <w:tcBorders>
+              <w:top w:val="nil"/>
+              <w:left w:val="single" w:sz="4" w:space="0" w:color="auto"/>
+              <w:bottom w:val="single" w:sz="4" w:space="0" w:color="auto"/>
+              <w:right w:val="single" w:sz="4" w:space="0" w:color="auto"/>
+            </w:tcBorders>
+            <w:shd w:val="clear" w:color="auto" w:fill="auto"/>
+            <w:noWrap/>
+            <w:vAlign w:val="center"/>
+            <w:hideMark/>
+          </w:tcPr>
+          <w:p>
+            <w:pPr>
+              <w:spacing w:after="0" w:line="240" w:lineRule="auto"/>
+              <w:jc w:val="center"/>
+              <w:rPr>
+                <w:rFonts w:ascii="Calibri" w:eastAsia="Times New Roman" w:hAnsi="Calibri" w:cs="Calibri"/>
+                <w:color w:val="000000"/>
+              </w:rPr>
+            </w:pPr>
+            <w:r>
+              <w:rPr>
+                <w:rFonts w:ascii="Calibri" w:eastAsia="Times New Roman" w:hAnsi="Calibri" w:cs="Calibri"/>
+                <w:color w:val="000000"/>
+              </w:rPr>
+              <w:t>2</w:t>
+            </w:r>
+          </w:p>
+        </w:tc>
+        <w:tc>
+          <w:tcPr>
+            <w:tcW w:w="706" w:type="dxa"/>
+            <w:tcBorders>
+              <w:top w:val="nil"/>
+              <w:left w:val="nil"/>
+              <w:bottom w:val="single" w:sz="4" w:space="0" w:color="auto"/>
+              <w:right w:val="single" w:sz="4" w:space="0" w:color="auto"/>
+            </w:tcBorders>
+            <w:shd w:val="clear" w:color="auto" w:fill="auto"/>
+            <w:noWrap/>
+            <w:vAlign w:val="center"/>
+            <w:hideMark/>
+          </w:tcPr>
+          <w:p>
+            <w:pPr>
+              <w:spacing w:after="0" w:line="240" w:lineRule="auto"/>
+              <w:jc w:val="center"/>
+              <w:rPr>
+                <w:rFonts w:ascii="Calibri" w:eastAsia="Times New Roman" w:hAnsi="Calibri" w:cs="Calibri"/>
+                <w:color w:val="000000"/>
+              </w:rPr>
+            </w:pPr>
+            <w:r>
+              <w:rPr>
+                <w:rFonts w:ascii="Calibri" w:eastAsia="Times New Roman" w:hAnsi="Calibri" w:cs="Calibri"/>
+                <w:color w:val="000000"/>
+              </w:rPr>
+              <w:t>8</w:t>
+            </w:r>
+          </w:p>
+        </w:tc>
+        <w:tc>
+          <w:tcPr>
+            <w:tcW w:w="1794" w:type="dxa"/>
+            <w:tcBorders>
+              <w:top w:val="nil"/>
+              <w:left w:val="nil"/>
+              <w:bottom w:val="single" w:sz="4" w:space="0" w:color="auto"/>
+              <w:right w:val="single" w:sz="4" w:space="0" w:color="auto"/>
+            </w:tcBorders>
+            <w:shd w:val="clear" w:color="auto" w:fill="auto"/>
+            <w:noWrap/>
+            <w:vAlign w:val="center"/>
+            <w:hideMark/>
+          </w:tcPr>
+          <w:p>
+            <w:pPr>
+              <w:spacing w:after="0" w:line="240" w:lineRule="auto"/>
+              <w:jc w:val="center"/>
+              <w:rPr>
+                <w:rFonts w:ascii="Calibri" w:eastAsia="Times New Roman" w:hAnsi="Calibri" w:cs="Calibri"/>
+                <w:color w:val="000000"/>
+              </w:rPr>
+            </w:pPr>
+            <w:r>
+              <w:rPr>
+                <w:rFonts w:ascii="Calibri" w:eastAsia="Times New Roman" w:hAnsi="Calibri" w:cs="Calibri"/>
+                <w:color w:val="000000"/>
+              </w:rPr>
+              <w:t>P2</w:t>
+            </w:r>
+          </w:p>
+        </w:tc>
+        <w:tc>
+          <w:tcPr>
+            <w:tcW w:w="2585" w:type="dxa"/>
+            <w:tcBorders>
+              <w:top w:val="nil"/>
+              <w:left w:val="nil"/>
+              <w:bottom w:val="single" w:sz="4" w:space="0" w:color="auto"/>
+              <w:right w:val="single" w:sz="4" w:space="0" w:color="auto"/>
+            </w:tcBorders>
+            <w:shd w:val="clear" w:color="auto" w:fill="auto"/>
+            <w:noWrap/>
+            <w:vAlign w:val="center"/>
+            <w:hideMark/>
+          </w:tcPr>
+          <w:p>
+            <w:pPr>
+              <w:spacing w:after="0" w:line="240" w:lineRule="auto"/>
+              <w:jc w:val="center"/>
+              <w:rPr>
+                <w:rFonts w:ascii="Calibri" w:eastAsia="Times New Roman" w:hAnsi="Calibri" w:cs="Calibri"/>
+                <w:color w:val="000000"/>
+              </w:rPr>
+            </w:pPr>
+            <w:r>
+              <w:rPr>
+                <w:rFonts w:ascii="Calibri" w:eastAsia="Times New Roman" w:hAnsi="Calibri" w:cs="Calibri"/>
+                <w:color w:val="000000"/>
+              </w:rPr>
+              <w:t>4.2672</w:t>
+            </w:r>
+          </w:p>
+        </w:tc>
+        <w:tc>
+          <w:tcPr>
+            <w:tcW w:w="3732" w:type="dxa"/>
+            <w:tcBorders>
+              <w:top w:val="nil"/>
+              <w:left w:val="nil"/>
+              <w:bottom w:val="single" w:sz="4" w:space="0" w:color="auto"/>
+              <w:right w:val="single" w:sz="4" w:space="0" w:color="auto"/>
+            </w:tcBorders>
+            <w:shd w:val="clear" w:color="auto" w:fill="auto"/>
+            <w:noWrap/>
+            <w:vAlign w:val="center"/>
+            <w:hideMark/>
+          </w:tcPr>
+          <w:p>
+            <w:pPr>
+              <w:spacing w:after="0" w:line="240" w:lineRule="auto"/>
+              <w:jc w:val="center"/>
+              <w:rPr>
+                <w:rFonts w:ascii="Calibri" w:eastAsia="Times New Roman" w:hAnsi="Calibri" w:cs="Calibri"/>
+                <w:color w:val="000000"/>
+              </w:rPr>
+            </w:pPr>
+            <w:r>
+              <w:rPr>
+                <w:rFonts w:ascii="Calibri" w:eastAsia="Times New Roman" w:hAnsi="Calibri" w:cs="Calibri"/>
+                <w:color w:val="000000"/>
+              </w:rPr>
+              <w:t>70</w:t>
+            </w:r>
+          </w:p>
+        </w:tc>
+      </w:tr>
+      <w:tr>
+        <w:trPr>
+          <w:trHeight w:val="288"/>
+        </w:trPr>
+        <w:tc>
+          <w:tcPr>
+            <w:tcW w:w="764" w:type="dxa"/>
+            <w:tcBorders>
+              <w:top w:val="nil"/>
+              <w:left w:val="single" w:sz="4" w:space="0" w:color="auto"/>
+              <w:bottom w:val="single" w:sz="4" w:space="0" w:color="auto"/>
+              <w:right w:val="single" w:sz="4" w:space="0" w:color="auto"/>
+            </w:tcBorders>
+            <w:shd w:val="clear" w:color="auto" w:fill="auto"/>
+            <w:noWrap/>
+            <w:vAlign w:val="center"/>
+            <w:hideMark/>
+          </w:tcPr>
+          <w:p>
+            <w:pPr>
+              <w:spacing w:after="0" w:line="240" w:lineRule="auto"/>
+              <w:jc w:val="center"/>
+              <w:rPr>
+                <w:rFonts w:ascii="Calibri" w:eastAsia="Times New Roman" w:hAnsi="Calibri" w:cs="Calibri"/>
+                <w:color w:val="000000"/>
+              </w:rPr>
+            </w:pPr>
+            <w:r>
+              <w:rPr>
+                <w:rFonts w:ascii="Calibri" w:eastAsia="Times New Roman" w:hAnsi="Calibri" w:cs="Calibri"/>
+                <w:color w:val="000000"/>
+              </w:rPr>
+              <w:t>3</w:t>
+            </w:r>
+          </w:p>
+        </w:tc>
+        <w:tc>
+          <w:tcPr>
+            <w:tcW w:w="706" w:type="dxa"/>
+            <w:tcBorders>
+              <w:top w:val="nil"/>
+              <w:left w:val="nil"/>
+              <w:bottom w:val="single" w:sz="4" w:space="0" w:color="auto"/>
+              <w:right w:val="single" w:sz="4" w:space="0" w:color="auto"/>
+            </w:tcBorders>
+            <w:shd w:val="clear" w:color="auto" w:fill="auto"/>
+            <w:noWrap/>
+            <w:vAlign w:val="center"/>
+            <w:hideMark/>
+          </w:tcPr>
+          <w:p>
+            <w:pPr>
+              <w:spacing w:after="0" w:line="240" w:lineRule="auto"/>
+              <w:jc w:val="center"/>
+              <w:rPr>
+                <w:rFonts w:ascii="Calibri" w:eastAsia="Times New Roman" w:hAnsi="Calibri" w:cs="Calibri"/>
+                <w:color w:val="000000"/>
+              </w:rPr>
+            </w:pPr>
+            <w:r>
+              <w:rPr>
+                <w:rFonts w:ascii="Calibri" w:eastAsia="Times New Roman" w:hAnsi="Calibri" w:cs="Calibri"/>
+                <w:color w:val="000000"/>
+              </w:rPr>
+              <w:t>10</w:t>
+            </w:r>
+          </w:p>
+        </w:tc>
+        <w:tc>
+          <w:tcPr>
+            <w:tcW w:w="1794" w:type="dxa"/>
+            <w:tcBorders>
+              <w:top w:val="nil"/>
+              <w:left w:val="nil"/>
+              <w:bottom w:val="single" w:sz="4" w:space="0" w:color="auto"/>
+              <w:right w:val="single" w:sz="4" w:space="0" w:color="auto"/>
+            </w:tcBorders>
+            <w:shd w:val="clear" w:color="auto" w:fill="auto"/>
+            <w:noWrap/>
+            <w:vAlign w:val="center"/>
+            <w:hideMark/>
+          </w:tcPr>
+          <w:p>
+            <w:pPr>
+              <w:spacing w:after="0" w:line="240" w:lineRule="auto"/>
+              <w:jc w:val="center"/>
+              <w:rPr>
+                <w:rFonts w:ascii="Calibri" w:eastAsia="Times New Roman" w:hAnsi="Calibri" w:cs="Calibri"/>
+                <w:color w:val="000000"/>
+              </w:rPr>
+            </w:pPr>
+            <w:r>
+              <w:rPr>
+                <w:rFonts w:ascii="Calibri" w:eastAsia="Times New Roman" w:hAnsi="Calibri" w:cs="Calibri"/>
+                <w:color w:val="000000"/>
+              </w:rPr>
+              <w:t>P2H</w:t>
+            </w:r>
+          </w:p>
+        </w:tc>
+        <w:tc>
+          <w:tcPr>
+            <w:tcW w:w="2585" w:type="dxa"/>
+            <w:tcBorders>
+              <w:top w:val="nil"/>
+              <w:left w:val="nil"/>
+              <w:bottom w:val="single" w:sz="4" w:space="0" w:color="auto"/>
+              <w:right w:val="single" w:sz="4" w:space="0" w:color="auto"/>
+            </w:tcBorders>
+            <w:shd w:val="clear" w:color="auto" w:fill="auto"/>
+            <w:noWrap/>
+            <w:vAlign w:val="center"/>
+            <w:hideMark/>
+          </w:tcPr>
+          <w:p>
+            <w:pPr>
+              <w:spacing w:after="0" w:line="240" w:lineRule="auto"/>
+              <w:jc w:val="center"/>
+              <w:rPr>
+                <w:rFonts w:ascii="Calibri" w:eastAsia="Times New Roman" w:hAnsi="Calibri" w:cs="Calibri"/>
+                <w:color w:val="000000"/>
+              </w:rPr>
+            </w:pPr>
+            <w:r>
+              <w:rPr>
+                <w:rFonts w:ascii="Calibri" w:eastAsia="Times New Roman" w:hAnsi="Calibri" w:cs="Calibri"/>
+                <w:color w:val="000000"/>
+              </w:rPr>
+              <w:t>0.762</w:t>
+            </w:r>
+          </w:p>
+        </w:tc>
+        <w:tc>
+          <w:tcPr>
+            <w:tcW w:w="3732" w:type="dxa"/>
+            <w:tcBorders>
+              <w:top w:val="nil"/>
+              <w:left w:val="nil"/>
+              <w:bottom w:val="single" w:sz="4" w:space="0" w:color="auto"/>
+              <w:right w:val="single" w:sz="4" w:space="0" w:color="auto"/>
+            </w:tcBorders>
+            <w:shd w:val="clear" w:color="auto" w:fill="auto"/>
+            <w:noWrap/>
+            <w:vAlign w:val="center"/>
+            <w:hideMark/>
+          </w:tcPr>
+          <w:p>
+            <w:pPr>
+              <w:spacing w:after="0" w:line="240" w:lineRule="auto"/>
+              <w:jc w:val="center"/>
+              <w:rPr>
+                <w:rFonts w:ascii="Calibri" w:eastAsia="Times New Roman" w:hAnsi="Calibri" w:cs="Calibri"/>
+                <w:color w:val="000000"/>
+              </w:rPr>
+            </w:pPr>
+            <w:r>
+              <w:rPr>
+                <w:rFonts w:ascii="Calibri" w:eastAsia="Times New Roman" w:hAnsi="Calibri" w:cs="Calibri"/>
+                <w:color w:val="000000"/>
+              </w:rPr>
+              <w:t>233</w:t>
+            </w:r>
+          </w:p>
+        </w:tc>
+      </w:tr>
+      <w:tr>
+        <w:trPr>
+          <w:trHeight w:val="288"/>
+        </w:trPr>
+        <w:tc>
+          <w:tcPr>
+            <w:tcW w:w="764" w:type="dxa"/>
+            <w:tcBorders>
+              <w:top w:val="nil"/>
+              <w:left w:val="single" w:sz="4" w:space="0" w:color="auto"/>
+              <w:bottom w:val="single" w:sz="4" w:space="0" w:color="auto"/>
+              <w:right w:val="single" w:sz="4" w:space="0" w:color="auto"/>
+            </w:tcBorders>
+            <w:shd w:val="clear" w:color="auto" w:fill="auto"/>
+            <w:noWrap/>
+            <w:vAlign w:val="center"/>
+            <w:hideMark/>
+          </w:tcPr>
+          <w:p>
+            <w:pPr>
+              <w:spacing w:after="0" w:line="240" w:lineRule="auto"/>
+              <w:jc w:val="center"/>
+              <w:rPr>
+                <w:rFonts w:ascii="Calibri" w:eastAsia="Times New Roman" w:hAnsi="Calibri" w:cs="Calibri"/>
+                <w:color w:val="000000"/>
+              </w:rPr>
+            </w:pPr>
+            <w:r>
+              <w:rPr>
+                <w:rFonts w:ascii="Calibri" w:eastAsia="Times New Roman" w:hAnsi="Calibri" w:cs="Calibri"/>
+                <w:color w:val="000000"/>
+              </w:rPr>
+              <w:t>4</w:t>
+            </w:r>
+          </w:p>
+        </w:tc>
+        <w:tc>
+          <w:tcPr>
+            <w:tcW w:w="706" w:type="dxa"/>
+            <w:tcBorders>
+              <w:top w:val="nil"/>
+              <w:left w:val="nil"/>
+              <w:bottom w:val="single" w:sz="4" w:space="0" w:color="auto"/>
+              <w:right w:val="single" w:sz="4" w:space="0" w:color="auto"/>
+            </w:tcBorders>
+            <w:shd w:val="clear" w:color="auto" w:fill="auto"/>
+            <w:noWrap/>
+            <w:vAlign w:val="center"/>
+            <w:hideMark/>
+          </w:tcPr>
+          <w:p>
+            <w:pPr>
+              <w:spacing w:after="0" w:line="240" w:lineRule="auto"/>
+              <w:jc w:val="center"/>
+              <w:rPr>
+                <w:rFonts w:ascii="Calibri" w:eastAsia="Times New Roman" w:hAnsi="Calibri" w:cs="Calibri"/>
+                <w:color w:val="000000"/>
+              </w:rPr>
+            </w:pPr>
+            <w:r>
+              <w:rPr>
+                <w:rFonts w:ascii="Calibri" w:eastAsia="Times New Roman" w:hAnsi="Calibri" w:cs="Calibri"/>
+                <w:color w:val="000000"/>
+              </w:rPr>
+              <w:t>10</w:t>
+            </w:r>
+          </w:p>
+        </w:tc>
+        <w:tc>
+          <w:tcPr>
+            <w:tcW w:w="1794" w:type="dxa"/>
+            <w:tcBorders>
+              <w:top w:val="nil"/>
+              <w:left w:val="nil"/>
+              <w:bottom w:val="single" w:sz="4" w:space="0" w:color="auto"/>
+              <w:right w:val="single" w:sz="4" w:space="0" w:color="auto"/>
+            </w:tcBorders>
+            <w:shd w:val="clear" w:color="auto" w:fill="auto"/>
+            <w:noWrap/>
+            <w:vAlign w:val="center"/>
+            <w:hideMark/>
+          </w:tcPr>
+          <w:p>
+            <w:pPr>
+              <w:spacing w:after="0" w:line="240" w:lineRule="auto"/>
+              <w:jc w:val="center"/>
+              <w:rPr>
+                <w:rFonts w:ascii="Calibri" w:eastAsia="Times New Roman" w:hAnsi="Calibri" w:cs="Calibri"/>
+                <w:color w:val="000000"/>
+              </w:rPr>
+            </w:pPr>
+            <w:r>
+              <w:rPr>
+                <w:rFonts w:ascii="Calibri" w:eastAsia="Times New Roman" w:hAnsi="Calibri" w:cs="Calibri"/>
+                <w:color w:val="000000"/>
+              </w:rPr>
+              <w:t>P2H</w:t>
+            </w:r>
+          </w:p>
+        </w:tc>
+        <w:tc>
+          <w:tcPr>
+            <w:tcW w:w="2585" w:type="dxa"/>
+            <w:tcBorders>
+              <w:top w:val="nil"/>
+              <w:left w:val="nil"/>
+              <w:bottom w:val="single" w:sz="4" w:space="0" w:color="auto"/>
+              <w:right w:val="single" w:sz="4" w:space="0" w:color="auto"/>
+            </w:tcBorders>
+            <w:shd w:val="clear" w:color="auto" w:fill="auto"/>
+            <w:noWrap/>
+            <w:vAlign w:val="center"/>
+            <w:hideMark/>
+          </w:tcPr>
+          <w:p>
+            <w:pPr>
+              <w:spacing w:after="0" w:line="240" w:lineRule="auto"/>
+              <w:jc w:val="center"/>
+              <w:rPr>
+                <w:rFonts w:ascii="Calibri" w:eastAsia="Times New Roman" w:hAnsi="Calibri" w:cs="Calibri"/>
+                <w:color w:val="000000"/>
+              </w:rPr>
+            </w:pPr>
+            <w:r>
+              <w:rPr>
+                <w:rFonts w:ascii="Calibri" w:eastAsia="Times New Roman" w:hAnsi="Calibri" w:cs="Calibri"/>
+                <w:color w:val="000000"/>
+              </w:rPr>
+              <w:t>4.2672</w:t>
+            </w:r>
+          </w:p>
+        </w:tc>
+        <w:tc>
+          <w:tcPr>
+            <w:tcW w:w="3732" w:type="dxa"/>
+            <w:tcBorders>
+              <w:top w:val="nil"/>
+              <w:left w:val="nil"/>
+              <w:bottom w:val="single" w:sz="4" w:space="0" w:color="auto"/>
+              <w:right w:val="single" w:sz="4" w:space="0" w:color="auto"/>
+            </w:tcBorders>
+            <w:shd w:val="clear" w:color="auto" w:fill="auto"/>
+            <w:noWrap/>
+            <w:vAlign w:val="center"/>
+            <w:hideMark/>
+          </w:tcPr>
+          <w:p>
+            <w:pPr>
+              <w:spacing w:after="0" w:line="240" w:lineRule="auto"/>
+              <w:jc w:val="center"/>
+              <w:rPr>
+                <w:rFonts w:ascii="Calibri" w:eastAsia="Times New Roman" w:hAnsi="Calibri" w:cs="Calibri"/>
+                <w:color w:val="000000"/>
+              </w:rPr>
+            </w:pPr>
+            <w:r>
+              <w:rPr>
+                <w:rFonts w:ascii="Calibri" w:eastAsia="Times New Roman" w:hAnsi="Calibri" w:cs="Calibri"/>
+                <w:color w:val="000000"/>
+              </w:rPr>
+              <w:t>70</w:t>
+            </w:r>
+          </w:p>
+        </w:tc>
+      </w:tr>
+    </w:tbl>
+    <w:p>
+      <w:pPr>
+        <w:rPr>
+          <w:rFonts w:ascii="Times New Roman" w:hAnsi="Times New Roman" w:cs="Times New Roman"/>
+          <w:sz w:val="24"/>
+          <w:szCs w:val="24"/>
+        </w:rPr>
+      </w:pPr>
+    </w:p>
+    <w:p>
+      <w:pPr>
+        <w:rPr>
+          <w:rFonts w:ascii="Times New Roman" w:hAnsi="Times New Roman" w:cs="Times New Roman"/>
+          <w:sz w:val="24"/>
+          <w:szCs w:val="24"/>
+        </w:rPr>
+      </w:pPr>
+    </w:p>
+    <w:p>
+      <w:pPr>
+        <w:rPr>
+          <w:rFonts w:ascii="Times New Roman" w:hAnsi="Times New Roman" w:cs="Times New Roman"/>
+          <w:sz w:val="24"/>
+          <w:szCs w:val="24"/>
+        </w:rPr>
+      </w:pPr>
+    </w:p>
+    <w:p>
+      <w:pPr>
+        <w:rPr>
+          <w:rFonts w:ascii="Times New Roman" w:hAnsi="Times New Roman" w:cs="Times New Roman"/>
+          <w:sz w:val="24"/>
+          <w:szCs w:val="24"/>
+        </w:rPr>
+      </w:pPr>
+    </w:p>
+    <w:p>
+      <w:pPr>
+        <w:rPr>
+          <w:rFonts w:ascii="Times New Roman" w:hAnsi="Times New Roman" w:cs="Times New Roman"/>
+          <w:sz w:val="24"/>
+          <w:szCs w:val="24"/>
+        </w:rPr>
+      </w:pPr>
+    </w:p>
+    <w:p>
+      <w:pPr>
+        <w:rPr>
+          <w:rFonts w:ascii="Times New Roman" w:hAnsi="Times New Roman" w:cs="Times New Roman"/>
+          <w:sz w:val="24"/>
+          <w:szCs w:val="24"/>
+        </w:rPr>
+      </w:pPr>
+    </w:p>
+    <w:p>
+      <w:pPr>
+        <w:rPr>
+          <w:rFonts w:ascii="Times New Roman" w:hAnsi="Times New Roman" w:cs="Times New Roman"/>
+          <w:sz w:val="24"/>
+          <w:szCs w:val="24"/>
+        </w:rPr>
+      </w:pPr>
+    </w:p>
+    <w:p>
+      <w:pPr>
+        <w:rPr>
+          <w:rFonts w:ascii="Times New Roman" w:hAnsi="Times New Roman" w:cs="Times New Roman"/>
+          <w:sz w:val="24"/>
+          <w:szCs w:val="24"/>
+        </w:rPr>
+      </w:pPr>
+    </w:p>
+    <w:p>
+      <w:pPr>
+        <w:rPr>
+          <w:rFonts w:ascii="Times New Roman" w:hAnsi="Times New Roman" w:cs="Times New Roman"/>
+          <w:sz w:val="24"/>
+          <w:szCs w:val="24"/>
+        </w:rPr>
+      </w:pPr>
+    </w:p>
+    <w:p>
+      <w:pPr>
+        <w:rPr>
+          <w:rFonts w:ascii="Times New Roman" w:hAnsi="Times New Roman" w:cs="Times New Roman"/>
+          <w:sz w:val="24"/>
+          <w:szCs w:val="24"/>
+        </w:rPr>
+      </w:pPr>
+    </w:p>
+    <w:p>
+      <w:pPr>
+        <w:rPr>
+          <w:rFonts w:ascii="Times New Roman" w:hAnsi="Times New Roman" w:cs="Times New Roman"/>
+          <w:sz w:val="24"/>
+          <w:szCs w:val="24"/>
+        </w:rPr>
+      </w:pPr>
+    </w:p>
+    <w:p>
+      <w:pPr>
+        <w:rPr>
+          <w:rFonts w:ascii="Times New Roman" w:hAnsi="Times New Roman" w:cs="Times New Roman"/>
+          <w:sz w:val="24"/>
+          <w:szCs w:val="24"/>
+        </w:rPr>
+      </w:pPr>
+    </w:p>
+    <w:p>
+      <w:pPr>
+        <w:rPr>
+          <w:rFonts w:ascii="Times New Roman" w:hAnsi="Times New Roman" w:cs="Times New Roman"/>
+          <w:sz w:val="24"/>
+          <w:szCs w:val="24"/>
+        </w:rPr>
+      </w:pPr>
+    </w:p>
+    <w:p>
+      <w:pPr>
+        <w:rPr>
+          <w:rFonts w:ascii="Times New Roman" w:hAnsi="Times New Roman" w:cs="Times New Roman"/>
+          <w:b/>
+          <w:bCs/>
+          <w:sz w:val="24"/>
+          <w:szCs w:val="24"/>
+          <w:u w:val="single"/>
+        </w:rPr>
+      </w:pPr>
+      <w:r>
+        <w:rPr>
+          <w:rFonts w:ascii="Times New Roman" w:hAnsi="Times New Roman" w:cs="Times New Roman"/>
+          <w:b/>
+          <w:bCs/>
+          <w:sz w:val="24"/>
+          <w:szCs w:val="24"/>
+          <w:u w:val="single"/>
+        </w:rPr>
+        <w:lastRenderedPageBreak/>
+        <w:t xml:space="preserve">Calculations </w:t>
+      </w:r>
+    </w:p>
+    <w:p>
+      <w:pPr>
+        <w:rPr>
+          <w:rFonts w:ascii="Times New Roman" w:hAnsi="Times New Roman" w:cs="Times New Roman"/>
+          <w:b/>
+          <w:bCs/>
+          <w:sz w:val="24"/>
+          <w:szCs w:val="24"/>
+        </w:rPr>
+      </w:pPr>
+    </w:p>
     <w:sectPr>
       <w:pgSz w:w="15840" w:h="12240" w:orient="landscape"/>
       <w:pgMar w:top="1440" w:right="1440" w:bottom="1440" w:left="1440" w:header="720" w:footer="720" w:gutter="0"/>
@@ -1139,6 +4213,7 @@
   <w:style w:type="character" w:default="1" w:styleId="DefaultParagraphFont">
     <w:name w:val="Default Paragraph Font"/>
     <w:uiPriority w:val="1"/>
+    <w:semiHidden/>
     <w:unhideWhenUsed/>
   </w:style>
   <w:style w:type="table" w:default="1" w:styleId="TableNormal">
@@ -3679,7 +6754,643 @@
 </c:chartSpace>
 </file>
 
+<file path=word/charts/chart2.xml><?xml version="1.0" encoding="utf-8"?>
+<c:chartSpace xmlns:c="http://schemas.openxmlformats.org/drawingml/2006/chart" xmlns:a="http://schemas.openxmlformats.org/drawingml/2006/main" xmlns:r="http://schemas.openxmlformats.org/officeDocument/2006/relationships" xmlns:c16r2="http://schemas.microsoft.com/office/drawing/2015/06/chart">
+  <c:date1904 val="0"/>
+  <c:lang val="en-US"/>
+  <c:roundedCorners val="0"/>
+  <mc:AlternateContent xmlns:mc="http://schemas.openxmlformats.org/markup-compatibility/2006">
+    <mc:Choice xmlns:c14="http://schemas.microsoft.com/office/drawing/2007/8/2/chart" Requires="c14">
+      <c14:style val="102"/>
+    </mc:Choice>
+    <mc:Fallback>
+      <c:style val="2"/>
+    </mc:Fallback>
+  </mc:AlternateContent>
+  <c:chart>
+    <c:title>
+      <c:tx>
+        <c:rich>
+          <a:bodyPr rot="0" spcFirstLastPara="1" vertOverflow="ellipsis" vert="horz" wrap="square" anchor="ctr" anchorCtr="1"/>
+          <a:lstStyle/>
+          <a:p>
+            <a:pPr>
+              <a:defRPr sz="1400" b="0" i="0" u="none" strike="noStrike" kern="1200" spc="0" baseline="0">
+                <a:solidFill>
+                  <a:schemeClr val="tx1">
+                    <a:lumMod val="65000"/>
+                    <a:lumOff val="35000"/>
+                  </a:schemeClr>
+                </a:solidFill>
+                <a:latin typeface="+mn-lt"/>
+                <a:ea typeface="+mn-ea"/>
+                <a:cs typeface="+mn-cs"/>
+              </a:defRPr>
+            </a:pPr>
+            <a:r>
+              <a:rPr lang="en-US" b="1"/>
+              <a:t>Log of Molecular Weight (kDa)</a:t>
+            </a:r>
+          </a:p>
+        </c:rich>
+      </c:tx>
+      <c:overlay val="0"/>
+      <c:spPr>
+        <a:noFill/>
+        <a:ln>
+          <a:noFill/>
+        </a:ln>
+        <a:effectLst/>
+      </c:spPr>
+      <c:txPr>
+        <a:bodyPr rot="0" spcFirstLastPara="1" vertOverflow="ellipsis" vert="horz" wrap="square" anchor="ctr" anchorCtr="1"/>
+        <a:lstStyle/>
+        <a:p>
+          <a:pPr>
+            <a:defRPr sz="1400" b="0" i="0" u="none" strike="noStrike" kern="1200" spc="0" baseline="0">
+              <a:solidFill>
+                <a:schemeClr val="tx1">
+                  <a:lumMod val="65000"/>
+                  <a:lumOff val="35000"/>
+                </a:schemeClr>
+              </a:solidFill>
+              <a:latin typeface="+mn-lt"/>
+              <a:ea typeface="+mn-ea"/>
+              <a:cs typeface="+mn-cs"/>
+            </a:defRPr>
+          </a:pPr>
+          <a:endParaRPr lang="en-US"/>
+        </a:p>
+      </c:txPr>
+    </c:title>
+    <c:autoTitleDeleted val="0"/>
+    <c:plotArea>
+      <c:layout/>
+      <c:scatterChart>
+        <c:scatterStyle val="lineMarker"/>
+        <c:varyColors val="0"/>
+        <c:ser>
+          <c:idx val="0"/>
+          <c:order val="0"/>
+          <c:tx>
+            <c:strRef>
+              <c:f>Sheet1!$C$2</c:f>
+              <c:strCache>
+                <c:ptCount val="1"/>
+                <c:pt idx="0">
+                  <c:v>Log of Molecular Weight (kDa)</c:v>
+                </c:pt>
+              </c:strCache>
+            </c:strRef>
+          </c:tx>
+          <c:spPr>
+            <a:ln w="28575" cap="rnd">
+              <a:noFill/>
+              <a:round/>
+            </a:ln>
+            <a:effectLst/>
+          </c:spPr>
+          <c:marker>
+            <c:symbol val="circle"/>
+            <c:size val="5"/>
+            <c:spPr>
+              <a:solidFill>
+                <a:schemeClr val="accent1"/>
+              </a:solidFill>
+              <a:ln w="9525">
+                <a:solidFill>
+                  <a:schemeClr val="accent1"/>
+                </a:solidFill>
+              </a:ln>
+              <a:effectLst/>
+            </c:spPr>
+          </c:marker>
+          <c:trendline>
+            <c:spPr>
+              <a:ln w="19050" cap="rnd">
+                <a:solidFill>
+                  <a:schemeClr val="accent1"/>
+                </a:solidFill>
+                <a:prstDash val="sysDot"/>
+              </a:ln>
+              <a:effectLst/>
+            </c:spPr>
+            <c:trendlineType val="linear"/>
+            <c:dispRSqr val="0"/>
+            <c:dispEq val="0"/>
+          </c:trendline>
+          <c:trendline>
+            <c:spPr>
+              <a:ln w="19050" cap="rnd">
+                <a:solidFill>
+                  <a:schemeClr val="accent1"/>
+                </a:solidFill>
+                <a:prstDash val="sysDot"/>
+              </a:ln>
+              <a:effectLst/>
+            </c:spPr>
+            <c:trendlineType val="linear"/>
+            <c:dispRSqr val="1"/>
+            <c:dispEq val="1"/>
+            <c:trendlineLbl>
+              <c:layout>
+                <c:manualLayout>
+                  <c:x val="7.7859142607174109E-2"/>
+                  <c:y val="-0.31875546806649169"/>
+                </c:manualLayout>
+              </c:layout>
+              <c:tx>
+                <c:rich>
+                  <a:bodyPr rot="0" spcFirstLastPara="1" vertOverflow="ellipsis" vert="horz" wrap="square" anchor="ctr" anchorCtr="1"/>
+                  <a:lstStyle/>
+                  <a:p>
+                    <a:pPr>
+                      <a:defRPr sz="900" b="0" i="0" u="none" strike="noStrike" kern="1200" baseline="0">
+                        <a:solidFill>
+                          <a:schemeClr val="tx1">
+                            <a:lumMod val="65000"/>
+                            <a:lumOff val="35000"/>
+                          </a:schemeClr>
+                        </a:solidFill>
+                        <a:latin typeface="+mn-lt"/>
+                        <a:ea typeface="+mn-ea"/>
+                        <a:cs typeface="+mn-cs"/>
+                      </a:defRPr>
+                    </a:pPr>
+                    <a:r>
+                      <a:rPr lang="en-US" sz="1200" b="1" baseline="0"/>
+                      <a:t>y = -0.1493x + 2.4804</a:t>
+                    </a:r>
+                    <a:br>
+                      <a:rPr lang="en-US" sz="1200" b="1" baseline="0"/>
+                    </a:br>
+                    <a:r>
+                      <a:rPr lang="en-US" sz="1200" b="1" baseline="0"/>
+                      <a:t>R² = 0.9944</a:t>
+                    </a:r>
+                    <a:endParaRPr lang="en-US" sz="1200" b="1"/>
+                  </a:p>
+                </c:rich>
+              </c:tx>
+              <c:numFmt formatCode="General" sourceLinked="0"/>
+              <c:spPr>
+                <a:noFill/>
+                <a:ln>
+                  <a:noFill/>
+                </a:ln>
+                <a:effectLst/>
+              </c:spPr>
+              <c:txPr>
+                <a:bodyPr rot="0" spcFirstLastPara="1" vertOverflow="ellipsis" vert="horz" wrap="square" anchor="ctr" anchorCtr="1"/>
+                <a:lstStyle/>
+                <a:p>
+                  <a:pPr>
+                    <a:defRPr sz="900" b="0" i="0" u="none" strike="noStrike" kern="1200" baseline="0">
+                      <a:solidFill>
+                        <a:schemeClr val="tx1">
+                          <a:lumMod val="65000"/>
+                          <a:lumOff val="35000"/>
+                        </a:schemeClr>
+                      </a:solidFill>
+                      <a:latin typeface="+mn-lt"/>
+                      <a:ea typeface="+mn-ea"/>
+                      <a:cs typeface="+mn-cs"/>
+                    </a:defRPr>
+                  </a:pPr>
+                  <a:endParaRPr lang="en-US"/>
+                </a:p>
+              </c:txPr>
+            </c:trendlineLbl>
+          </c:trendline>
+          <c:xVal>
+            <c:strRef>
+              <c:f>Sheet1!$A$3:$A$12</c:f>
+              <c:strCache>
+                <c:ptCount val="10"/>
+                <c:pt idx="0">
+                  <c:v>0.635</c:v>
+                </c:pt>
+                <c:pt idx="1">
+                  <c:v>1.8542</c:v>
+                </c:pt>
+                <c:pt idx="2">
+                  <c:v>2.54</c:v>
+                </c:pt>
+                <c:pt idx="3">
+                  <c:v>4.2418</c:v>
+                </c:pt>
+                <c:pt idx="4">
+                  <c:v>5.9944</c:v>
+                </c:pt>
+                <c:pt idx="5">
+                  <c:v>8.128</c:v>
+                </c:pt>
+                <c:pt idx="6">
+                  <c:v>10.0076</c:v>
+                </c:pt>
+                <c:pt idx="7">
+                  <c:v>12.2174</c:v>
+                </c:pt>
+                <c:pt idx="8">
+                  <c:v>13.7668</c:v>
+                </c:pt>
+                <c:pt idx="9">
+                  <c:v>NaN</c:v>
+                </c:pt>
+              </c:strCache>
+            </c:strRef>
+          </c:xVal>
+          <c:yVal>
+            <c:numRef>
+              <c:f>Sheet1!$C$3:$C$12</c:f>
+              <c:numCache>
+                <c:formatCode>General</c:formatCode>
+                <c:ptCount val="10"/>
+                <c:pt idx="0">
+                  <c:v>2.397940008672037</c:v>
+                </c:pt>
+                <c:pt idx="1">
+                  <c:v>2.1760912590556809</c:v>
+                </c:pt>
+                <c:pt idx="2">
+                  <c:v>2</c:v>
+                </c:pt>
+                <c:pt idx="3">
+                  <c:v>1.8750612633917001</c:v>
+                </c:pt>
+                <c:pt idx="4">
+                  <c:v>1.698970004336019</c:v>
+                </c:pt>
+                <c:pt idx="5">
+                  <c:v>1.568201724066995</c:v>
+                </c:pt>
+                <c:pt idx="6">
+                  <c:v>1.3979400086720379</c:v>
+                </c:pt>
+                <c:pt idx="7">
+                  <c:v>1.301029995663981</c:v>
+                </c:pt>
+                <c:pt idx="8">
+                  <c:v>1.1760912590556809</c:v>
+                </c:pt>
+                <c:pt idx="9">
+                  <c:v>1</c:v>
+                </c:pt>
+              </c:numCache>
+            </c:numRef>
+          </c:yVal>
+          <c:smooth val="0"/>
+          <c:extLst>
+            <c:ext xmlns:c16="http://schemas.microsoft.com/office/drawing/2014/chart" uri="{C3380CC4-5D6E-409C-BE32-E72D297353CC}">
+              <c16:uniqueId val="{00000002-188F-4005-90F0-82A73B1BED00}"/>
+            </c:ext>
+          </c:extLst>
+        </c:ser>
+        <c:dLbls>
+          <c:showLegendKey val="0"/>
+          <c:showVal val="0"/>
+          <c:showCatName val="0"/>
+          <c:showSerName val="0"/>
+          <c:showPercent val="0"/>
+          <c:showBubbleSize val="0"/>
+        </c:dLbls>
+        <c:axId val="1433281295"/>
+        <c:axId val="1433272559"/>
+      </c:scatterChart>
+      <c:valAx>
+        <c:axId val="1433281295"/>
+        <c:scaling>
+          <c:orientation val="minMax"/>
+        </c:scaling>
+        <c:delete val="0"/>
+        <c:axPos val="b"/>
+        <c:majorGridlines>
+          <c:spPr>
+            <a:ln w="9525" cap="flat" cmpd="sng" algn="ctr">
+              <a:solidFill>
+                <a:schemeClr val="tx1">
+                  <a:lumMod val="15000"/>
+                  <a:lumOff val="85000"/>
+                </a:schemeClr>
+              </a:solidFill>
+              <a:round/>
+            </a:ln>
+            <a:effectLst/>
+          </c:spPr>
+        </c:majorGridlines>
+        <c:title>
+          <c:tx>
+            <c:rich>
+              <a:bodyPr rot="0" spcFirstLastPara="1" vertOverflow="ellipsis" vert="horz" wrap="square" anchor="ctr" anchorCtr="1"/>
+              <a:lstStyle/>
+              <a:p>
+                <a:pPr>
+                  <a:defRPr sz="1000" b="0" i="0" u="none" strike="noStrike" kern="1200" baseline="0">
+                    <a:solidFill>
+                      <a:schemeClr val="tx1">
+                        <a:lumMod val="65000"/>
+                        <a:lumOff val="35000"/>
+                      </a:schemeClr>
+                    </a:solidFill>
+                    <a:latin typeface="+mn-lt"/>
+                    <a:ea typeface="+mn-ea"/>
+                    <a:cs typeface="+mn-cs"/>
+                  </a:defRPr>
+                </a:pPr>
+                <a:r>
+                  <a:rPr lang="en-US" b="1"/>
+                  <a:t>Migration</a:t>
+                </a:r>
+                <a:r>
+                  <a:rPr lang="en-US" b="1" baseline="0"/>
+                  <a:t> Distance (cm)</a:t>
+                </a:r>
+                <a:endParaRPr lang="en-US" b="1"/>
+              </a:p>
+            </c:rich>
+          </c:tx>
+          <c:overlay val="0"/>
+          <c:spPr>
+            <a:noFill/>
+            <a:ln>
+              <a:noFill/>
+            </a:ln>
+            <a:effectLst/>
+          </c:spPr>
+          <c:txPr>
+            <a:bodyPr rot="0" spcFirstLastPara="1" vertOverflow="ellipsis" vert="horz" wrap="square" anchor="ctr" anchorCtr="1"/>
+            <a:lstStyle/>
+            <a:p>
+              <a:pPr>
+                <a:defRPr sz="1000" b="0" i="0" u="none" strike="noStrike" kern="1200" baseline="0">
+                  <a:solidFill>
+                    <a:schemeClr val="tx1">
+                      <a:lumMod val="65000"/>
+                      <a:lumOff val="35000"/>
+                    </a:schemeClr>
+                  </a:solidFill>
+                  <a:latin typeface="+mn-lt"/>
+                  <a:ea typeface="+mn-ea"/>
+                  <a:cs typeface="+mn-cs"/>
+                </a:defRPr>
+              </a:pPr>
+              <a:endParaRPr lang="en-US"/>
+            </a:p>
+          </c:txPr>
+        </c:title>
+        <c:majorTickMark val="none"/>
+        <c:minorTickMark val="none"/>
+        <c:tickLblPos val="nextTo"/>
+        <c:spPr>
+          <a:noFill/>
+          <a:ln w="9525" cap="flat" cmpd="sng" algn="ctr">
+            <a:solidFill>
+              <a:schemeClr val="tx1">
+                <a:lumMod val="25000"/>
+                <a:lumOff val="75000"/>
+              </a:schemeClr>
+            </a:solidFill>
+            <a:round/>
+          </a:ln>
+          <a:effectLst/>
+        </c:spPr>
+        <c:txPr>
+          <a:bodyPr rot="-60000000" spcFirstLastPara="1" vertOverflow="ellipsis" vert="horz" wrap="square" anchor="ctr" anchorCtr="1"/>
+          <a:lstStyle/>
+          <a:p>
+            <a:pPr>
+              <a:defRPr sz="900" b="0" i="0" u="none" strike="noStrike" kern="1200" baseline="0">
+                <a:solidFill>
+                  <a:schemeClr val="tx1">
+                    <a:lumMod val="65000"/>
+                    <a:lumOff val="35000"/>
+                  </a:schemeClr>
+                </a:solidFill>
+                <a:latin typeface="+mn-lt"/>
+                <a:ea typeface="+mn-ea"/>
+                <a:cs typeface="+mn-cs"/>
+              </a:defRPr>
+            </a:pPr>
+            <a:endParaRPr lang="en-US"/>
+          </a:p>
+        </c:txPr>
+        <c:crossAx val="1433272559"/>
+        <c:crosses val="autoZero"/>
+        <c:crossBetween val="midCat"/>
+      </c:valAx>
+      <c:valAx>
+        <c:axId val="1433272559"/>
+        <c:scaling>
+          <c:orientation val="minMax"/>
+        </c:scaling>
+        <c:delete val="0"/>
+        <c:axPos val="l"/>
+        <c:majorGridlines>
+          <c:spPr>
+            <a:ln w="9525" cap="flat" cmpd="sng" algn="ctr">
+              <a:solidFill>
+                <a:schemeClr val="tx1">
+                  <a:lumMod val="15000"/>
+                  <a:lumOff val="85000"/>
+                </a:schemeClr>
+              </a:solidFill>
+              <a:round/>
+            </a:ln>
+            <a:effectLst/>
+          </c:spPr>
+        </c:majorGridlines>
+        <c:title>
+          <c:tx>
+            <c:rich>
+              <a:bodyPr rot="-5400000" spcFirstLastPara="1" vertOverflow="ellipsis" vert="horz" wrap="square" anchor="ctr" anchorCtr="1"/>
+              <a:lstStyle/>
+              <a:p>
+                <a:pPr>
+                  <a:defRPr sz="1000" b="0" i="0" u="none" strike="noStrike" kern="1200" baseline="0">
+                    <a:solidFill>
+                      <a:schemeClr val="tx1">
+                        <a:lumMod val="65000"/>
+                        <a:lumOff val="35000"/>
+                      </a:schemeClr>
+                    </a:solidFill>
+                    <a:latin typeface="+mn-lt"/>
+                    <a:ea typeface="+mn-ea"/>
+                    <a:cs typeface="+mn-cs"/>
+                  </a:defRPr>
+                </a:pPr>
+                <a:r>
+                  <a:rPr lang="en-US" b="1"/>
+                  <a:t>Log of</a:t>
+                </a:r>
+                <a:r>
+                  <a:rPr lang="en-US" b="1" baseline="0"/>
+                  <a:t> Molecular Weight (kDa)</a:t>
+                </a:r>
+                <a:endParaRPr lang="en-US" b="1"/>
+              </a:p>
+            </c:rich>
+          </c:tx>
+          <c:overlay val="0"/>
+          <c:spPr>
+            <a:noFill/>
+            <a:ln>
+              <a:noFill/>
+            </a:ln>
+            <a:effectLst/>
+          </c:spPr>
+          <c:txPr>
+            <a:bodyPr rot="-5400000" spcFirstLastPara="1" vertOverflow="ellipsis" vert="horz" wrap="square" anchor="ctr" anchorCtr="1"/>
+            <a:lstStyle/>
+            <a:p>
+              <a:pPr>
+                <a:defRPr sz="1000" b="0" i="0" u="none" strike="noStrike" kern="1200" baseline="0">
+                  <a:solidFill>
+                    <a:schemeClr val="tx1">
+                      <a:lumMod val="65000"/>
+                      <a:lumOff val="35000"/>
+                    </a:schemeClr>
+                  </a:solidFill>
+                  <a:latin typeface="+mn-lt"/>
+                  <a:ea typeface="+mn-ea"/>
+                  <a:cs typeface="+mn-cs"/>
+                </a:defRPr>
+              </a:pPr>
+              <a:endParaRPr lang="en-US"/>
+            </a:p>
+          </c:txPr>
+        </c:title>
+        <c:numFmt formatCode="General" sourceLinked="1"/>
+        <c:majorTickMark val="none"/>
+        <c:minorTickMark val="none"/>
+        <c:tickLblPos val="nextTo"/>
+        <c:spPr>
+          <a:noFill/>
+          <a:ln w="9525" cap="flat" cmpd="sng" algn="ctr">
+            <a:solidFill>
+              <a:schemeClr val="tx1">
+                <a:lumMod val="25000"/>
+                <a:lumOff val="75000"/>
+              </a:schemeClr>
+            </a:solidFill>
+            <a:round/>
+          </a:ln>
+          <a:effectLst/>
+        </c:spPr>
+        <c:txPr>
+          <a:bodyPr rot="-60000000" spcFirstLastPara="1" vertOverflow="ellipsis" vert="horz" wrap="square" anchor="ctr" anchorCtr="1"/>
+          <a:lstStyle/>
+          <a:p>
+            <a:pPr>
+              <a:defRPr sz="900" b="0" i="0" u="none" strike="noStrike" kern="1200" baseline="0">
+                <a:solidFill>
+                  <a:schemeClr val="tx1">
+                    <a:lumMod val="65000"/>
+                    <a:lumOff val="35000"/>
+                  </a:schemeClr>
+                </a:solidFill>
+                <a:latin typeface="+mn-lt"/>
+                <a:ea typeface="+mn-ea"/>
+                <a:cs typeface="+mn-cs"/>
+              </a:defRPr>
+            </a:pPr>
+            <a:endParaRPr lang="en-US"/>
+          </a:p>
+        </c:txPr>
+        <c:crossAx val="1433281295"/>
+        <c:crosses val="autoZero"/>
+        <c:crossBetween val="midCat"/>
+      </c:valAx>
+      <c:spPr>
+        <a:noFill/>
+        <a:ln>
+          <a:noFill/>
+        </a:ln>
+        <a:effectLst/>
+      </c:spPr>
+    </c:plotArea>
+    <c:plotVisOnly val="1"/>
+    <c:dispBlanksAs val="gap"/>
+    <c:extLst>
+      <c:ext xmlns:c16r3="http://schemas.microsoft.com/office/drawing/2017/03/chart" uri="{56B9EC1D-385E-4148-901F-78D8002777C0}">
+        <c16r3:dataDisplayOptions16>
+          <c16r3:dispNaAsBlank val="1"/>
+        </c16r3:dataDisplayOptions16>
+      </c:ext>
+    </c:extLst>
+    <c:showDLblsOverMax val="0"/>
+  </c:chart>
+  <c:spPr>
+    <a:solidFill>
+      <a:schemeClr val="bg1"/>
+    </a:solidFill>
+    <a:ln w="9525" cap="flat" cmpd="sng" algn="ctr">
+      <a:solidFill>
+        <a:schemeClr val="tx1">
+          <a:lumMod val="15000"/>
+          <a:lumOff val="85000"/>
+        </a:schemeClr>
+      </a:solidFill>
+      <a:round/>
+    </a:ln>
+    <a:effectLst/>
+  </c:spPr>
+  <c:txPr>
+    <a:bodyPr/>
+    <a:lstStyle/>
+    <a:p>
+      <a:pPr>
+        <a:defRPr/>
+      </a:pPr>
+      <a:endParaRPr lang="en-US"/>
+    </a:p>
+  </c:txPr>
+  <c:externalData r:id="rId3">
+    <c:autoUpdate val="0"/>
+  </c:externalData>
+</c:chartSpace>
+</file>
+
 <file path=word/charts/colors1.xml><?xml version="1.0" encoding="utf-8"?>
+<cs:colorStyle xmlns:cs="http://schemas.microsoft.com/office/drawing/2012/chartStyle" xmlns:a="http://schemas.openxmlformats.org/drawingml/2006/main" meth="cycle" id="10">
+  <a:schemeClr val="accent1"/>
+  <a:schemeClr val="accent2"/>
+  <a:schemeClr val="accent3"/>
+  <a:schemeClr val="accent4"/>
+  <a:schemeClr val="accent5"/>
+  <a:schemeClr val="accent6"/>
+  <cs:variation/>
+  <cs:variation>
+    <a:lumMod val="60000"/>
+  </cs:variation>
+  <cs:variation>
+    <a:lumMod val="80000"/>
+    <a:lumOff val="20000"/>
+  </cs:variation>
+  <cs:variation>
+    <a:lumMod val="80000"/>
+  </cs:variation>
+  <cs:variation>
+    <a:lumMod val="60000"/>
+    <a:lumOff val="40000"/>
+  </cs:variation>
+  <cs:variation>
+    <a:lumMod val="50000"/>
+  </cs:variation>
+  <cs:variation>
+    <a:lumMod val="70000"/>
+    <a:lumOff val="30000"/>
+  </cs:variation>
+  <cs:variation>
+    <a:lumMod val="70000"/>
+  </cs:variation>
+  <cs:variation>
+    <a:lumMod val="50000"/>
+    <a:lumOff val="50000"/>
+  </cs:variation>
+</cs:colorStyle>
+</file>
+
+<file path=word/charts/colors2.xml><?xml version="1.0" encoding="utf-8"?>
 <cs:colorStyle xmlns:cs="http://schemas.microsoft.com/office/drawing/2012/chartStyle" xmlns:a="http://schemas.openxmlformats.org/drawingml/2006/main" meth="cycle" id="10">
   <a:schemeClr val="accent1"/>
   <a:schemeClr val="accent2"/>
@@ -4198,6 +7909,522 @@
 </cs:chartStyle>
 </file>
 
+<file path=word/charts/style2.xml><?xml version="1.0" encoding="utf-8"?>
+<cs:chartStyle xmlns:cs="http://schemas.microsoft.com/office/drawing/2012/chartStyle" xmlns:a="http://schemas.openxmlformats.org/drawingml/2006/main" id="240">
+  <cs:axisTitle>
+    <cs:lnRef idx="0"/>
+    <cs:fillRef idx="0"/>
+    <cs:effectRef idx="0"/>
+    <cs:fontRef idx="minor">
+      <a:schemeClr val="tx1">
+        <a:lumMod val="65000"/>
+        <a:lumOff val="35000"/>
+      </a:schemeClr>
+    </cs:fontRef>
+    <cs:defRPr sz="1000" kern="1200"/>
+  </cs:axisTitle>
+  <cs:categoryAxis>
+    <cs:lnRef idx="0"/>
+    <cs:fillRef idx="0"/>
+    <cs:effectRef idx="0"/>
+    <cs:fontRef idx="minor">
+      <a:schemeClr val="tx1">
+        <a:lumMod val="65000"/>
+        <a:lumOff val="35000"/>
+      </a:schemeClr>
+    </cs:fontRef>
+    <cs:spPr>
+      <a:ln w="9525" cap="flat" cmpd="sng" algn="ctr">
+        <a:solidFill>
+          <a:schemeClr val="tx1">
+            <a:lumMod val="25000"/>
+            <a:lumOff val="75000"/>
+          </a:schemeClr>
+        </a:solidFill>
+        <a:round/>
+      </a:ln>
+    </cs:spPr>
+    <cs:defRPr sz="900" kern="1200"/>
+  </cs:categoryAxis>
+  <cs:chartArea mods="allowNoFillOverride allowNoLineOverride">
+    <cs:lnRef idx="0"/>
+    <cs:fillRef idx="0"/>
+    <cs:effectRef idx="0"/>
+    <cs:fontRef idx="minor">
+      <a:schemeClr val="tx1"/>
+    </cs:fontRef>
+    <cs:spPr>
+      <a:solidFill>
+        <a:schemeClr val="bg1"/>
+      </a:solidFill>
+      <a:ln w="9525" cap="flat" cmpd="sng" algn="ctr">
+        <a:solidFill>
+          <a:schemeClr val="tx1">
+            <a:lumMod val="15000"/>
+            <a:lumOff val="85000"/>
+          </a:schemeClr>
+        </a:solidFill>
+        <a:round/>
+      </a:ln>
+    </cs:spPr>
+    <cs:defRPr sz="1000" kern="1200"/>
+  </cs:chartArea>
+  <cs:dataLabel>
+    <cs:lnRef idx="0"/>
+    <cs:fillRef idx="0"/>
+    <cs:effectRef idx="0"/>
+    <cs:fontRef idx="minor">
+      <a:schemeClr val="tx1">
+        <a:lumMod val="75000"/>
+        <a:lumOff val="25000"/>
+      </a:schemeClr>
+    </cs:fontRef>
+    <cs:defRPr sz="900" kern="1200"/>
+  </cs:dataLabel>
+  <cs:dataLabelCallout>
+    <cs:lnRef idx="0"/>
+    <cs:fillRef idx="0"/>
+    <cs:effectRef idx="0"/>
+    <cs:fontRef idx="minor">
+      <a:schemeClr val="dk1">
+        <a:lumMod val="65000"/>
+        <a:lumOff val="35000"/>
+      </a:schemeClr>
+    </cs:fontRef>
+    <cs:spPr>
+      <a:solidFill>
+        <a:schemeClr val="lt1"/>
+      </a:solidFill>
+      <a:ln>
+        <a:solidFill>
+          <a:schemeClr val="dk1">
+            <a:lumMod val="25000"/>
+            <a:lumOff val="75000"/>
+          </a:schemeClr>
+        </a:solidFill>
+      </a:ln>
+    </cs:spPr>
+    <cs:defRPr sz="900" kern="1200"/>
+    <cs:bodyPr rot="0" spcFirstLastPara="1" vertOverflow="clip" horzOverflow="clip" vert="horz" wrap="square" lIns="36576" tIns="18288" rIns="36576" bIns="18288" anchor="ctr" anchorCtr="1">
+      <a:spAutoFit/>
+    </cs:bodyPr>
+  </cs:dataLabelCallout>
+  <cs:dataPoint>
+    <cs:lnRef idx="0"/>
+    <cs:fillRef idx="1">
+      <cs:styleClr val="auto"/>
+    </cs:fillRef>
+    <cs:effectRef idx="0"/>
+    <cs:fontRef idx="minor">
+      <a:schemeClr val="tx1"/>
+    </cs:fontRef>
+  </cs:dataPoint>
+  <cs:dataPoint3D>
+    <cs:lnRef idx="0"/>
+    <cs:fillRef idx="1">
+      <cs:styleClr val="auto"/>
+    </cs:fillRef>
+    <cs:effectRef idx="0"/>
+    <cs:fontRef idx="minor">
+      <a:schemeClr val="tx1"/>
+    </cs:fontRef>
+  </cs:dataPoint3D>
+  <cs:dataPointLine>
+    <cs:lnRef idx="0">
+      <cs:styleClr val="auto"/>
+    </cs:lnRef>
+    <cs:fillRef idx="1"/>
+    <cs:effectRef idx="0"/>
+    <cs:fontRef idx="minor">
+      <a:schemeClr val="tx1"/>
+    </cs:fontRef>
+    <cs:spPr>
+      <a:ln w="19050" cap="rnd">
+        <a:solidFill>
+          <a:schemeClr val="phClr"/>
+        </a:solidFill>
+        <a:round/>
+      </a:ln>
+    </cs:spPr>
+  </cs:dataPointLine>
+  <cs:dataPointMarker>
+    <cs:lnRef idx="0">
+      <cs:styleClr val="auto"/>
+    </cs:lnRef>
+    <cs:fillRef idx="1">
+      <cs:styleClr val="auto"/>
+    </cs:fillRef>
+    <cs:effectRef idx="0"/>
+    <cs:fontRef idx="minor">
+      <a:schemeClr val="tx1"/>
+    </cs:fontRef>
+    <cs:spPr>
+      <a:ln w="9525">
+        <a:solidFill>
+          <a:schemeClr val="phClr"/>
+        </a:solidFill>
+      </a:ln>
+    </cs:spPr>
+  </cs:dataPointMarker>
+  <cs:dataPointMarkerLayout symbol="circle" size="5"/>
+  <cs:dataPointWireframe>
+    <cs:lnRef idx="0">
+      <cs:styleClr val="auto"/>
+    </cs:lnRef>
+    <cs:fillRef idx="0"/>
+    <cs:effectRef idx="0"/>
+    <cs:fontRef idx="minor">
+      <a:schemeClr val="dk1"/>
+    </cs:fontRef>
+    <cs:spPr>
+      <a:ln w="9525" cap="rnd">
+        <a:solidFill>
+          <a:schemeClr val="phClr"/>
+        </a:solidFill>
+        <a:round/>
+      </a:ln>
+    </cs:spPr>
+  </cs:dataPointWireframe>
+  <cs:dataTable>
+    <cs:lnRef idx="0"/>
+    <cs:fillRef idx="0"/>
+    <cs:effectRef idx="0"/>
+    <cs:fontRef idx="minor">
+      <a:schemeClr val="tx1">
+        <a:lumMod val="65000"/>
+        <a:lumOff val="35000"/>
+      </a:schemeClr>
+    </cs:fontRef>
+    <cs:spPr>
+      <a:noFill/>
+      <a:ln w="9525" cap="flat" cmpd="sng" algn="ctr">
+        <a:solidFill>
+          <a:schemeClr val="tx1">
+            <a:lumMod val="15000"/>
+            <a:lumOff val="85000"/>
+          </a:schemeClr>
+        </a:solidFill>
+        <a:round/>
+      </a:ln>
+    </cs:spPr>
+    <cs:defRPr sz="900" kern="1200"/>
+  </cs:dataTable>
+  <cs:downBar>
+    <cs:lnRef idx="0"/>
+    <cs:fillRef idx="0"/>
+    <cs:effectRef idx="0"/>
+    <cs:fontRef idx="minor">
+      <a:schemeClr val="tx1"/>
+    </cs:fontRef>
+    <cs:spPr>
+      <a:solidFill>
+        <a:schemeClr val="dk1">
+          <a:lumMod val="75000"/>
+          <a:lumOff val="25000"/>
+        </a:schemeClr>
+      </a:solidFill>
+      <a:ln w="9525" cap="flat" cmpd="sng" algn="ctr">
+        <a:solidFill>
+          <a:schemeClr val="tx1">
+            <a:lumMod val="65000"/>
+            <a:lumOff val="35000"/>
+          </a:schemeClr>
+        </a:solidFill>
+        <a:round/>
+      </a:ln>
+    </cs:spPr>
+  </cs:downBar>
+  <cs:dropLine>
+    <cs:lnRef idx="0"/>
+    <cs:fillRef idx="0"/>
+    <cs:effectRef idx="0"/>
+    <cs:fontRef idx="minor">
+      <a:schemeClr val="tx1"/>
+    </cs:fontRef>
+    <cs:spPr>
+      <a:ln w="9525" cap="flat" cmpd="sng" algn="ctr">
+        <a:solidFill>
+          <a:schemeClr val="tx1">
+            <a:lumMod val="35000"/>
+            <a:lumOff val="65000"/>
+          </a:schemeClr>
+        </a:solidFill>
+        <a:round/>
+      </a:ln>
+    </cs:spPr>
+  </cs:dropLine>
+  <cs:errorBar>
+    <cs:lnRef idx="0"/>
+    <cs:fillRef idx="0"/>
+    <cs:effectRef idx="0"/>
+    <cs:fontRef idx="minor">
+      <a:schemeClr val="tx1"/>
+    </cs:fontRef>
+    <cs:spPr>
+      <a:ln w="9525" cap="flat" cmpd="sng" algn="ctr">
+        <a:solidFill>
+          <a:schemeClr val="tx1">
+            <a:lumMod val="65000"/>
+            <a:lumOff val="35000"/>
+          </a:schemeClr>
+        </a:solidFill>
+        <a:round/>
+      </a:ln>
+    </cs:spPr>
+  </cs:errorBar>
+  <cs:floor>
+    <cs:lnRef idx="0"/>
+    <cs:fillRef idx="0"/>
+    <cs:effectRef idx="0"/>
+    <cs:fontRef idx="minor">
+      <a:schemeClr val="tx1"/>
+    </cs:fontRef>
+    <cs:spPr>
+      <a:noFill/>
+      <a:ln>
+        <a:noFill/>
+      </a:ln>
+    </cs:spPr>
+  </cs:floor>
+  <cs:gridlineMajor>
+    <cs:lnRef idx="0"/>
+    <cs:fillRef idx="0"/>
+    <cs:effectRef idx="0"/>
+    <cs:fontRef idx="minor">
+      <a:schemeClr val="tx1"/>
+    </cs:fontRef>
+    <cs:spPr>
+      <a:ln w="9525" cap="flat" cmpd="sng" algn="ctr">
+        <a:solidFill>
+          <a:schemeClr val="tx1">
+            <a:lumMod val="15000"/>
+            <a:lumOff val="85000"/>
+          </a:schemeClr>
+        </a:solidFill>
+        <a:round/>
+      </a:ln>
+    </cs:spPr>
+  </cs:gridlineMajor>
+  <cs:gridlineMinor>
+    <cs:lnRef idx="0"/>
+    <cs:fillRef idx="0"/>
+    <cs:effectRef idx="0"/>
+    <cs:fontRef idx="minor">
+      <a:schemeClr val="tx1"/>
+    </cs:fontRef>
+    <cs:spPr>
+      <a:ln w="9525" cap="flat" cmpd="sng" algn="ctr">
+        <a:solidFill>
+          <a:schemeClr val="tx1">
+            <a:lumMod val="5000"/>
+            <a:lumOff val="95000"/>
+          </a:schemeClr>
+        </a:solidFill>
+        <a:round/>
+      </a:ln>
+    </cs:spPr>
+  </cs:gridlineMinor>
+  <cs:hiLoLine>
+    <cs:lnRef idx="0"/>
+    <cs:fillRef idx="0"/>
+    <cs:effectRef idx="0"/>
+    <cs:fontRef idx="minor">
+      <a:schemeClr val="tx1"/>
+    </cs:fontRef>
+    <cs:spPr>
+      <a:ln w="9525" cap="flat" cmpd="sng" algn="ctr">
+        <a:solidFill>
+          <a:schemeClr val="tx1">
+            <a:lumMod val="50000"/>
+            <a:lumOff val="50000"/>
+          </a:schemeClr>
+        </a:solidFill>
+        <a:round/>
+      </a:ln>
+    </cs:spPr>
+  </cs:hiLoLine>
+  <cs:leaderLine>
+    <cs:lnRef idx="0"/>
+    <cs:fillRef idx="0"/>
+    <cs:effectRef idx="0"/>
+    <cs:fontRef idx="minor">
+      <a:schemeClr val="tx1"/>
+    </cs:fontRef>
+    <cs:spPr>
+      <a:ln w="9525" cap="flat" cmpd="sng" algn="ctr">
+        <a:solidFill>
+          <a:schemeClr val="tx1">
+            <a:lumMod val="35000"/>
+            <a:lumOff val="65000"/>
+          </a:schemeClr>
+        </a:solidFill>
+        <a:round/>
+      </a:ln>
+    </cs:spPr>
+  </cs:leaderLine>
+  <cs:legend>
+    <cs:lnRef idx="0"/>
+    <cs:fillRef idx="0"/>
+    <cs:effectRef idx="0"/>
+    <cs:fontRef idx="minor">
+      <a:schemeClr val="tx1">
+        <a:lumMod val="65000"/>
+        <a:lumOff val="35000"/>
+      </a:schemeClr>
+    </cs:fontRef>
+    <cs:defRPr sz="900" kern="1200"/>
+  </cs:legend>
+  <cs:plotArea mods="allowNoFillOverride allowNoLineOverride">
+    <cs:lnRef idx="0"/>
+    <cs:fillRef idx="0"/>
+    <cs:effectRef idx="0"/>
+    <cs:fontRef idx="minor">
+      <a:schemeClr val="tx1"/>
+    </cs:fontRef>
+  </cs:plotArea>
+  <cs:plotArea3D mods="allowNoFillOverride allowNoLineOverride">
+    <cs:lnRef idx="0"/>
+    <cs:fillRef idx="0"/>
+    <cs:effectRef idx="0"/>
+    <cs:fontRef idx="minor">
+      <a:schemeClr val="tx1"/>
+    </cs:fontRef>
+  </cs:plotArea3D>
+  <cs:seriesAxis>
+    <cs:lnRef idx="0"/>
+    <cs:fillRef idx="0"/>
+    <cs:effectRef idx="0"/>
+    <cs:fontRef idx="minor">
+      <a:schemeClr val="tx1">
+        <a:lumMod val="65000"/>
+        <a:lumOff val="35000"/>
+      </a:schemeClr>
+    </cs:fontRef>
+    <cs:defRPr sz="900" kern="1200"/>
+  </cs:seriesAxis>
+  <cs:seriesLine>
+    <cs:lnRef idx="0"/>
+    <cs:fillRef idx="0"/>
+    <cs:effectRef idx="0"/>
+    <cs:fontRef idx="minor">
+      <a:schemeClr val="tx1"/>
+    </cs:fontRef>
+    <cs:spPr>
+      <a:ln w="9525" cap="flat" cmpd="sng" algn="ctr">
+        <a:solidFill>
+          <a:schemeClr val="tx1">
+            <a:lumMod val="35000"/>
+            <a:lumOff val="65000"/>
+          </a:schemeClr>
+        </a:solidFill>
+        <a:round/>
+      </a:ln>
+    </cs:spPr>
+  </cs:seriesLine>
+  <cs:title>
+    <cs:lnRef idx="0"/>
+    <cs:fillRef idx="0"/>
+    <cs:effectRef idx="0"/>
+    <cs:fontRef idx="minor">
+      <a:schemeClr val="tx1">
+        <a:lumMod val="65000"/>
+        <a:lumOff val="35000"/>
+      </a:schemeClr>
+    </cs:fontRef>
+    <cs:defRPr sz="1400" b="0" kern="1200" spc="0" baseline="0"/>
+  </cs:title>
+  <cs:trendline>
+    <cs:lnRef idx="0">
+      <cs:styleClr val="auto"/>
+    </cs:lnRef>
+    <cs:fillRef idx="0"/>
+    <cs:effectRef idx="0"/>
+    <cs:fontRef idx="minor">
+      <a:schemeClr val="tx1"/>
+    </cs:fontRef>
+    <cs:spPr>
+      <a:ln w="19050" cap="rnd">
+        <a:solidFill>
+          <a:schemeClr val="phClr"/>
+        </a:solidFill>
+        <a:prstDash val="sysDot"/>
+      </a:ln>
+    </cs:spPr>
+  </cs:trendline>
+  <cs:trendlineLabel>
+    <cs:lnRef idx="0"/>
+    <cs:fillRef idx="0"/>
+    <cs:effectRef idx="0"/>
+    <cs:fontRef idx="minor">
+      <a:schemeClr val="tx1">
+        <a:lumMod val="65000"/>
+        <a:lumOff val="35000"/>
+      </a:schemeClr>
+    </cs:fontRef>
+    <cs:defRPr sz="900" kern="1200"/>
+  </cs:trendlineLabel>
+  <cs:upBar>
+    <cs:lnRef idx="0"/>
+    <cs:fillRef idx="0"/>
+    <cs:effectRef idx="0"/>
+    <cs:fontRef idx="minor">
+      <a:schemeClr val="tx1"/>
+    </cs:fontRef>
+    <cs:spPr>
+      <a:solidFill>
+        <a:schemeClr val="lt1"/>
+      </a:solidFill>
+      <a:ln w="9525" cap="flat" cmpd="sng" algn="ctr">
+        <a:solidFill>
+          <a:schemeClr val="tx1">
+            <a:lumMod val="65000"/>
+            <a:lumOff val="35000"/>
+          </a:schemeClr>
+        </a:solidFill>
+        <a:round/>
+      </a:ln>
+    </cs:spPr>
+  </cs:upBar>
+  <cs:valueAxis>
+    <cs:lnRef idx="0"/>
+    <cs:fillRef idx="0"/>
+    <cs:effectRef idx="0"/>
+    <cs:fontRef idx="minor">
+      <a:schemeClr val="tx1">
+        <a:lumMod val="65000"/>
+        <a:lumOff val="35000"/>
+      </a:schemeClr>
+    </cs:fontRef>
+    <cs:spPr>
+      <a:ln w="9525" cap="flat" cmpd="sng" algn="ctr">
+        <a:solidFill>
+          <a:schemeClr val="tx1">
+            <a:lumMod val="25000"/>
+            <a:lumOff val="75000"/>
+          </a:schemeClr>
+        </a:solidFill>
+        <a:round/>
+      </a:ln>
+    </cs:spPr>
+    <cs:defRPr sz="900" kern="1200"/>
+  </cs:valueAxis>
+  <cs:wall>
+    <cs:lnRef idx="0"/>
+    <cs:fillRef idx="0"/>
+    <cs:effectRef idx="0"/>
+    <cs:fontRef idx="minor">
+      <a:schemeClr val="tx1"/>
+    </cs:fontRef>
+    <cs:spPr>
+      <a:noFill/>
+      <a:ln>
+        <a:noFill/>
+      </a:ln>
+    </cs:spPr>
+  </cs:wall>
+</cs:chartStyle>
+</file>
+
 <file path=word/theme/theme1.xml><?xml version="1.0" encoding="utf-8"?>
 <a:theme xmlns:a="http://schemas.openxmlformats.org/drawingml/2006/main" name="Office Theme">
   <a:themeElements>

</xml_diff>

<commit_message>
realized mathematical mistake, calculations were redone
</commit_message>
<xml_diff>
--- a/mini_results_protein_isolation_rubisco.docx
+++ b/mini_results_protein_isolation_rubisco.docx
@@ -338,16 +338,34 @@
     <w:p>
       <w:pPr>
         <w:rPr>
-          <w:b/>
-          <w:bCs/>
+          <w:rFonts w:ascii="Times New Roman" w:hAnsi="Times New Roman" w:cs="Times New Roman"/>
+          <w:sz w:val="24"/>
+          <w:szCs w:val="24"/>
         </w:rPr>
       </w:pPr>
+      <w:r>
+        <w:rPr>
+          <w:rFonts w:ascii="Times New Roman" w:hAnsi="Times New Roman" w:cs="Times New Roman"/>
+          <w:sz w:val="24"/>
+          <w:szCs w:val="24"/>
+        </w:rPr>
+        <w:t xml:space="preserve">Rubisco (Ribulose-1,5-bisphosphate carboxylase/oxygenase) </w:t>
+      </w:r>
+      <w:r>
+        <w:rPr>
+          <w:rFonts w:ascii="Times New Roman" w:hAnsi="Times New Roman" w:cs="Times New Roman"/>
+          <w:sz w:val="24"/>
+          <w:szCs w:val="24"/>
+        </w:rPr>
+        <w:t xml:space="preserve">is an abundant but inefficient protein involved in the Calvin Cycle, in the last step of glycolysis and should be able to be isolated by solubility, charge, polarity, and size through the combination of the four different protein isolation techniques: ammonium sulfate precipitation, ion-exchange chromatography, SDS-Page, and Western Blot.  </w:t>
+      </w:r>
     </w:p>
     <w:p>
       <w:pPr>
         <w:rPr>
-          <w:b/>
-          <w:bCs/>
+          <w:rFonts w:ascii="Times New Roman" w:hAnsi="Times New Roman" w:cs="Times New Roman"/>
+          <w:sz w:val="24"/>
+          <w:szCs w:val="24"/>
         </w:rPr>
       </w:pPr>
     </w:p>
@@ -2500,7 +2518,23 @@
           <w:sz w:val="24"/>
           <w:szCs w:val="24"/>
         </w:rPr>
-        <w:t xml:space="preserve">resulted in the standard curve equation of -0.1493 x + 2.4804.  </w:t>
+        <w:t>resulted in the standard curve equation of</w:t>
+      </w:r>
+      <w:r>
+        <w:rPr>
+          <w:rFonts w:ascii="Times New Roman" w:hAnsi="Times New Roman" w:cs="Times New Roman"/>
+          <w:sz w:val="24"/>
+          <w:szCs w:val="24"/>
+        </w:rPr>
+        <w:t xml:space="preserve"> y =</w:t>
+      </w:r>
+      <w:r>
+        <w:rPr>
+          <w:rFonts w:ascii="Times New Roman" w:hAnsi="Times New Roman" w:cs="Times New Roman"/>
+          <w:sz w:val="24"/>
+          <w:szCs w:val="24"/>
+        </w:rPr>
+        <w:t xml:space="preserve"> -0.1493 x + 2.4804.  </w:t>
       </w:r>
     </w:p>
     <w:p>
@@ -2819,6 +2853,7 @@
                 <w:color w:val="000000"/>
               </w:rPr>
             </w:pPr>
+            <w:proofErr w:type="gramStart"/>
             <w:r>
               <w:rPr>
                 <w:rFonts w:ascii="Calibri" w:eastAsia="Times New Roman" w:hAnsi="Calibri" w:cs="Calibri"/>
@@ -2826,7 +2861,17 @@
                 <w:bCs/>
                 <w:color w:val="000000"/>
               </w:rPr>
-              <w:t>Well #</w:t>
+              <w:t>Well</w:t>
+            </w:r>
+            <w:proofErr w:type="gramEnd"/>
+            <w:r>
+              <w:rPr>
+                <w:rFonts w:ascii="Calibri" w:eastAsia="Times New Roman" w:hAnsi="Calibri" w:cs="Calibri"/>
+                <w:b/>
+                <w:bCs/>
+                <w:color w:val="000000"/>
+              </w:rPr>
+              <w:t xml:space="preserve"> #</w:t>
             </w:r>
           </w:p>
         </w:tc>
@@ -3848,6 +3893,7 @@
                 <w:rFonts w:ascii="Times New Roman" w:hAnsi="Times New Roman" w:cs="Times New Roman"/>
                 <w:b/>
                 <w:bCs/>
+                <w:noProof/>
                 <w:sz w:val="24"/>
                 <w:szCs w:val="24"/>
                 <w:u w:val="single"/>
@@ -3945,8 +3991,11 @@
       <w:pPr>
         <w:rPr>
           <w:rFonts w:ascii="Times New Roman" w:hAnsi="Times New Roman" w:cs="Times New Roman"/>
-          <w:sz w:val="24"/>
-          <w:szCs w:val="24"/>
+          <w:b/>
+          <w:bCs/>
+          <w:sz w:val="24"/>
+          <w:szCs w:val="24"/>
+          <w:u w:val="single"/>
         </w:rPr>
       </w:pPr>
       <w:r>
@@ -3955,7 +4004,39 @@
           <w:sz w:val="24"/>
           <w:szCs w:val="24"/>
         </w:rPr>
-        <w:t xml:space="preserve">Crude </w:t>
+        <w:t xml:space="preserve">According the results of the </w:t>
+      </w:r>
+      <w:r>
+        <w:rPr>
+          <w:rFonts w:ascii="Times New Roman" w:hAnsi="Times New Roman" w:cs="Times New Roman"/>
+          <w:sz w:val="24"/>
+          <w:szCs w:val="24"/>
+        </w:rPr>
+        <w:t xml:space="preserve">absorbance </w:t>
+      </w:r>
+      <w:r>
+        <w:rPr>
+          <w:rFonts w:ascii="Times New Roman" w:hAnsi="Times New Roman" w:cs="Times New Roman"/>
+          <w:sz w:val="24"/>
+          <w:szCs w:val="24"/>
+        </w:rPr>
+        <w:t>spectrum analysis</w:t>
+      </w:r>
+      <w:r>
+        <w:rPr>
+          <w:rFonts w:ascii="Times New Roman" w:hAnsi="Times New Roman" w:cs="Times New Roman"/>
+          <w:sz w:val="24"/>
+          <w:szCs w:val="24"/>
+        </w:rPr>
+        <w:t>,</w:t>
+      </w:r>
+      <w:r>
+        <w:rPr>
+          <w:rFonts w:ascii="Times New Roman" w:hAnsi="Times New Roman" w:cs="Times New Roman"/>
+          <w:sz w:val="24"/>
+          <w:szCs w:val="24"/>
+        </w:rPr>
+        <w:t xml:space="preserve"> protein, </w:t>
       </w:r>
       <w:proofErr w:type="spellStart"/>
       <w:r>
@@ -3973,7 +4054,65 @@
           <w:sz w:val="24"/>
           <w:szCs w:val="24"/>
         </w:rPr>
-        <w:t xml:space="preserve"> protein obtained from spinach leaves was subjected to four protein isolation techniques (ammonium sulfate precipitation, ion exchange chromatography, proton electrophoresis, and western blotting)      </w:t>
+        <w:t xml:space="preserve">, is </w:t>
+      </w:r>
+      <w:r>
+        <w:rPr>
+          <w:rFonts w:ascii="Times New Roman" w:hAnsi="Times New Roman" w:cs="Times New Roman"/>
+          <w:sz w:val="24"/>
+          <w:szCs w:val="24"/>
+        </w:rPr>
+        <w:t>suspected</w:t>
+      </w:r>
+      <w:r>
+        <w:rPr>
+          <w:rFonts w:ascii="Times New Roman" w:hAnsi="Times New Roman" w:cs="Times New Roman"/>
+          <w:sz w:val="24"/>
+          <w:szCs w:val="24"/>
+        </w:rPr>
+        <w:t xml:space="preserve"> </w:t>
+      </w:r>
+      <w:r>
+        <w:rPr>
+          <w:rFonts w:ascii="Times New Roman" w:hAnsi="Times New Roman" w:cs="Times New Roman"/>
+          <w:sz w:val="24"/>
+          <w:szCs w:val="24"/>
+        </w:rPr>
+        <w:t xml:space="preserve">to be contained within Filtrate, S1, P1, and P1M (Med Salt) samples, which are the fractions with peaks at 280 nm wavelength commonly associated with the large subunit </w:t>
+      </w:r>
+      <w:r>
+        <w:rPr>
+          <w:rFonts w:ascii="Times New Roman" w:hAnsi="Times New Roman" w:cs="Times New Roman"/>
+          <w:sz w:val="24"/>
+          <w:szCs w:val="24"/>
+        </w:rPr>
+        <w:t xml:space="preserve">of </w:t>
+      </w:r>
+      <w:proofErr w:type="spellStart"/>
+      <w:r>
+        <w:rPr>
+          <w:rFonts w:ascii="Times New Roman" w:hAnsi="Times New Roman" w:cs="Times New Roman"/>
+          <w:sz w:val="24"/>
+          <w:szCs w:val="24"/>
+        </w:rPr>
+        <w:t>RuBisCo</w:t>
+      </w:r>
+      <w:proofErr w:type="spellEnd"/>
+      <w:r>
+        <w:rPr>
+          <w:rFonts w:ascii="Times New Roman" w:hAnsi="Times New Roman" w:cs="Times New Roman"/>
+          <w:sz w:val="24"/>
+          <w:szCs w:val="24"/>
+        </w:rPr>
+        <w:t xml:space="preserve">. </w:t>
+      </w:r>
+      <w:r>
+        <w:rPr>
+          <w:rFonts w:ascii="Times New Roman" w:hAnsi="Times New Roman" w:cs="Times New Roman"/>
+          <w:sz w:val="24"/>
+          <w:szCs w:val="24"/>
+        </w:rPr>
+        <w:t xml:space="preserve">However, western blot membrane results did not correspond to this finding. The wells associated with the aforementioned fractions were likely degraded. </w:t>
       </w:r>
     </w:p>
     <w:p>
@@ -3999,18 +4138,162 @@
           <w:u w:val="single"/>
         </w:rPr>
       </w:pPr>
+      <w:r>
+        <w:rPr>
+          <w:rFonts w:ascii="Times New Roman" w:hAnsi="Times New Roman" w:cs="Times New Roman"/>
+          <w:b/>
+          <w:bCs/>
+          <w:sz w:val="24"/>
+          <w:szCs w:val="24"/>
+          <w:u w:val="single"/>
+        </w:rPr>
+        <w:lastRenderedPageBreak/>
+        <w:t xml:space="preserve">Discussion </w:t>
+      </w:r>
     </w:p>
     <w:p>
       <w:pPr>
-        <w:rPr>
-          <w:rFonts w:ascii="Times New Roman" w:hAnsi="Times New Roman" w:cs="Times New Roman"/>
-          <w:b/>
-          <w:bCs/>
-          <w:sz w:val="24"/>
-          <w:szCs w:val="24"/>
-          <w:u w:val="single"/>
+        <w:ind w:left="720"/>
+        <w:rPr>
+          <w:rFonts w:ascii="Times New Roman" w:hAnsi="Times New Roman" w:cs="Times New Roman"/>
+          <w:sz w:val="24"/>
+          <w:szCs w:val="24"/>
         </w:rPr>
       </w:pPr>
+      <w:r>
+        <w:rPr>
+          <w:rFonts w:ascii="Times New Roman" w:hAnsi="Times New Roman" w:cs="Times New Roman"/>
+          <w:sz w:val="24"/>
+          <w:szCs w:val="24"/>
+        </w:rPr>
+        <w:t xml:space="preserve">Crude </w:t>
+      </w:r>
+      <w:proofErr w:type="spellStart"/>
+      <w:r>
+        <w:rPr>
+          <w:rFonts w:ascii="Times New Roman" w:hAnsi="Times New Roman" w:cs="Times New Roman"/>
+          <w:sz w:val="24"/>
+          <w:szCs w:val="24"/>
+        </w:rPr>
+        <w:t>RuBisCo</w:t>
+      </w:r>
+      <w:proofErr w:type="spellEnd"/>
+      <w:r>
+        <w:rPr>
+          <w:rFonts w:ascii="Times New Roman" w:hAnsi="Times New Roman" w:cs="Times New Roman"/>
+          <w:sz w:val="24"/>
+          <w:szCs w:val="24"/>
+        </w:rPr>
+        <w:t xml:space="preserve"> protein</w:t>
+      </w:r>
+      <w:r>
+        <w:rPr>
+          <w:rFonts w:ascii="Times New Roman" w:hAnsi="Times New Roman" w:cs="Times New Roman"/>
+          <w:sz w:val="24"/>
+          <w:szCs w:val="24"/>
+        </w:rPr>
+        <w:t xml:space="preserve"> sourced from 50 grams of de-ribbed spinach leaves were </w:t>
+      </w:r>
+      <w:r>
+        <w:rPr>
+          <w:rFonts w:ascii="Times New Roman" w:hAnsi="Times New Roman" w:cs="Times New Roman"/>
+          <w:sz w:val="24"/>
+          <w:szCs w:val="24"/>
+        </w:rPr>
+        <w:t>homogenized in 200 ml Buffer I</w:t>
+      </w:r>
+      <w:r>
+        <w:rPr>
+          <w:rFonts w:ascii="Times New Roman" w:hAnsi="Times New Roman" w:cs="Times New Roman"/>
+          <w:sz w:val="24"/>
+          <w:szCs w:val="24"/>
+        </w:rPr>
+        <w:t xml:space="preserve"> (</w:t>
+      </w:r>
+      <w:r>
+        <w:rPr>
+          <w:rFonts w:ascii="Times New Roman" w:hAnsi="Times New Roman" w:cs="Times New Roman"/>
+          <w:sz w:val="24"/>
+          <w:szCs w:val="24"/>
+        </w:rPr>
+        <w:t>0.01 M K-PO4 buffer, pH 7.5, containing 0.3 mM EDTA, and 30 grams/L of polyvinylpolypyrrolidone</w:t>
+      </w:r>
+      <w:r>
+        <w:rPr>
+          <w:rFonts w:ascii="Times New Roman" w:hAnsi="Times New Roman" w:cs="Times New Roman"/>
+          <w:sz w:val="24"/>
+          <w:szCs w:val="24"/>
+        </w:rPr>
+        <w:t xml:space="preserve">). Homogenate were filtered </w:t>
+      </w:r>
+      <w:r>
+        <w:rPr>
+          <w:rFonts w:ascii="Times New Roman" w:hAnsi="Times New Roman" w:cs="Times New Roman"/>
+          <w:sz w:val="24"/>
+          <w:szCs w:val="24"/>
+        </w:rPr>
+        <w:t>through</w:t>
+      </w:r>
+      <w:r>
+        <w:rPr>
+          <w:rFonts w:ascii="Times New Roman" w:hAnsi="Times New Roman" w:cs="Times New Roman"/>
+          <w:sz w:val="24"/>
+          <w:szCs w:val="24"/>
+        </w:rPr>
+        <w:t xml:space="preserve"> two layers of </w:t>
+      </w:r>
+      <w:proofErr w:type="spellStart"/>
+      <w:r>
+        <w:rPr>
+          <w:rFonts w:ascii="Times New Roman" w:hAnsi="Times New Roman" w:cs="Times New Roman"/>
+          <w:sz w:val="24"/>
+          <w:szCs w:val="24"/>
+        </w:rPr>
+        <w:t>Miracloth</w:t>
+      </w:r>
+      <w:proofErr w:type="spellEnd"/>
+      <w:r>
+        <w:rPr>
+          <w:rFonts w:ascii="Times New Roman" w:hAnsi="Times New Roman" w:cs="Times New Roman"/>
+          <w:sz w:val="24"/>
+          <w:szCs w:val="24"/>
+        </w:rPr>
+        <w:t>, resulting in the filtrate (F) sample.</w:t>
+      </w:r>
+      <w:r>
+        <w:rPr>
+          <w:rFonts w:ascii="Times New Roman" w:hAnsi="Times New Roman" w:cs="Times New Roman"/>
+          <w:sz w:val="24"/>
+          <w:szCs w:val="24"/>
+        </w:rPr>
+        <w:t xml:space="preserve"> </w:t>
+      </w:r>
+      <w:r>
+        <w:rPr>
+          <w:rFonts w:ascii="Times New Roman" w:hAnsi="Times New Roman" w:cs="Times New Roman"/>
+          <w:sz w:val="24"/>
+          <w:szCs w:val="24"/>
+        </w:rPr>
+        <w:t xml:space="preserve">Ammonium sulfate was used in an attempt to isolate protein </w:t>
+      </w:r>
+      <w:proofErr w:type="spellStart"/>
+      <w:r>
+        <w:rPr>
+          <w:rFonts w:ascii="Times New Roman" w:hAnsi="Times New Roman" w:cs="Times New Roman"/>
+          <w:sz w:val="24"/>
+          <w:szCs w:val="24"/>
+        </w:rPr>
+        <w:t>RuBisCo</w:t>
+      </w:r>
+      <w:proofErr w:type="spellEnd"/>
+      <w:r>
+        <w:rPr>
+          <w:rFonts w:ascii="Times New Roman" w:hAnsi="Times New Roman" w:cs="Times New Roman"/>
+          <w:sz w:val="24"/>
+          <w:szCs w:val="24"/>
+        </w:rPr>
+        <w:t xml:space="preserve"> from the filtrate solution via the difference in solubility.  </w:t>
+      </w:r>
     </w:p>
     <w:p>
       <w:pPr>

</xml_diff>